<commit_message>
3 State of the Art; 3.1 Violent Images Datasets
</commit_message>
<xml_diff>
--- a/paper/LucrareLicenta_MarkGrigore.docx
+++ b/paper/LucrareLicenta_MarkGrigore.docx
@@ -901,6 +901,8 @@
             </w:rPr>
             <w:t>CONTENT</w:t>
           </w:r>
+          <w:bookmarkStart w:id="0" w:name="_GoBack"/>
+          <w:bookmarkEnd w:id="0"/>
         </w:p>
         <w:p>
           <w:pPr>
@@ -923,7 +925,7 @@
           <w:r>
             <w:fldChar w:fldCharType="separate"/>
           </w:r>
-          <w:hyperlink w:anchor="_Toc42175955" w:history="1">
+          <w:hyperlink w:anchor="_Toc42265991" w:history="1">
             <w:r>
               <w:rPr>
                 <w:rStyle w:val="Hyperlink"/>
@@ -951,7 +953,7 @@
                 <w:noProof/>
                 <w:webHidden/>
               </w:rPr>
-              <w:instrText xml:space="preserve"> PAGEREF _Toc42175955 \h </w:instrText>
+              <w:instrText xml:space="preserve"> PAGEREF _Toc42265991 \h </w:instrText>
             </w:r>
             <w:r>
               <w:rPr>
@@ -994,7 +996,7 @@
               <w:szCs w:val="22"/>
             </w:rPr>
           </w:pPr>
-          <w:hyperlink w:anchor="_Toc42175956" w:history="1">
+          <w:hyperlink w:anchor="_Toc42265992" w:history="1">
             <w:r>
               <w:rPr>
                 <w:rStyle w:val="Hyperlink"/>
@@ -1021,7 +1023,7 @@
                 <w:noProof/>
                 <w:webHidden/>
               </w:rPr>
-              <w:instrText xml:space="preserve"> PAGEREF _Toc42175956 \h </w:instrText>
+              <w:instrText xml:space="preserve"> PAGEREF _Toc42265992 \h </w:instrText>
             </w:r>
             <w:r>
               <w:rPr>
@@ -1065,7 +1067,7 @@
               <w:szCs w:val="22"/>
             </w:rPr>
           </w:pPr>
-          <w:hyperlink w:anchor="_Toc42175957" w:history="1">
+          <w:hyperlink w:anchor="_Toc42265993" w:history="1">
             <w:r>
               <w:rPr>
                 <w:rStyle w:val="Hyperlink"/>
@@ -1109,7 +1111,7 @@
                 <w:noProof/>
                 <w:webHidden/>
               </w:rPr>
-              <w:instrText xml:space="preserve"> PAGEREF _Toc42175957 \h </w:instrText>
+              <w:instrText xml:space="preserve"> PAGEREF _Toc42265993 \h </w:instrText>
             </w:r>
             <w:r>
               <w:rPr>
@@ -1153,7 +1155,7 @@
               <w:szCs w:val="22"/>
             </w:rPr>
           </w:pPr>
-          <w:hyperlink w:anchor="_Toc42175958" w:history="1">
+          <w:hyperlink w:anchor="_Toc42265994" w:history="1">
             <w:r>
               <w:rPr>
                 <w:rStyle w:val="Hyperlink"/>
@@ -1197,7 +1199,7 @@
                 <w:noProof/>
                 <w:webHidden/>
               </w:rPr>
-              <w:instrText xml:space="preserve"> PAGEREF _Toc42175958 \h </w:instrText>
+              <w:instrText xml:space="preserve"> PAGEREF _Toc42265994 \h </w:instrText>
             </w:r>
             <w:r>
               <w:rPr>
@@ -1241,7 +1243,7 @@
               <w:szCs w:val="22"/>
             </w:rPr>
           </w:pPr>
-          <w:hyperlink w:anchor="_Toc42175959" w:history="1">
+          <w:hyperlink w:anchor="_Toc42265995" w:history="1">
             <w:r>
               <w:rPr>
                 <w:rStyle w:val="Hyperlink"/>
@@ -1285,7 +1287,7 @@
                 <w:noProof/>
                 <w:webHidden/>
               </w:rPr>
-              <w:instrText xml:space="preserve"> PAGEREF _Toc42175959 \h </w:instrText>
+              <w:instrText xml:space="preserve"> PAGEREF _Toc42265995 \h </w:instrText>
             </w:r>
             <w:r>
               <w:rPr>
@@ -1329,7 +1331,7 @@
               <w:szCs w:val="22"/>
             </w:rPr>
           </w:pPr>
-          <w:hyperlink w:anchor="_Toc42175960" w:history="1">
+          <w:hyperlink w:anchor="_Toc42265996" w:history="1">
             <w:r>
               <w:rPr>
                 <w:rStyle w:val="Hyperlink"/>
@@ -1373,7 +1375,7 @@
                 <w:noProof/>
                 <w:webHidden/>
               </w:rPr>
-              <w:instrText xml:space="preserve"> PAGEREF _Toc42175960 \h </w:instrText>
+              <w:instrText xml:space="preserve"> PAGEREF _Toc42265996 \h </w:instrText>
             </w:r>
             <w:r>
               <w:rPr>
@@ -1417,7 +1419,7 @@
               <w:szCs w:val="22"/>
             </w:rPr>
           </w:pPr>
-          <w:hyperlink w:anchor="_Toc42175961" w:history="1">
+          <w:hyperlink w:anchor="_Toc42265997" w:history="1">
             <w:r>
               <w:rPr>
                 <w:rStyle w:val="Hyperlink"/>
@@ -1461,7 +1463,7 @@
                 <w:noProof/>
                 <w:webHidden/>
               </w:rPr>
-              <w:instrText xml:space="preserve"> PAGEREF _Toc42175961 \h </w:instrText>
+              <w:instrText xml:space="preserve"> PAGEREF _Toc42265997 \h </w:instrText>
             </w:r>
             <w:r>
               <w:rPr>
@@ -1505,7 +1507,7 @@
               <w:szCs w:val="22"/>
             </w:rPr>
           </w:pPr>
-          <w:hyperlink w:anchor="_Toc42175962" w:history="1">
+          <w:hyperlink w:anchor="_Toc42265998" w:history="1">
             <w:r>
               <w:rPr>
                 <w:rStyle w:val="Hyperlink"/>
@@ -1549,7 +1551,7 @@
                 <w:noProof/>
                 <w:webHidden/>
               </w:rPr>
-              <w:instrText xml:space="preserve"> PAGEREF _Toc42175962 \h </w:instrText>
+              <w:instrText xml:space="preserve"> PAGEREF _Toc42265998 \h </w:instrText>
             </w:r>
             <w:r>
               <w:rPr>
@@ -1593,7 +1595,7 @@
               <w:szCs w:val="22"/>
             </w:rPr>
           </w:pPr>
-          <w:hyperlink w:anchor="_Toc42175963" w:history="1">
+          <w:hyperlink w:anchor="_Toc42265999" w:history="1">
             <w:r>
               <w:rPr>
                 <w:rStyle w:val="Hyperlink"/>
@@ -1637,7 +1639,7 @@
                 <w:noProof/>
                 <w:webHidden/>
               </w:rPr>
-              <w:instrText xml:space="preserve"> PAGEREF _Toc42175963 \h </w:instrText>
+              <w:instrText xml:space="preserve"> PAGEREF _Toc42265999 \h </w:instrText>
             </w:r>
             <w:r>
               <w:rPr>
@@ -1681,7 +1683,7 @@
               <w:szCs w:val="22"/>
             </w:rPr>
           </w:pPr>
-          <w:hyperlink w:anchor="_Toc42175964" w:history="1">
+          <w:hyperlink w:anchor="_Toc42266000" w:history="1">
             <w:r>
               <w:rPr>
                 <w:rStyle w:val="Hyperlink"/>
@@ -1725,7 +1727,7 @@
                 <w:noProof/>
                 <w:webHidden/>
               </w:rPr>
-              <w:instrText xml:space="preserve"> PAGEREF _Toc42175964 \h </w:instrText>
+              <w:instrText xml:space="preserve"> PAGEREF _Toc42266000 \h </w:instrText>
             </w:r>
             <w:r>
               <w:rPr>
@@ -1769,7 +1771,7 @@
               <w:szCs w:val="22"/>
             </w:rPr>
           </w:pPr>
-          <w:hyperlink w:anchor="_Toc42175965" w:history="1">
+          <w:hyperlink w:anchor="_Toc42266001" w:history="1">
             <w:r>
               <w:rPr>
                 <w:rStyle w:val="Hyperlink"/>
@@ -1813,7 +1815,7 @@
                 <w:noProof/>
                 <w:webHidden/>
               </w:rPr>
-              <w:instrText xml:space="preserve"> PAGEREF _Toc42175965 \h </w:instrText>
+              <w:instrText xml:space="preserve"> PAGEREF _Toc42266001 \h </w:instrText>
             </w:r>
             <w:r>
               <w:rPr>
@@ -1857,7 +1859,7 @@
               <w:szCs w:val="22"/>
             </w:rPr>
           </w:pPr>
-          <w:hyperlink w:anchor="_Toc42175966" w:history="1">
+          <w:hyperlink w:anchor="_Toc42266002" w:history="1">
             <w:r>
               <w:rPr>
                 <w:rStyle w:val="Hyperlink"/>
@@ -1901,7 +1903,7 @@
                 <w:noProof/>
                 <w:webHidden/>
               </w:rPr>
-              <w:instrText xml:space="preserve"> PAGEREF _Toc42175966 \h </w:instrText>
+              <w:instrText xml:space="preserve"> PAGEREF _Toc42266002 \h </w:instrText>
             </w:r>
             <w:r>
               <w:rPr>
@@ -1945,7 +1947,7 @@
               <w:szCs w:val="22"/>
             </w:rPr>
           </w:pPr>
-          <w:hyperlink w:anchor="_Toc42175967" w:history="1">
+          <w:hyperlink w:anchor="_Toc42266003" w:history="1">
             <w:r>
               <w:rPr>
                 <w:rStyle w:val="Hyperlink"/>
@@ -1989,7 +1991,7 @@
                 <w:noProof/>
                 <w:webHidden/>
               </w:rPr>
-              <w:instrText xml:space="preserve"> PAGEREF _Toc42175967 \h </w:instrText>
+              <w:instrText xml:space="preserve"> PAGEREF _Toc42266003 \h </w:instrText>
             </w:r>
             <w:r>
               <w:rPr>
@@ -2033,7 +2035,7 @@
               <w:szCs w:val="22"/>
             </w:rPr>
           </w:pPr>
-          <w:hyperlink w:anchor="_Toc42175968" w:history="1">
+          <w:hyperlink w:anchor="_Toc42266004" w:history="1">
             <w:r>
               <w:rPr>
                 <w:rStyle w:val="Hyperlink"/>
@@ -2077,7 +2079,7 @@
                 <w:noProof/>
                 <w:webHidden/>
               </w:rPr>
-              <w:instrText xml:space="preserve"> PAGEREF _Toc42175968 \h </w:instrText>
+              <w:instrText xml:space="preserve"> PAGEREF _Toc42266004 \h </w:instrText>
             </w:r>
             <w:r>
               <w:rPr>
@@ -2098,6 +2100,270 @@
                 <w:webHidden/>
               </w:rPr>
               <w:t>9</w:t>
+            </w:r>
+            <w:r>
+              <w:rPr>
+                <w:noProof/>
+                <w:webHidden/>
+              </w:rPr>
+              <w:fldChar w:fldCharType="end"/>
+            </w:r>
+          </w:hyperlink>
+        </w:p>
+        <w:p>
+          <w:pPr>
+            <w:pStyle w:val="TOC1"/>
+            <w:tabs>
+              <w:tab w:val="left" w:pos="480"/>
+              <w:tab w:val="right" w:leader="dot" w:pos="9350"/>
+            </w:tabs>
+            <w:rPr>
+              <w:noProof/>
+              <w:sz w:val="22"/>
+              <w:szCs w:val="22"/>
+            </w:rPr>
+          </w:pPr>
+          <w:hyperlink w:anchor="_Toc42266005" w:history="1">
+            <w:r>
+              <w:rPr>
+                <w:rStyle w:val="Hyperlink"/>
+                <w:noProof/>
+                <w:lang w:val="en-GB"/>
+              </w:rPr>
+              <w:t>3</w:t>
+            </w:r>
+            <w:r>
+              <w:rPr>
+                <w:noProof/>
+                <w:sz w:val="22"/>
+                <w:szCs w:val="22"/>
+              </w:rPr>
+              <w:tab/>
+            </w:r>
+            <w:r>
+              <w:rPr>
+                <w:rStyle w:val="Hyperlink"/>
+                <w:noProof/>
+                <w:lang w:val="en-GB"/>
+              </w:rPr>
+              <w:t>State of the Art</w:t>
+            </w:r>
+            <w:r>
+              <w:rPr>
+                <w:noProof/>
+                <w:webHidden/>
+              </w:rPr>
+              <w:tab/>
+            </w:r>
+            <w:r>
+              <w:rPr>
+                <w:noProof/>
+                <w:webHidden/>
+              </w:rPr>
+              <w:fldChar w:fldCharType="begin"/>
+            </w:r>
+            <w:r>
+              <w:rPr>
+                <w:noProof/>
+                <w:webHidden/>
+              </w:rPr>
+              <w:instrText xml:space="preserve"> PAGEREF _Toc42266005 \h </w:instrText>
+            </w:r>
+            <w:r>
+              <w:rPr>
+                <w:noProof/>
+                <w:webHidden/>
+              </w:rPr>
+            </w:r>
+            <w:r>
+              <w:rPr>
+                <w:noProof/>
+                <w:webHidden/>
+              </w:rPr>
+              <w:fldChar w:fldCharType="separate"/>
+            </w:r>
+            <w:r>
+              <w:rPr>
+                <w:noProof/>
+                <w:webHidden/>
+              </w:rPr>
+              <w:t>10</w:t>
+            </w:r>
+            <w:r>
+              <w:rPr>
+                <w:noProof/>
+                <w:webHidden/>
+              </w:rPr>
+              <w:fldChar w:fldCharType="end"/>
+            </w:r>
+          </w:hyperlink>
+        </w:p>
+        <w:p>
+          <w:pPr>
+            <w:pStyle w:val="TOC2"/>
+            <w:tabs>
+              <w:tab w:val="left" w:pos="880"/>
+              <w:tab w:val="right" w:leader="dot" w:pos="9350"/>
+            </w:tabs>
+            <w:rPr>
+              <w:noProof/>
+              <w:sz w:val="22"/>
+              <w:szCs w:val="22"/>
+            </w:rPr>
+          </w:pPr>
+          <w:hyperlink w:anchor="_Toc42266006" w:history="1">
+            <w:r>
+              <w:rPr>
+                <w:rStyle w:val="Hyperlink"/>
+                <w:noProof/>
+                <w:lang w:val="en-GB"/>
+              </w:rPr>
+              <w:t>3.1</w:t>
+            </w:r>
+            <w:r>
+              <w:rPr>
+                <w:noProof/>
+                <w:sz w:val="22"/>
+                <w:szCs w:val="22"/>
+              </w:rPr>
+              <w:tab/>
+            </w:r>
+            <w:r>
+              <w:rPr>
+                <w:rStyle w:val="Hyperlink"/>
+                <w:noProof/>
+                <w:lang w:val="en-GB"/>
+              </w:rPr>
+              <w:t>Violent Images Dataset</w:t>
+            </w:r>
+            <w:r>
+              <w:rPr>
+                <w:noProof/>
+                <w:webHidden/>
+              </w:rPr>
+              <w:tab/>
+            </w:r>
+            <w:r>
+              <w:rPr>
+                <w:noProof/>
+                <w:webHidden/>
+              </w:rPr>
+              <w:fldChar w:fldCharType="begin"/>
+            </w:r>
+            <w:r>
+              <w:rPr>
+                <w:noProof/>
+                <w:webHidden/>
+              </w:rPr>
+              <w:instrText xml:space="preserve"> PAGEREF _Toc42266006 \h </w:instrText>
+            </w:r>
+            <w:r>
+              <w:rPr>
+                <w:noProof/>
+                <w:webHidden/>
+              </w:rPr>
+            </w:r>
+            <w:r>
+              <w:rPr>
+                <w:noProof/>
+                <w:webHidden/>
+              </w:rPr>
+              <w:fldChar w:fldCharType="separate"/>
+            </w:r>
+            <w:r>
+              <w:rPr>
+                <w:noProof/>
+                <w:webHidden/>
+              </w:rPr>
+              <w:t>11</w:t>
+            </w:r>
+            <w:r>
+              <w:rPr>
+                <w:noProof/>
+                <w:webHidden/>
+              </w:rPr>
+              <w:fldChar w:fldCharType="end"/>
+            </w:r>
+          </w:hyperlink>
+        </w:p>
+        <w:p>
+          <w:pPr>
+            <w:pStyle w:val="TOC3"/>
+            <w:tabs>
+              <w:tab w:val="left" w:pos="1320"/>
+              <w:tab w:val="right" w:leader="dot" w:pos="9350"/>
+            </w:tabs>
+            <w:rPr>
+              <w:noProof/>
+              <w:sz w:val="22"/>
+              <w:szCs w:val="22"/>
+            </w:rPr>
+          </w:pPr>
+          <w:hyperlink w:anchor="_Toc42266007" w:history="1">
+            <w:r>
+              <w:rPr>
+                <w:rStyle w:val="Hyperlink"/>
+                <w:noProof/>
+                <w:lang w:val="en-GB"/>
+              </w:rPr>
+              <w:t>3.1.1</w:t>
+            </w:r>
+            <w:r>
+              <w:rPr>
+                <w:noProof/>
+                <w:sz w:val="22"/>
+                <w:szCs w:val="22"/>
+              </w:rPr>
+              <w:tab/>
+            </w:r>
+            <w:r>
+              <w:rPr>
+                <w:rStyle w:val="Hyperlink"/>
+                <w:noProof/>
+                <w:lang w:val="en-GB"/>
+              </w:rPr>
+              <w:t>Violent Scene Dataset by InterDigital</w:t>
+            </w:r>
+            <w:r>
+              <w:rPr>
+                <w:noProof/>
+                <w:webHidden/>
+              </w:rPr>
+              <w:tab/>
+            </w:r>
+            <w:r>
+              <w:rPr>
+                <w:noProof/>
+                <w:webHidden/>
+              </w:rPr>
+              <w:fldChar w:fldCharType="begin"/>
+            </w:r>
+            <w:r>
+              <w:rPr>
+                <w:noProof/>
+                <w:webHidden/>
+              </w:rPr>
+              <w:instrText xml:space="preserve"> PAGEREF _Toc42266007 \h </w:instrText>
+            </w:r>
+            <w:r>
+              <w:rPr>
+                <w:noProof/>
+                <w:webHidden/>
+              </w:rPr>
+            </w:r>
+            <w:r>
+              <w:rPr>
+                <w:noProof/>
+                <w:webHidden/>
+              </w:rPr>
+              <w:fldChar w:fldCharType="separate"/>
+            </w:r>
+            <w:r>
+              <w:rPr>
+                <w:noProof/>
+                <w:webHidden/>
+              </w:rPr>
+              <w:t>11</w:t>
             </w:r>
             <w:r>
               <w:rPr>
@@ -2120,7 +2386,7 @@
               <w:szCs w:val="22"/>
             </w:rPr>
           </w:pPr>
-          <w:hyperlink w:anchor="_Toc42175969" w:history="1">
+          <w:hyperlink w:anchor="_Toc42266008" w:history="1">
             <w:r>
               <w:rPr>
                 <w:rStyle w:val="Hyperlink"/>
@@ -2148,7 +2414,7 @@
                 <w:noProof/>
                 <w:webHidden/>
               </w:rPr>
-              <w:instrText xml:space="preserve"> PAGEREF _Toc42175969 \h </w:instrText>
+              <w:instrText xml:space="preserve"> PAGEREF _Toc42266008 \h </w:instrText>
             </w:r>
             <w:r>
               <w:rPr>
@@ -2168,7 +2434,7 @@
                 <w:noProof/>
                 <w:webHidden/>
               </w:rPr>
-              <w:t>10</w:t>
+              <w:t>13</w:t>
             </w:r>
             <w:r>
               <w:rPr>
@@ -2221,7 +2487,7 @@
           <w:docGrid w:linePitch="360"/>
         </w:sectPr>
       </w:pPr>
-      <w:bookmarkStart w:id="0" w:name="_Toc7074723"/>
+      <w:bookmarkStart w:id="1" w:name="_Toc7074723"/>
     </w:p>
     <w:p>
       <w:pPr>
@@ -2235,7 +2501,7 @@
           <w:lang w:val="ro-RO"/>
         </w:rPr>
       </w:pPr>
-      <w:bookmarkStart w:id="1" w:name="_Toc42175955"/>
+      <w:bookmarkStart w:id="2" w:name="_Toc42265991"/>
       <w:r>
         <w:rPr>
           <w:lang w:val="ro-RO"/>
@@ -2243,8 +2509,8 @@
         <w:lastRenderedPageBreak/>
         <w:t>Sinopsis</w:t>
       </w:r>
-      <w:bookmarkEnd w:id="0"/>
       <w:bookmarkEnd w:id="1"/>
+      <w:bookmarkEnd w:id="2"/>
     </w:p>
     <w:p>
       <w:pPr>
@@ -2325,15 +2591,15 @@
         </w:numPr>
         <w:ind w:left="432" w:hanging="432"/>
       </w:pPr>
-      <w:bookmarkStart w:id="2" w:name="_wfv3ynp4xcb6" w:colFirst="0" w:colLast="0"/>
-      <w:bookmarkStart w:id="3" w:name="_Toc7074724"/>
-      <w:bookmarkStart w:id="4" w:name="_Toc42175956"/>
-      <w:bookmarkEnd w:id="2"/>
+      <w:bookmarkStart w:id="3" w:name="_wfv3ynp4xcb6" w:colFirst="0" w:colLast="0"/>
+      <w:bookmarkStart w:id="4" w:name="_Toc7074724"/>
+      <w:bookmarkStart w:id="5" w:name="_Toc42265992"/>
+      <w:bookmarkEnd w:id="3"/>
       <w:r>
         <w:t>Abstract</w:t>
       </w:r>
-      <w:bookmarkEnd w:id="3"/>
       <w:bookmarkEnd w:id="4"/>
+      <w:bookmarkEnd w:id="5"/>
     </w:p>
     <w:p>
       <w:pPr>
@@ -2431,7 +2697,7 @@
           <w:lang w:val="en-GB"/>
         </w:rPr>
       </w:pPr>
-      <w:bookmarkStart w:id="5" w:name="_Toc42175957"/>
+      <w:bookmarkStart w:id="6" w:name="_Toc42265993"/>
       <w:r>
         <w:rPr>
           <w:lang w:val="en-GB"/>
@@ -2439,7 +2705,7 @@
         <w:lastRenderedPageBreak/>
         <w:t>Introduction</w:t>
       </w:r>
-      <w:bookmarkEnd w:id="5"/>
+      <w:bookmarkEnd w:id="6"/>
     </w:p>
     <w:p>
       <w:pPr>
@@ -2448,14 +2714,14 @@
           <w:lang w:val="en-GB"/>
         </w:rPr>
       </w:pPr>
-      <w:bookmarkStart w:id="6" w:name="_Toc42175958"/>
+      <w:bookmarkStart w:id="7" w:name="_Toc42265994"/>
       <w:r>
         <w:rPr>
           <w:lang w:val="en-GB"/>
         </w:rPr>
         <w:t>Background</w:t>
       </w:r>
-      <w:bookmarkEnd w:id="6"/>
+      <w:bookmarkEnd w:id="7"/>
     </w:p>
     <w:p>
       <w:pPr>
@@ -2471,14 +2737,14 @@
           <w:lang w:val="en-GB"/>
         </w:rPr>
       </w:pPr>
-      <w:bookmarkStart w:id="7" w:name="_Toc42175959"/>
+      <w:bookmarkStart w:id="8" w:name="_Toc42265995"/>
       <w:r>
         <w:rPr>
           <w:lang w:val="en-GB"/>
         </w:rPr>
         <w:t>Children exposure to violence</w:t>
       </w:r>
-      <w:bookmarkEnd w:id="7"/>
+      <w:bookmarkEnd w:id="8"/>
     </w:p>
     <w:p>
       <w:pPr>
@@ -2695,14 +2961,14 @@
           <w:lang w:val="en-GB"/>
         </w:rPr>
       </w:pPr>
-      <w:bookmarkStart w:id="8" w:name="_Toc42175960"/>
+      <w:bookmarkStart w:id="9" w:name="_Toc42265996"/>
       <w:r>
         <w:rPr>
           <w:lang w:val="en-GB"/>
         </w:rPr>
         <w:t>Parental Control Applications</w:t>
       </w:r>
-      <w:bookmarkEnd w:id="8"/>
+      <w:bookmarkEnd w:id="9"/>
     </w:p>
     <w:p>
       <w:pPr>
@@ -2947,14 +3213,14 @@
           <w:lang w:val="en-GB"/>
         </w:rPr>
       </w:pPr>
-      <w:bookmarkStart w:id="9" w:name="_Toc42175961"/>
+      <w:bookmarkStart w:id="10" w:name="_Toc42265997"/>
       <w:r>
         <w:rPr>
           <w:lang w:val="en-GB"/>
         </w:rPr>
         <w:t>Classification of violence and graphic content</w:t>
       </w:r>
-      <w:bookmarkEnd w:id="9"/>
+      <w:bookmarkEnd w:id="10"/>
     </w:p>
     <w:p>
       <w:pPr>
@@ -3128,7 +3394,7 @@
         <w:rPr>
           <w:lang w:val="en-GB"/>
         </w:rPr>
-        <w:t xml:space="preserve"> which includes depiction of murder, assault with a deadly weapon, accidents which result in death or severe injury, and torture [5].</w:t>
+        <w:t xml:space="preserve"> which includes depiction of murder, assault with a deadly weapon, accidents which result in death or severe injury, and torture.</w:t>
       </w:r>
     </w:p>
     <w:p>
@@ -3224,7 +3490,19 @@
         <w:rPr>
           <w:lang w:val="en-GB"/>
         </w:rPr>
-        <w:t xml:space="preserve">[6] which stipulates the rules that platform users should take into consideration when posting. On this basis, they promote and fight to maintain a “safe environment on Facebook” by removing any content that is identified as </w:t>
+        <w:t>[</w:t>
+      </w:r>
+      <w:r>
+        <w:rPr>
+          <w:lang w:val="en-GB"/>
+        </w:rPr>
+        <w:t>5</w:t>
+      </w:r>
+      <w:r>
+        <w:rPr>
+          <w:lang w:val="en-GB"/>
+        </w:rPr>
+        <w:t xml:space="preserve">] which stipulates the rules that platform users should take into consideration when posting. On this basis, they promote and fight to maintain a “safe environment on Facebook” by removing any content that is identified as </w:t>
       </w:r>
       <w:r>
         <w:rPr>
@@ -3278,14 +3556,14 @@
           <w:lang w:val="en-GB"/>
         </w:rPr>
       </w:pPr>
-      <w:bookmarkStart w:id="10" w:name="_Toc42175962"/>
+      <w:bookmarkStart w:id="11" w:name="_Toc42265998"/>
       <w:r>
         <w:rPr>
           <w:lang w:val="en-GB"/>
         </w:rPr>
         <w:t>Problem Description</w:t>
       </w:r>
-      <w:bookmarkEnd w:id="10"/>
+      <w:bookmarkEnd w:id="11"/>
     </w:p>
     <w:p>
       <w:pPr>
@@ -3397,7 +3675,19 @@
         <w:rPr>
           <w:lang w:val="en-GB"/>
         </w:rPr>
-        <w:t xml:space="preserve">The human brain can perceive an image and understand the content of the image in the blink of an eye. A team of neuroscientists from MIT found that the brain can process an image even if the eyes see it for only 13 milliseconds [7]. They used rapid serial visual presentation (RSVP) of series of 6 to 12 pictures presented at between 13 to 80 milliseconds per picture. The participants were </w:t>
+        <w:t>The human brain can perceive an image and understand the content of the image in the blink of an eye. A team of neuroscientists from MIT found that the brain can process an image even if the eyes see it for only 13 milliseconds [</w:t>
+      </w:r>
+      <w:r>
+        <w:rPr>
+          <w:lang w:val="en-GB"/>
+        </w:rPr>
+        <w:t>6</w:t>
+      </w:r>
+      <w:r>
+        <w:rPr>
+          <w:lang w:val="en-GB"/>
+        </w:rPr>
+        <w:t xml:space="preserve">]. They used rapid serial visual presentation (RSVP) of series of 6 to 12 pictures presented at between 13 to 80 milliseconds per picture. The participants were </w:t>
       </w:r>
       <w:r>
         <w:rPr>
@@ -3557,14 +3847,14 @@
           <w:lang w:val="en-GB"/>
         </w:rPr>
       </w:pPr>
-      <w:bookmarkStart w:id="11" w:name="_Toc42175963"/>
+      <w:bookmarkStart w:id="12" w:name="_Toc42265999"/>
       <w:r>
         <w:rPr>
           <w:lang w:val="en-GB"/>
         </w:rPr>
         <w:t>Goals</w:t>
       </w:r>
-      <w:bookmarkEnd w:id="11"/>
+      <w:bookmarkEnd w:id="12"/>
     </w:p>
     <w:p>
       <w:pPr>
@@ -3653,14 +3943,14 @@
           <w:lang w:val="en-GB"/>
         </w:rPr>
       </w:pPr>
-      <w:bookmarkStart w:id="12" w:name="_Toc42175964"/>
+      <w:bookmarkStart w:id="13" w:name="_Toc42266000"/>
       <w:r>
         <w:rPr>
           <w:lang w:val="en-GB"/>
         </w:rPr>
         <w:t>Dataset</w:t>
       </w:r>
-      <w:bookmarkEnd w:id="12"/>
+      <w:bookmarkEnd w:id="13"/>
     </w:p>
     <w:p>
       <w:pPr>
@@ -3777,14 +4067,14 @@
           <w:lang w:val="en-GB"/>
         </w:rPr>
       </w:pPr>
-      <w:bookmarkStart w:id="13" w:name="_Toc42175965"/>
+      <w:bookmarkStart w:id="14" w:name="_Toc42266001"/>
       <w:r>
         <w:rPr>
           <w:lang w:val="en-GB"/>
         </w:rPr>
         <w:t>Augmentation</w:t>
       </w:r>
-      <w:bookmarkEnd w:id="13"/>
+      <w:bookmarkEnd w:id="14"/>
     </w:p>
     <w:p>
       <w:pPr>
@@ -3894,14 +4184,14 @@
           <w:lang w:val="en-GB"/>
         </w:rPr>
       </w:pPr>
-      <w:bookmarkStart w:id="14" w:name="_Toc42175966"/>
+      <w:bookmarkStart w:id="15" w:name="_Toc42266002"/>
       <w:r>
         <w:rPr>
           <w:lang w:val="en-GB"/>
         </w:rPr>
         <w:t>Training the model</w:t>
       </w:r>
-      <w:bookmarkEnd w:id="14"/>
+      <w:bookmarkEnd w:id="15"/>
     </w:p>
     <w:p>
       <w:pPr>
@@ -4024,14 +4314,14 @@
           <w:lang w:val="en-GB"/>
         </w:rPr>
       </w:pPr>
-      <w:bookmarkStart w:id="15" w:name="_Toc42175967"/>
+      <w:bookmarkStart w:id="16" w:name="_Toc42266003"/>
       <w:r>
         <w:rPr>
           <w:lang w:val="en-GB"/>
         </w:rPr>
         <w:t>Outline of the Thesis</w:t>
       </w:r>
-      <w:bookmarkEnd w:id="15"/>
+      <w:bookmarkEnd w:id="16"/>
     </w:p>
     <w:p>
       <w:pPr>
@@ -4055,20 +4345,80 @@
         <w:rPr>
           <w:lang w:val="en-GB"/>
         </w:rPr>
+        <w:t>, detailed in Chapter 2.</w:t>
+      </w:r>
+    </w:p>
+    <w:p>
+      <w:pPr>
+        <w:rPr>
+          <w:lang w:val="en-GB"/>
+        </w:rPr>
+      </w:pPr>
+      <w:r>
+        <w:rPr>
+          <w:lang w:val="en-GB"/>
+        </w:rPr>
+        <w:t xml:space="preserve">The </w:t>
+      </w:r>
+      <w:r>
+        <w:rPr>
+          <w:lang w:val="en-GB"/>
+        </w:rPr>
+        <w:t>Chapter 3</w:t>
+      </w:r>
+      <w:r>
+        <w:rPr>
+          <w:lang w:val="en-GB"/>
+        </w:rPr>
+        <w:t xml:space="preserve"> will discuss the existing machine learning models, the current technology and alternatives to this project. Then,</w:t>
+      </w:r>
+      <w:r>
+        <w:rPr>
+          <w:lang w:val="en-GB"/>
+        </w:rPr>
+        <w:t xml:space="preserve"> Chapter 4</w:t>
+      </w:r>
+      <w:r>
+        <w:rPr>
+          <w:lang w:val="en-GB"/>
+        </w:rPr>
+        <w:t xml:space="preserve"> describe</w:t>
+      </w:r>
+      <w:r>
+        <w:rPr>
+          <w:lang w:val="en-GB"/>
+        </w:rPr>
+        <w:t xml:space="preserve">s </w:t>
+      </w:r>
+      <w:r>
+        <w:rPr>
+          <w:lang w:val="en-GB"/>
+        </w:rPr>
+        <w:t>the implementation</w:t>
+      </w:r>
+      <w:r>
+        <w:rPr>
+          <w:lang w:val="en-GB"/>
+        </w:rPr>
+        <w:t xml:space="preserve"> </w:t>
+      </w:r>
+      <w:r>
+        <w:rPr>
+          <w:lang w:val="en-GB"/>
+        </w:rPr>
+        <w:t>step by step, and finally, the results will be analysed, and conclusions will be drawn</w:t>
+      </w:r>
+      <w:r>
+        <w:rPr>
+          <w:lang w:val="en-GB"/>
+        </w:rPr>
+        <w:t xml:space="preserve"> in Chapter 5</w:t>
+      </w:r>
+      <w:r>
+        <w:rPr>
+          <w:lang w:val="en-GB"/>
+        </w:rPr>
         <w:t>.</w:t>
-      </w:r>
-    </w:p>
-    <w:p>
-      <w:pPr>
-        <w:rPr>
-          <w:lang w:val="en-GB"/>
-        </w:rPr>
-      </w:pPr>
-      <w:r>
-        <w:rPr>
-          <w:lang w:val="en-GB"/>
-        </w:rPr>
-        <w:t>The next chapters will discuss the existing machine learning models, the current technology and alternatives to this project. Then, the implementation will be described step by step, and finally, the results will be analysed, and conclusions will be drawn.</w:t>
       </w:r>
     </w:p>
     <w:p>
@@ -4093,7 +4443,7 @@
           <w:lang w:val="en-GB"/>
         </w:rPr>
       </w:pPr>
-      <w:bookmarkStart w:id="16" w:name="_Toc42175968"/>
+      <w:bookmarkStart w:id="17" w:name="_Toc42266004"/>
       <w:r>
         <w:rPr>
           <w:lang w:val="en-GB"/>
@@ -4101,7 +4451,7 @@
         <w:lastRenderedPageBreak/>
         <w:t>Project specifications</w:t>
       </w:r>
-      <w:bookmarkEnd w:id="16"/>
+      <w:bookmarkEnd w:id="17"/>
     </w:p>
     <w:p>
       <w:pPr>
@@ -4525,15 +4875,7 @@
         <w:rPr>
           <w:lang w:val="en-GB"/>
         </w:rPr>
-        <w:t>The model may be subsequently integrated into a parental control application, pro</w:t>
-      </w:r>
-      <w:bookmarkStart w:id="17" w:name="_GoBack"/>
-      <w:bookmarkEnd w:id="17"/>
-      <w:r>
-        <w:rPr>
-          <w:lang w:val="en-GB"/>
-        </w:rPr>
-        <w:t>viding the means to detect if the images a user opens, receives or sends, are graphic or contain violence and notify the parents about the potential harmful situation.</w:t>
+        <w:t>The model may be subsequently integrated into a parental control application, providing the means to detect if the images a user opens, receives or sends, are graphic or contain violence and notify the parents about the potential harmful situation.</w:t>
       </w:r>
     </w:p>
     <w:p>
@@ -4558,6 +4900,7 @@
           <w:lang w:val="en-GB"/>
         </w:rPr>
       </w:pPr>
+      <w:bookmarkStart w:id="18" w:name="_Toc42266005"/>
       <w:r>
         <w:rPr>
           <w:lang w:val="en-GB"/>
@@ -4565,6 +4908,672 @@
         <w:lastRenderedPageBreak/>
         <w:t>State of the Art</w:t>
       </w:r>
+      <w:bookmarkEnd w:id="18"/>
+    </w:p>
+    <w:p>
+      <w:pPr>
+        <w:rPr>
+          <w:lang w:val="en-GB"/>
+        </w:rPr>
+      </w:pPr>
+      <w:r>
+        <w:rPr>
+          <w:lang w:val="en-GB"/>
+        </w:rPr>
+        <w:t xml:space="preserve">Deep learning has seen an immense increase in interest over the last few years. Since the term </w:t>
+      </w:r>
+      <w:r>
+        <w:rPr>
+          <w:i/>
+          <w:iCs/>
+          <w:lang w:val="en-GB"/>
+        </w:rPr>
+        <w:t xml:space="preserve">deep learning </w:t>
+      </w:r>
+      <w:r>
+        <w:rPr>
+          <w:lang w:val="en-GB"/>
+        </w:rPr>
+        <w:t>was introduced in 1986 by Rina Dechter [</w:t>
+      </w:r>
+      <w:r>
+        <w:rPr>
+          <w:lang w:val="en-GB"/>
+        </w:rPr>
+        <w:t>7</w:t>
+      </w:r>
+      <w:r>
+        <w:rPr>
+          <w:lang w:val="en-GB"/>
+        </w:rPr>
+        <w:t>]</w:t>
+      </w:r>
+      <w:r>
+        <w:rPr>
+          <w:lang w:val="en-GB"/>
+        </w:rPr>
+        <w:t xml:space="preserve"> to the machine learning community, many steps have been taken to elaborate and build the architecture we know today. Deep learning has since been applied to fields including computer vision [</w:t>
+      </w:r>
+      <w:r>
+        <w:rPr>
+          <w:lang w:val="en-GB"/>
+        </w:rPr>
+        <w:t>8</w:t>
+      </w:r>
+      <w:r>
+        <w:rPr>
+          <w:lang w:val="en-GB"/>
+        </w:rPr>
+        <w:t>][</w:t>
+      </w:r>
+      <w:r>
+        <w:rPr>
+          <w:lang w:val="en-GB"/>
+        </w:rPr>
+        <w:t>9</w:t>
+      </w:r>
+      <w:r>
+        <w:rPr>
+          <w:lang w:val="en-GB"/>
+        </w:rPr>
+        <w:t>], speech and audio recognition, social network filtering, many producing results compared to or even surpassing the human ability [1</w:t>
+      </w:r>
+      <w:r>
+        <w:rPr>
+          <w:lang w:val="en-GB"/>
+        </w:rPr>
+        <w:t>0</w:t>
+      </w:r>
+      <w:r>
+        <w:rPr>
+          <w:lang w:val="en-GB"/>
+        </w:rPr>
+        <w:t>].</w:t>
+      </w:r>
+    </w:p>
+    <w:p>
+      <w:pPr>
+        <w:rPr>
+          <w:lang w:val="en-GB"/>
+        </w:rPr>
+      </w:pPr>
+      <w:r>
+        <w:rPr>
+          <w:lang w:val="en-GB"/>
+        </w:rPr>
+        <w:t xml:space="preserve">It is called </w:t>
+      </w:r>
+      <w:r>
+        <w:rPr>
+          <w:i/>
+          <w:iCs/>
+          <w:lang w:val="en-GB"/>
+        </w:rPr>
+        <w:t>deep</w:t>
+      </w:r>
+      <w:r>
+        <w:rPr>
+          <w:lang w:val="en-GB"/>
+        </w:rPr>
+        <w:t xml:space="preserve"> because the architecture uses multiple layers in the network. The unbounded number of layers allows an optimized implementation</w:t>
+      </w:r>
+      <w:r>
+        <w:rPr>
+          <w:lang w:val="en-GB"/>
+        </w:rPr>
+        <w:t xml:space="preserve"> and has practical application.</w:t>
+      </w:r>
+    </w:p>
+    <w:p>
+      <w:pPr>
+        <w:rPr>
+          <w:lang w:val="en-GB"/>
+        </w:rPr>
+      </w:pPr>
+      <w:r>
+        <w:rPr>
+          <w:lang w:val="en-GB"/>
+        </w:rPr>
+        <w:t xml:space="preserve">The countless work that has been done in this field is great and listing all </w:t>
+      </w:r>
+      <w:r>
+        <w:rPr>
+          <w:lang w:val="en-GB"/>
+        </w:rPr>
+        <w:t>the research</w:t>
+      </w:r>
+      <w:r>
+        <w:rPr>
+          <w:lang w:val="en-GB"/>
+        </w:rPr>
+        <w:t xml:space="preserve"> that have brought deep learning and computer vision to what it is today is beyond the purpose of this paper. One of them, however, is worth noting.</w:t>
+      </w:r>
+    </w:p>
+    <w:p>
+      <w:pPr>
+        <w:rPr>
+          <w:lang w:val="en-GB"/>
+        </w:rPr>
+      </w:pPr>
+      <w:r>
+        <w:rPr>
+          <w:lang w:val="en-GB"/>
+        </w:rPr>
+        <w:t>Believing that, despite all the hard work</w:t>
+      </w:r>
+      <w:r>
+        <w:rPr>
+          <w:lang w:val="en-GB"/>
+        </w:rPr>
+        <w:t>, research and discoveries made, something was still missing, the Stanford University professor, Fei-Fei Li launched in 2009 the ImageNet [1</w:t>
+      </w:r>
+      <w:r>
+        <w:rPr>
+          <w:lang w:val="en-GB"/>
+        </w:rPr>
+        <w:t>1</w:t>
+      </w:r>
+      <w:r>
+        <w:rPr>
+          <w:lang w:val="en-GB"/>
+        </w:rPr>
+        <w:t>].</w:t>
+      </w:r>
+      <w:r>
+        <w:rPr>
+          <w:lang w:val="en-GB"/>
+        </w:rPr>
+        <w:t xml:space="preserve"> It was something that had not been done until that time. Fei-Fei Li thought that the missing part was the data. And while there were images all over the Internet, there was no such thing as a database containing labelled images. Therefore, she assembled a free database consisting of more than 14 million labelled images</w:t>
+      </w:r>
+      <w:r>
+        <w:rPr>
+          <w:lang w:val="en-GB"/>
+        </w:rPr>
+        <w:t>, saying, “</w:t>
+      </w:r>
+      <w:r>
+        <w:rPr>
+          <w:lang w:val="en-GB"/>
+        </w:rPr>
+        <w:t>Our vision was that Big Data would change the way machine learning works. Data drives learning.</w:t>
+      </w:r>
+      <w:r>
+        <w:rPr>
+          <w:lang w:val="en-GB"/>
+        </w:rPr>
+        <w:t>”</w:t>
+      </w:r>
+      <w:r>
+        <w:rPr>
+          <w:rStyle w:val="FootnoteReference"/>
+          <w:lang w:val="en-GB"/>
+        </w:rPr>
+        <w:footnoteReference w:id="1"/>
+      </w:r>
+      <w:r>
+        <w:rPr>
+          <w:lang w:val="en-GB"/>
+        </w:rPr>
+        <w:t xml:space="preserve"> They used the dataset in the annual Large-Scale Visual Recognition Challenge (LSVRC) where contestants would build computer vision models which were rated by their accuracy.</w:t>
+      </w:r>
+    </w:p>
+    <w:p>
+      <w:pPr>
+        <w:rPr>
+          <w:lang w:val="en-GB"/>
+        </w:rPr>
+      </w:pPr>
+      <w:r>
+        <w:rPr>
+          <w:lang w:val="en-GB"/>
+        </w:rPr>
+        <w:t xml:space="preserve">In 2012, </w:t>
+      </w:r>
+      <w:r>
+        <w:rPr>
+          <w:lang w:val="en-GB"/>
+        </w:rPr>
+        <w:t>Alex Krizhevsky, Ilya Sutskever, and Geoff Hinton</w:t>
+      </w:r>
+      <w:r>
+        <w:rPr>
+          <w:lang w:val="en-GB"/>
+        </w:rPr>
+        <w:t xml:space="preserve"> submitted a model that was</w:t>
+      </w:r>
+      <w:r>
+        <w:rPr>
+          <w:lang w:val="en-GB"/>
+        </w:rPr>
+        <w:t xml:space="preserve"> almost</w:t>
+      </w:r>
+      <w:r>
+        <w:rPr>
+          <w:lang w:val="en-GB"/>
+        </w:rPr>
+        <w:t xml:space="preserve"> two times better than the previous ones, with an error rate of 1</w:t>
+      </w:r>
+      <w:r>
+        <w:rPr>
+          <w:lang w:val="en-GB"/>
+        </w:rPr>
+        <w:t>5.3</w:t>
+      </w:r>
+      <w:r>
+        <w:rPr>
+          <w:lang w:val="en-GB"/>
+        </w:rPr>
+        <w:t>%. They used GPUs to train the model</w:t>
+      </w:r>
+      <w:r>
+        <w:rPr>
+          <w:lang w:val="en-GB"/>
+        </w:rPr>
+        <w:t>, as their power of computing offered a great amount of speed</w:t>
+      </w:r>
+      <w:r>
+        <w:rPr>
+          <w:lang w:val="en-GB"/>
+        </w:rPr>
+        <w:t xml:space="preserve">. They also reduced overfitting by introducing the method called </w:t>
+      </w:r>
+      <w:r>
+        <w:rPr>
+          <w:i/>
+          <w:iCs/>
+          <w:lang w:val="en-GB"/>
+        </w:rPr>
+        <w:t xml:space="preserve">dropout </w:t>
+      </w:r>
+      <w:r>
+        <w:rPr>
+          <w:lang w:val="en-GB"/>
+        </w:rPr>
+        <w:t xml:space="preserve">and used the </w:t>
+      </w:r>
+      <w:r>
+        <w:rPr>
+          <w:i/>
+          <w:iCs/>
+          <w:lang w:val="en-GB"/>
+        </w:rPr>
+        <w:t>rectified linear activation unit</w:t>
+      </w:r>
+      <w:r>
+        <w:rPr>
+          <w:lang w:val="en-GB"/>
+        </w:rPr>
+        <w:t xml:space="preserve"> (ReLU)</w:t>
+      </w:r>
+      <w:r>
+        <w:rPr>
+          <w:lang w:val="en-GB"/>
+        </w:rPr>
+        <w:t xml:space="preserve">, methods that later became the basics to deep learning. The network is known as </w:t>
+      </w:r>
+      <w:r>
+        <w:rPr>
+          <w:i/>
+          <w:iCs/>
+          <w:lang w:val="en-GB"/>
+        </w:rPr>
+        <w:t>AlexNet</w:t>
+      </w:r>
+      <w:r>
+        <w:rPr>
+          <w:i/>
+          <w:iCs/>
+          <w:lang w:val="en-GB"/>
+        </w:rPr>
+        <w:t>.</w:t>
+      </w:r>
+      <w:r>
+        <w:rPr>
+          <w:lang w:val="en-GB"/>
+        </w:rPr>
+        <w:t xml:space="preserve"> [9]</w:t>
+      </w:r>
+    </w:p>
+    <w:p>
+      <w:pPr>
+        <w:rPr>
+          <w:lang w:val="en-GB"/>
+        </w:rPr>
+      </w:pPr>
+      <w:r>
+        <w:rPr>
+          <w:lang w:val="en-GB"/>
+        </w:rPr>
+        <w:t xml:space="preserve">Since then, computer vision and deep learning have seen a rise in interest, research and applications. Deep learning is now present almost in any domain of activity: defeating the world best player at Go [10], AI-driven cars </w:t>
+      </w:r>
+      <w:r>
+        <w:rPr>
+          <w:lang w:val="en-GB"/>
+        </w:rPr>
+        <w:t>[12]</w:t>
+      </w:r>
+      <w:r>
+        <w:rPr>
+          <w:lang w:val="en-GB"/>
+        </w:rPr>
+        <w:t xml:space="preserve">, </w:t>
+      </w:r>
+      <w:r>
+        <w:rPr>
+          <w:lang w:val="en-GB"/>
+        </w:rPr>
+        <w:t>diagnosing skin cancer [13]</w:t>
+      </w:r>
+      <w:r>
+        <w:rPr>
+          <w:lang w:val="en-GB"/>
+        </w:rPr>
+        <w:t xml:space="preserve"> or surveillance identification,</w:t>
+      </w:r>
+      <w:r>
+        <w:rPr>
+          <w:lang w:val="en-GB"/>
+        </w:rPr>
+        <w:t xml:space="preserve"> only to name a few.</w:t>
+      </w:r>
+    </w:p>
+    <w:p>
+      <w:pPr>
+        <w:rPr>
+          <w:lang w:val="en-GB"/>
+        </w:rPr>
+      </w:pPr>
+    </w:p>
+    <w:p>
+      <w:pPr>
+        <w:pStyle w:val="Heading2"/>
+        <w:rPr>
+          <w:lang w:val="en-GB"/>
+        </w:rPr>
+      </w:pPr>
+      <w:bookmarkStart w:id="19" w:name="_Toc42266006"/>
+      <w:r>
+        <w:rPr>
+          <w:lang w:val="en-GB"/>
+        </w:rPr>
+        <w:lastRenderedPageBreak/>
+        <w:t>Violen</w:t>
+      </w:r>
+      <w:r>
+        <w:rPr>
+          <w:lang w:val="en-GB"/>
+        </w:rPr>
+        <w:t>t</w:t>
+      </w:r>
+      <w:r>
+        <w:rPr>
+          <w:lang w:val="en-GB"/>
+        </w:rPr>
+        <w:t xml:space="preserve"> Images Dataset</w:t>
+      </w:r>
+      <w:bookmarkEnd w:id="19"/>
+    </w:p>
+    <w:p>
+      <w:pPr>
+        <w:rPr>
+          <w:lang w:val="en-GB"/>
+        </w:rPr>
+      </w:pPr>
+      <w:r>
+        <w:rPr>
+          <w:lang w:val="en-GB"/>
+        </w:rPr>
+        <w:t xml:space="preserve">Since ImageNet, several images datasets have been assembled and are available for free. </w:t>
+      </w:r>
+      <w:r>
+        <w:rPr>
+          <w:lang w:val="en-GB"/>
+        </w:rPr>
+        <w:t xml:space="preserve">They gather and label images for thousands of categories, each consisting of hundreds of images. </w:t>
+      </w:r>
+      <w:r>
+        <w:rPr>
+          <w:lang w:val="en-GB"/>
+        </w:rPr>
+        <w:t xml:space="preserve">The categories of these datasets are various, so the dataset can train a model </w:t>
+      </w:r>
+      <w:r>
+        <w:rPr>
+          <w:lang w:val="en-GB"/>
+        </w:rPr>
+        <w:t>more precisely in order to serve a broad purpose in visual recognition.</w:t>
+      </w:r>
+    </w:p>
+    <w:p>
+      <w:pPr>
+        <w:rPr>
+          <w:lang w:val="en-GB"/>
+        </w:rPr>
+      </w:pPr>
+      <w:r>
+        <w:rPr>
+          <w:lang w:val="en-GB"/>
+        </w:rPr>
+        <w:t>According to specific needs of different projects, many smaller datasets have been created, each consisting of images from different categories that depict the subject those models should recognise</w:t>
+      </w:r>
+      <w:r>
+        <w:rPr>
+          <w:lang w:val="en-GB"/>
+        </w:rPr>
+        <w:t>, which would allow them to train a network over an existing one that has already been trained with a huge dataset such as ImageNet.</w:t>
+      </w:r>
+      <w:r>
+        <w:rPr>
+          <w:lang w:val="en-GB"/>
+        </w:rPr>
+        <w:t xml:space="preserve"> For this purpose, some datasets of guns and weapons images </w:t>
+      </w:r>
+      <w:r>
+        <w:rPr>
+          <w:lang w:val="en-GB"/>
+        </w:rPr>
+        <w:t xml:space="preserve">that have been used to train models that can detect weapons in images or videos </w:t>
+      </w:r>
+      <w:r>
+        <w:rPr>
+          <w:lang w:val="en-GB"/>
+        </w:rPr>
+        <w:t>can be found on the Internet</w:t>
+      </w:r>
+      <w:r>
+        <w:rPr>
+          <w:rStyle w:val="FootnoteReference"/>
+          <w:lang w:val="en-GB"/>
+        </w:rPr>
+        <w:footnoteReference w:id="2"/>
+      </w:r>
+      <w:r>
+        <w:rPr>
+          <w:lang w:val="en-GB"/>
+        </w:rPr>
+        <w:t xml:space="preserve"> and are free to use. [18]</w:t>
+      </w:r>
+    </w:p>
+    <w:p>
+      <w:pPr>
+        <w:rPr>
+          <w:lang w:val="en-GB"/>
+        </w:rPr>
+      </w:pPr>
+      <w:r>
+        <w:rPr>
+          <w:lang w:val="en-GB"/>
+        </w:rPr>
+        <w:t>However, the number of datasets of images containing fight scenes or gory scenes is low, and even those are very small and not concluding. A slightly more convincing number of datasets can be found for videos depicting violence, but still, when it comes to fights or blood presence, there are not too many.</w:t>
+      </w:r>
+    </w:p>
+    <w:p>
+      <w:pPr>
+        <w:rPr>
+          <w:lang w:val="en-GB"/>
+        </w:rPr>
+      </w:pPr>
+    </w:p>
+    <w:p>
+      <w:pPr>
+        <w:pStyle w:val="Heading3"/>
+        <w:rPr>
+          <w:lang w:val="en-GB"/>
+        </w:rPr>
+      </w:pPr>
+      <w:bookmarkStart w:id="20" w:name="_Toc42266007"/>
+      <w:r>
+        <w:rPr>
+          <w:lang w:val="en-GB"/>
+        </w:rPr>
+        <w:t>Violent Scene Dataset by InterDigital</w:t>
+      </w:r>
+      <w:bookmarkEnd w:id="20"/>
+    </w:p>
+    <w:p>
+      <w:pPr>
+        <w:rPr>
+          <w:lang w:val="en-GB"/>
+        </w:rPr>
+      </w:pPr>
+      <w:r>
+        <w:rPr>
+          <w:lang w:val="en-GB"/>
+        </w:rPr>
+        <w:t>Violent Scene Dataset (VSD)</w:t>
+      </w:r>
+      <w:r>
+        <w:rPr>
+          <w:lang w:val="en-GB"/>
+        </w:rPr>
+        <w:t xml:space="preserve"> created by InterDigital is a public dataset for the detection of violent scenes in videos. It is a collection of labels, features and annotations based on the extraction of violent scenes from films and web videos. It also contains audio annotations of violen</w:t>
+      </w:r>
+      <w:r>
+        <w:rPr>
+          <w:lang w:val="en-GB"/>
+        </w:rPr>
+        <w:t>ce-depicting sounds</w:t>
+      </w:r>
+      <w:r>
+        <w:rPr>
+          <w:lang w:val="en-GB"/>
+        </w:rPr>
+        <w:t xml:space="preserve"> present in the videos [14][16][17].</w:t>
+      </w:r>
+      <w:r>
+        <w:rPr>
+          <w:lang w:val="en-GB"/>
+        </w:rPr>
+        <w:t xml:space="preserve"> According to the description made in the publications [15], the data was produced by the Fudan University and the Ho Chi Minh University of Science.</w:t>
+      </w:r>
+    </w:p>
+    <w:p>
+      <w:pPr>
+        <w:rPr>
+          <w:lang w:val="en-GB"/>
+        </w:rPr>
+      </w:pPr>
+      <w:r>
+        <w:rPr>
+          <w:lang w:val="en-GB"/>
+        </w:rPr>
+        <w:t>The dataset consists of 86 short videos downloaded from YouTube and normalised to a frame rate of 25. Also, the dataset contains ground truth created from a collection of 32 films of different genres (which are not included due to copyright issues).</w:t>
+      </w:r>
+    </w:p>
+    <w:p>
+      <w:pPr>
+        <w:rPr>
+          <w:lang w:val="en-GB"/>
+        </w:rPr>
+      </w:pPr>
+      <w:r>
+        <w:rPr>
+          <w:lang w:val="en-GB"/>
+        </w:rPr>
+        <w:t>The violence identification is made based on two definitions of violent scenes: (1) subjective definition and (2) objective definition. The subjective definition describes a violent scene as a “</w:t>
+      </w:r>
+      <w:r>
+        <w:rPr>
+          <w:lang w:val="en-GB"/>
+        </w:rPr>
+        <w:t xml:space="preserve">scene one would not let an </w:t>
+      </w:r>
+      <w:r>
+        <w:rPr>
+          <w:lang w:val="en-GB"/>
+        </w:rPr>
+        <w:t>8-year-old</w:t>
+      </w:r>
+      <w:r>
+        <w:rPr>
+          <w:lang w:val="en-GB"/>
+        </w:rPr>
+        <w:t xml:space="preserve"> child see because they contain physical violence</w:t>
+      </w:r>
+      <w:r>
+        <w:rPr>
+          <w:lang w:val="en-GB"/>
+        </w:rPr>
+        <w:t>”.</w:t>
+      </w:r>
+      <w:r>
+        <w:rPr>
+          <w:rStyle w:val="FootnoteReference"/>
+          <w:lang w:val="en-GB"/>
+        </w:rPr>
+        <w:footnoteReference w:id="3"/>
+      </w:r>
+      <w:r>
+        <w:rPr>
+          <w:lang w:val="en-GB"/>
+        </w:rPr>
+        <w:t xml:space="preserve"> The objective definition shows that a violent scene contains “</w:t>
+      </w:r>
+      <w:r>
+        <w:rPr>
+          <w:lang w:val="en-GB"/>
+        </w:rPr>
+        <w:t>physical violence or accident resulting in human injury or pain</w:t>
+      </w:r>
+      <w:r>
+        <w:rPr>
+          <w:lang w:val="en-GB"/>
+        </w:rPr>
+        <w:t>”</w:t>
+      </w:r>
+      <w:r>
+        <w:rPr>
+          <w:rStyle w:val="FootnoteReference"/>
+          <w:lang w:val="en-GB"/>
+        </w:rPr>
+        <w:footnoteReference w:id="4"/>
+      </w:r>
+      <w:r>
+        <w:rPr>
+          <w:lang w:val="en-GB"/>
+        </w:rPr>
+        <w:t>.</w:t>
+      </w:r>
+      <w:r>
+        <w:rPr>
+          <w:lang w:val="en-GB"/>
+        </w:rPr>
+        <w:t xml:space="preserve"> </w:t>
+      </w:r>
+    </w:p>
+    <w:p>
+      <w:pPr>
+        <w:rPr>
+          <w:lang w:val="en-GB"/>
+        </w:rPr>
+      </w:pPr>
+    </w:p>
+    <w:p>
+      <w:pPr>
+        <w:rPr>
+          <w:lang w:val="en-GB"/>
+        </w:rPr>
+      </w:pPr>
     </w:p>
     <w:p>
       <w:pPr>
@@ -4597,7 +5606,7 @@
           <w:lang w:val="en-GB"/>
         </w:rPr>
       </w:pPr>
-      <w:bookmarkStart w:id="18" w:name="_Toc42175969"/>
+      <w:bookmarkStart w:id="21" w:name="_Toc42266008"/>
       <w:r>
         <w:rPr>
           <w:lang w:val="en-GB"/>
@@ -4605,7 +5614,7 @@
         <w:lastRenderedPageBreak/>
         <w:t>References</w:t>
       </w:r>
-      <w:bookmarkEnd w:id="18"/>
+      <w:bookmarkEnd w:id="21"/>
     </w:p>
     <w:p>
       <w:pPr>
@@ -4637,7 +5646,7 @@
         <w:rPr>
           <w:lang w:val="en-GB"/>
         </w:rPr>
-        <w:t>. Lancet. 365. 702-10. 10.1016/S0140-6736(05)17952-5: p. 8</w:t>
+        <w:t>. Lancet. p. 8</w:t>
       </w:r>
     </w:p>
     <w:p>
@@ -4656,7 +5665,19 @@
         <w:rPr>
           <w:lang w:val="en-GB"/>
         </w:rPr>
-        <w:t xml:space="preserve">National Scientific Council on the Developing Child (2010). </w:t>
+        <w:t>National Scientific Council on the Developing Child</w:t>
+      </w:r>
+      <w:r>
+        <w:rPr>
+          <w:lang w:val="en-GB"/>
+        </w:rPr>
+        <w:t>.</w:t>
+      </w:r>
+      <w:r>
+        <w:rPr>
+          <w:lang w:val="en-GB"/>
+        </w:rPr>
+        <w:t xml:space="preserve"> (2010). </w:t>
       </w:r>
       <w:r>
         <w:rPr>
@@ -4734,7 +5755,19 @@
         <w:rPr>
           <w:lang w:val="en-GB"/>
         </w:rPr>
-        <w:t xml:space="preserve">2020-05-31 </w:t>
+        <w:t>2020-05-31</w:t>
+      </w:r>
+      <w:r>
+        <w:rPr>
+          <w:lang w:val="en-GB"/>
+        </w:rPr>
+        <w:t>,</w:t>
+      </w:r>
+      <w:r>
+        <w:rPr>
+          <w:lang w:val="en-GB"/>
+        </w:rPr>
+        <w:t xml:space="preserve"> </w:t>
       </w:r>
       <w:r>
         <w:rPr>
@@ -4813,67 +5846,15 @@
           <w:iCs/>
           <w:lang w:val="en-GB"/>
         </w:rPr>
-        <w:t>Graphic Violence</w:t>
-      </w:r>
-      <w:r>
-        <w:rPr>
-          <w:lang w:val="en-GB"/>
-        </w:rPr>
-        <w:t>. Retrieved 2020-05-31</w:t>
-      </w:r>
-      <w:r>
-        <w:rPr>
-          <w:lang w:val="en-GB"/>
-        </w:rPr>
-        <w:t>,</w:t>
-      </w:r>
-      <w:r>
-        <w:rPr>
-          <w:lang w:val="en-GB"/>
-        </w:rPr>
-        <w:t xml:space="preserve"> from </w:t>
+        <w:t>Community Standards</w:t>
+      </w:r>
+      <w:r>
+        <w:rPr>
+          <w:lang w:val="en-GB"/>
+        </w:rPr>
+        <w:t xml:space="preserve">, Facebook, Inc. Retrieved 2020-05-31, from </w:t>
       </w:r>
       <w:hyperlink r:id="rId14" w:history="1">
-        <w:r>
-          <w:rPr>
-            <w:rStyle w:val="Hyperlink"/>
-          </w:rPr>
-          <w:t>https://en.wikipedia.org/</w:t>
-        </w:r>
-      </w:hyperlink>
-      <w:r>
-        <w:t xml:space="preserve">. </w:t>
-      </w:r>
-    </w:p>
-    <w:p>
-      <w:pPr>
-        <w:pStyle w:val="ListParagraph"/>
-        <w:numPr>
-          <w:ilvl w:val="0"/>
-          <w:numId w:val="3"/>
-        </w:numPr>
-        <w:ind w:left="709"/>
-        <w:rPr>
-          <w:i/>
-          <w:iCs/>
-          <w:lang w:val="en-GB"/>
-        </w:rPr>
-      </w:pPr>
-      <w:r>
-        <w:rPr>
-          <w:i/>
-          <w:iCs/>
-          <w:lang w:val="en-GB"/>
-        </w:rPr>
-        <w:t>Community Standards</w:t>
-      </w:r>
-      <w:r>
-        <w:rPr>
-          <w:lang w:val="en-GB"/>
-        </w:rPr>
-        <w:t xml:space="preserve">, Facebook, Inc. Retrieved 2020-05-31, from </w:t>
-      </w:r>
-      <w:hyperlink r:id="rId15" w:history="1">
         <w:r>
           <w:rPr>
             <w:rStyle w:val="Hyperlink"/>
@@ -4911,14 +5892,687 @@
           <w:iCs/>
           <w:lang w:val="en-GB"/>
         </w:rPr>
-        <w:t xml:space="preserve"> Detecting meaning in RSVP at 13 ms per picture</w:t>
-      </w:r>
-      <w:r>
-        <w:rPr>
-          <w:lang w:val="en-GB"/>
-        </w:rPr>
-        <w:t>. Atten Percept Psychophys 76, 270–279 (2014). https://doi.org/10.3758/s13414-013-0605-z</w:t>
-      </w:r>
+        <w:t xml:space="preserve"> </w:t>
+      </w:r>
+      <w:r>
+        <w:rPr>
+          <w:lang w:val="en-GB"/>
+        </w:rPr>
+        <w:t xml:space="preserve">(2014). </w:t>
+      </w:r>
+      <w:r>
+        <w:rPr>
+          <w:i/>
+          <w:iCs/>
+          <w:lang w:val="en-GB"/>
+        </w:rPr>
+        <w:t>Detecting meaning in RSVP at 13 ms per picture</w:t>
+      </w:r>
+      <w:r>
+        <w:rPr>
+          <w:lang w:val="en-GB"/>
+        </w:rPr>
+        <w:t xml:space="preserve">. Atten Percept </w:t>
+      </w:r>
+      <w:proofErr w:type="spellStart"/>
+      <w:r>
+        <w:rPr>
+          <w:lang w:val="en-GB"/>
+        </w:rPr>
+        <w:t>Psychophys</w:t>
+      </w:r>
+      <w:proofErr w:type="spellEnd"/>
+      <w:r>
+        <w:rPr>
+          <w:lang w:val="en-GB"/>
+        </w:rPr>
+        <w:t xml:space="preserve"> 76, 270–279. </w:t>
+      </w:r>
+      <w:hyperlink r:id="rId15" w:history="1">
+        <w:r>
+          <w:rPr>
+            <w:rStyle w:val="Hyperlink"/>
+            <w:lang w:val="en-GB"/>
+          </w:rPr>
+          <w:t>https://doi.org/10.3758/s13414-013-0605-z</w:t>
+        </w:r>
+      </w:hyperlink>
+    </w:p>
+    <w:p>
+      <w:pPr>
+        <w:pStyle w:val="ListParagraph"/>
+        <w:numPr>
+          <w:ilvl w:val="0"/>
+          <w:numId w:val="3"/>
+        </w:numPr>
+        <w:ind w:left="709"/>
+        <w:rPr>
+          <w:lang w:val="en-GB"/>
+        </w:rPr>
+      </w:pPr>
+      <w:r>
+        <w:rPr>
+          <w:lang w:val="en-GB"/>
+        </w:rPr>
+        <w:t>Schmidhuber, Jürgen (2015).</w:t>
+      </w:r>
+      <w:r>
+        <w:rPr>
+          <w:i/>
+          <w:iCs/>
+          <w:lang w:val="en-GB"/>
+        </w:rPr>
+        <w:t xml:space="preserve"> "Deep Learning". </w:t>
+      </w:r>
+      <w:r>
+        <w:rPr>
+          <w:lang w:val="en-GB"/>
+        </w:rPr>
+        <w:t>Scholarpedia.</w:t>
+      </w:r>
+    </w:p>
+    <w:p>
+      <w:pPr>
+        <w:pStyle w:val="ListParagraph"/>
+        <w:numPr>
+          <w:ilvl w:val="0"/>
+          <w:numId w:val="3"/>
+        </w:numPr>
+        <w:ind w:left="709"/>
+        <w:rPr>
+          <w:lang w:val="en-GB"/>
+        </w:rPr>
+      </w:pPr>
+      <w:r>
+        <w:rPr>
+          <w:lang w:val="en-GB"/>
+        </w:rPr>
+        <w:t>Cire</w:t>
+      </w:r>
+      <w:r>
+        <w:rPr>
+          <w:lang w:val="ro-RO"/>
+        </w:rPr>
+        <w:t>ș</w:t>
+      </w:r>
+      <w:r>
+        <w:rPr>
+          <w:lang w:val="en-GB"/>
+        </w:rPr>
+        <w:t xml:space="preserve">an, D.; Meier, U.; Schmidhuber, J. (2012). </w:t>
+      </w:r>
+      <w:r>
+        <w:rPr>
+          <w:i/>
+          <w:iCs/>
+          <w:lang w:val="en-GB"/>
+        </w:rPr>
+        <w:t>Multi-column deep neural networks for image classification</w:t>
+      </w:r>
+      <w:r>
+        <w:rPr>
+          <w:lang w:val="en-GB"/>
+        </w:rPr>
+        <w:t>. 2012 IEEE Conference on Computer Vision and Pattern Recognition.</w:t>
+      </w:r>
+    </w:p>
+    <w:p>
+      <w:pPr>
+        <w:pStyle w:val="ListParagraph"/>
+        <w:numPr>
+          <w:ilvl w:val="0"/>
+          <w:numId w:val="3"/>
+        </w:numPr>
+        <w:ind w:left="709"/>
+        <w:rPr>
+          <w:lang w:val="en-GB"/>
+        </w:rPr>
+      </w:pPr>
+      <w:r>
+        <w:rPr>
+          <w:lang w:val="en-GB"/>
+        </w:rPr>
+        <w:t>Krizhevsky, Alex; Sutskever, Ilya; Hinton, Geoffr</w:t>
+      </w:r>
+      <w:r>
+        <w:rPr>
+          <w:lang w:val="en-GB"/>
+        </w:rPr>
+        <w:t>e</w:t>
+      </w:r>
+      <w:r>
+        <w:rPr>
+          <w:lang w:val="en-GB"/>
+        </w:rPr>
+        <w:t xml:space="preserve">y (2012). </w:t>
+      </w:r>
+      <w:r>
+        <w:rPr>
+          <w:i/>
+          <w:iCs/>
+          <w:lang w:val="en-GB"/>
+        </w:rPr>
+        <w:t>ImageNet Classification with Deep Convolutional Neural Networks</w:t>
+      </w:r>
+      <w:r>
+        <w:rPr>
+          <w:i/>
+          <w:iCs/>
+          <w:lang w:val="en-GB"/>
+        </w:rPr>
+        <w:t>.</w:t>
+      </w:r>
+      <w:r>
+        <w:rPr>
+          <w:lang w:val="en-GB"/>
+        </w:rPr>
+        <w:t xml:space="preserve"> NIPS 2012: </w:t>
+      </w:r>
+      <w:r>
+        <w:rPr>
+          <w:i/>
+          <w:iCs/>
+          <w:lang w:val="en-GB"/>
+        </w:rPr>
+        <w:t>Neural Information Processing Systems</w:t>
+      </w:r>
+      <w:r>
+        <w:rPr>
+          <w:lang w:val="en-GB"/>
+        </w:rPr>
+        <w:t>, Lake Tahoe, Nevada.</w:t>
+      </w:r>
+    </w:p>
+    <w:p>
+      <w:pPr>
+        <w:pStyle w:val="ListParagraph"/>
+        <w:numPr>
+          <w:ilvl w:val="0"/>
+          <w:numId w:val="3"/>
+        </w:numPr>
+        <w:ind w:left="709"/>
+        <w:rPr>
+          <w:lang w:val="en-GB"/>
+        </w:rPr>
+      </w:pPr>
+      <w:r>
+        <w:rPr>
+          <w:lang w:val="en-GB"/>
+        </w:rPr>
+        <w:t>"</w:t>
+      </w:r>
+      <w:r>
+        <w:rPr>
+          <w:i/>
+          <w:iCs/>
+          <w:lang w:val="en-GB"/>
+        </w:rPr>
+        <w:t>Google's AlphaGo AI wins three-match series against the world's best Go player</w:t>
+      </w:r>
+      <w:r>
+        <w:rPr>
+          <w:lang w:val="en-GB"/>
+        </w:rPr>
+        <w:t>". TechCrunch. 25 May 2017.</w:t>
+      </w:r>
+    </w:p>
+    <w:p>
+      <w:pPr>
+        <w:pStyle w:val="ListParagraph"/>
+        <w:numPr>
+          <w:ilvl w:val="0"/>
+          <w:numId w:val="3"/>
+        </w:numPr>
+        <w:ind w:left="709"/>
+        <w:rPr>
+          <w:lang w:val="en-GB"/>
+        </w:rPr>
+      </w:pPr>
+      <w:r>
+        <w:rPr>
+          <w:lang w:val="en-GB"/>
+        </w:rPr>
+        <w:t>J. Deng, W. Dong, R. Socher, L.-J. Li, K. Li and L. Fei-Fei</w:t>
+      </w:r>
+      <w:r>
+        <w:rPr>
+          <w:lang w:val="en-GB"/>
+        </w:rPr>
+        <w:t>. (2009).</w:t>
+      </w:r>
+      <w:r>
+        <w:rPr>
+          <w:lang w:val="en-GB"/>
+        </w:rPr>
+        <w:t xml:space="preserve"> </w:t>
+      </w:r>
+      <w:r>
+        <w:rPr>
+          <w:i/>
+          <w:iCs/>
+          <w:lang w:val="en-GB"/>
+        </w:rPr>
+        <w:t>ImageNet: A Large-Scale Hierarchical Image Database.</w:t>
+      </w:r>
+      <w:r>
+        <w:rPr>
+          <w:lang w:val="en-GB"/>
+        </w:rPr>
+        <w:t xml:space="preserve"> IEEE Computer Vision and Pattern Recognition (CVPR)</w:t>
+      </w:r>
+      <w:r>
+        <w:rPr>
+          <w:lang w:val="en-GB"/>
+        </w:rPr>
+        <w:t>.</w:t>
+      </w:r>
+    </w:p>
+    <w:p>
+      <w:pPr>
+        <w:pStyle w:val="ListParagraph"/>
+        <w:numPr>
+          <w:ilvl w:val="0"/>
+          <w:numId w:val="3"/>
+        </w:numPr>
+        <w:ind w:left="709"/>
+        <w:rPr>
+          <w:i/>
+          <w:iCs/>
+          <w:lang w:val="en-GB"/>
+        </w:rPr>
+      </w:pPr>
+      <w:r>
+        <w:rPr>
+          <w:lang w:val="en-GB"/>
+        </w:rPr>
+        <w:t>Bojarski, M.</w:t>
+      </w:r>
+      <w:r>
+        <w:rPr>
+          <w:lang w:val="en-GB"/>
+        </w:rPr>
+        <w:t xml:space="preserve">, Firner, B. et al. (August 17, 2016). </w:t>
+      </w:r>
+      <w:r>
+        <w:rPr>
+          <w:i/>
+          <w:iCs/>
+          <w:lang w:val="en-GB"/>
+        </w:rPr>
+        <w:t>End-to-End Deep Learning for Self-Driving Cars</w:t>
+      </w:r>
+      <w:r>
+        <w:rPr>
+          <w:lang w:val="en-GB"/>
+        </w:rPr>
+        <w:t>. Retrieved 2020-06-05</w:t>
+      </w:r>
+      <w:r>
+        <w:rPr>
+          <w:lang w:val="en-GB"/>
+        </w:rPr>
+        <w:t>,</w:t>
+      </w:r>
+      <w:r>
+        <w:rPr>
+          <w:lang w:val="en-GB"/>
+        </w:rPr>
+        <w:t xml:space="preserve"> from </w:t>
+      </w:r>
+      <w:hyperlink r:id="rId16" w:history="1">
+        <w:r>
+          <w:rPr>
+            <w:rStyle w:val="Hyperlink"/>
+          </w:rPr>
+          <w:t>https://devblogs.nvidia.com/deep-learning-self-driving-cars/</w:t>
+        </w:r>
+      </w:hyperlink>
+      <w:r>
+        <w:t>.</w:t>
+      </w:r>
+    </w:p>
+    <w:p>
+      <w:pPr>
+        <w:pStyle w:val="ListParagraph"/>
+        <w:numPr>
+          <w:ilvl w:val="0"/>
+          <w:numId w:val="3"/>
+        </w:numPr>
+        <w:ind w:left="709"/>
+        <w:rPr>
+          <w:lang w:val="en-GB"/>
+        </w:rPr>
+      </w:pPr>
+      <w:r>
+        <w:rPr>
+          <w:lang w:val="en-GB"/>
+        </w:rPr>
+        <w:t xml:space="preserve">Esteva, A., Kuprel, B., Novoa, R. et al. </w:t>
+      </w:r>
+      <w:r>
+        <w:rPr>
+          <w:lang w:val="en-GB"/>
+        </w:rPr>
+        <w:t xml:space="preserve">(2017). </w:t>
+      </w:r>
+      <w:r>
+        <w:rPr>
+          <w:lang w:val="en-GB"/>
+        </w:rPr>
+        <w:t>Dermatologist-level classification of skin cancer with deep neural networks</w:t>
+      </w:r>
+      <w:r>
+        <w:rPr>
+          <w:i/>
+          <w:iCs/>
+          <w:lang w:val="en-GB"/>
+        </w:rPr>
+        <w:t>. Nature</w:t>
+      </w:r>
+      <w:r>
+        <w:rPr>
+          <w:lang w:val="en-GB"/>
+        </w:rPr>
+        <w:t xml:space="preserve"> 542, 115–118. </w:t>
+      </w:r>
+      <w:hyperlink r:id="rId17" w:history="1">
+        <w:r>
+          <w:rPr>
+            <w:rStyle w:val="Hyperlink"/>
+            <w:lang w:val="en-GB"/>
+          </w:rPr>
+          <w:t>https://doi.org/10.1038/nature21056</w:t>
+        </w:r>
+      </w:hyperlink>
+    </w:p>
+    <w:p>
+      <w:pPr>
+        <w:pStyle w:val="ListParagraph"/>
+        <w:numPr>
+          <w:ilvl w:val="0"/>
+          <w:numId w:val="3"/>
+        </w:numPr>
+        <w:ind w:left="709"/>
+        <w:rPr>
+          <w:lang w:val="en-GB"/>
+        </w:rPr>
+      </w:pPr>
+      <w:r>
+        <w:rPr>
+          <w:lang w:val="en-GB"/>
+        </w:rPr>
+        <w:t>C.H. Demarty, C. Penet, M. Soleymani, G. Gravier.</w:t>
+      </w:r>
+      <w:r>
+        <w:rPr>
+          <w:lang w:val="en-GB"/>
+        </w:rPr>
+        <w:t xml:space="preserve"> (2014).</w:t>
+      </w:r>
+      <w:r>
+        <w:rPr>
+          <w:lang w:val="en-GB"/>
+        </w:rPr>
+        <w:t xml:space="preserve"> </w:t>
+      </w:r>
+      <w:r>
+        <w:rPr>
+          <w:i/>
+          <w:iCs/>
+          <w:lang w:val="en-GB"/>
+        </w:rPr>
+        <w:t>VSD, a public dataset for the detection of violent scenes in movies: design, annotation, analysis and evaluation</w:t>
+      </w:r>
+      <w:r>
+        <w:rPr>
+          <w:lang w:val="en-GB"/>
+        </w:rPr>
+        <w:t>. In Multimedia Tools and Applications</w:t>
+      </w:r>
+      <w:r>
+        <w:rPr>
+          <w:lang w:val="en-GB"/>
+        </w:rPr>
+        <w:t>, May 2014.</w:t>
+      </w:r>
+    </w:p>
+    <w:p>
+      <w:pPr>
+        <w:pStyle w:val="ListParagraph"/>
+        <w:numPr>
+          <w:ilvl w:val="0"/>
+          <w:numId w:val="3"/>
+        </w:numPr>
+        <w:ind w:left="709"/>
+        <w:rPr>
+          <w:lang w:val="en-GB"/>
+        </w:rPr>
+      </w:pPr>
+      <w:r>
+        <w:rPr>
+          <w:lang w:val="en-GB"/>
+        </w:rPr>
+        <w:t xml:space="preserve">C.H. Demarty, B. Ionescu, Y.G. Jiang, and </w:t>
+      </w:r>
+      <w:r>
+        <w:rPr>
+          <w:lang w:val="en-GB"/>
+        </w:rPr>
+        <w:t>C. Penet</w:t>
+      </w:r>
+      <w:r>
+        <w:rPr>
+          <w:lang w:val="en-GB"/>
+        </w:rPr>
+        <w:t>.</w:t>
+      </w:r>
+      <w:r>
+        <w:rPr>
+          <w:lang w:val="en-GB"/>
+        </w:rPr>
+        <w:t xml:space="preserve"> (2014).</w:t>
+      </w:r>
+      <w:r>
+        <w:rPr>
+          <w:lang w:val="en-GB"/>
+        </w:rPr>
+        <w:t xml:space="preserve"> </w:t>
+      </w:r>
+      <w:r>
+        <w:rPr>
+          <w:i/>
+          <w:iCs/>
+          <w:lang w:val="en-GB"/>
+        </w:rPr>
+        <w:t>Benchmarking Violent Scenes Detection in movies</w:t>
+      </w:r>
+      <w:r>
+        <w:rPr>
+          <w:lang w:val="en-GB"/>
+        </w:rPr>
+        <w:t>. In Proceedings of the 2014 12th International Workshop on Content-Based Multimedia Indexing (CBMI), 2014.</w:t>
+      </w:r>
+    </w:p>
+    <w:p>
+      <w:pPr>
+        <w:pStyle w:val="ListParagraph"/>
+        <w:numPr>
+          <w:ilvl w:val="0"/>
+          <w:numId w:val="3"/>
+        </w:numPr>
+        <w:ind w:left="709"/>
+        <w:rPr>
+          <w:lang w:val="en-GB"/>
+        </w:rPr>
+      </w:pPr>
+      <w:r>
+        <w:rPr>
+          <w:lang w:val="en-GB"/>
+        </w:rPr>
+        <w:lastRenderedPageBreak/>
+        <w:t>M. Sjöberg, B. Ionescu, Y.G. Jiang, V.L. Quang, M. Schedl and C.H. Demarty.</w:t>
+      </w:r>
+      <w:r>
+        <w:rPr>
+          <w:lang w:val="en-GB"/>
+        </w:rPr>
+        <w:t xml:space="preserve"> (2014).</w:t>
+      </w:r>
+      <w:r>
+        <w:rPr>
+          <w:lang w:val="en-GB"/>
+        </w:rPr>
+        <w:t xml:space="preserve"> </w:t>
+      </w:r>
+      <w:r>
+        <w:rPr>
+          <w:i/>
+          <w:iCs/>
+          <w:lang w:val="en-GB"/>
+        </w:rPr>
+        <w:t>The MediaEval 2014 Affect Task: Violent Scenes Detection</w:t>
+      </w:r>
+      <w:r>
+        <w:rPr>
+          <w:lang w:val="en-GB"/>
+        </w:rPr>
+        <w:t>. In Working Notes Proceedings of the MediaEval 2014 Workshop, Barcelona, Spain (2014)</w:t>
+      </w:r>
+    </w:p>
+    <w:p>
+      <w:pPr>
+        <w:pStyle w:val="ListParagraph"/>
+        <w:numPr>
+          <w:ilvl w:val="0"/>
+          <w:numId w:val="3"/>
+        </w:numPr>
+        <w:ind w:left="709"/>
+        <w:rPr>
+          <w:lang w:val="en-GB"/>
+        </w:rPr>
+      </w:pPr>
+      <w:r>
+        <w:rPr>
+          <w:lang w:val="en-GB"/>
+        </w:rPr>
+        <w:t xml:space="preserve">C.H. Demarty, C. Penet, G. Gravier and </w:t>
+      </w:r>
+      <w:r>
+        <w:rPr>
+          <w:lang w:val="en-GB"/>
+        </w:rPr>
+        <w:t>M. Soleymani</w:t>
+      </w:r>
+      <w:r>
+        <w:rPr>
+          <w:lang w:val="en-GB"/>
+        </w:rPr>
+        <w:t>.</w:t>
+      </w:r>
+      <w:r>
+        <w:rPr>
+          <w:lang w:val="en-GB"/>
+        </w:rPr>
+        <w:t xml:space="preserve"> (2012).</w:t>
+      </w:r>
+      <w:r>
+        <w:rPr>
+          <w:lang w:val="en-GB"/>
+        </w:rPr>
+        <w:t xml:space="preserve"> </w:t>
+      </w:r>
+      <w:r>
+        <w:rPr>
+          <w:i/>
+          <w:iCs/>
+          <w:lang w:val="en-GB"/>
+        </w:rPr>
+        <w:t>A benchmarking campaign for the multimodal detection of violent scenes in movies</w:t>
+      </w:r>
+      <w:r>
+        <w:rPr>
+          <w:lang w:val="en-GB"/>
+        </w:rPr>
+        <w:t xml:space="preserve">. </w:t>
+      </w:r>
+      <w:r>
+        <w:rPr>
+          <w:i/>
+          <w:iCs/>
+          <w:lang w:val="en-GB"/>
+        </w:rPr>
+        <w:t xml:space="preserve">In Proceedings of the 12th international conference on Computer Vision </w:t>
+      </w:r>
+      <w:r>
+        <w:rPr>
+          <w:lang w:val="en-GB"/>
+        </w:rPr>
+        <w:t>– Volume Part III (ECCV’12), Andrea Fusiello, Vittorio Murino, and Rita Cucchiara (Eds), Col. Part III. Springer Verlag, Berlin.</w:t>
+      </w:r>
+    </w:p>
+    <w:p>
+      <w:pPr>
+        <w:pStyle w:val="ListParagraph"/>
+        <w:numPr>
+          <w:ilvl w:val="0"/>
+          <w:numId w:val="3"/>
+        </w:numPr>
+        <w:ind w:left="709"/>
+        <w:rPr>
+          <w:lang w:val="en-GB"/>
+        </w:rPr>
+      </w:pPr>
+      <w:r>
+        <w:rPr>
+          <w:lang w:val="en-GB"/>
+        </w:rPr>
+        <w:t>Olmos, R., Tabik, S., &amp; Herrera, F. (2018).</w:t>
+      </w:r>
+      <w:r>
+        <w:rPr>
+          <w:lang w:val="en-GB"/>
+        </w:rPr>
+        <w:t xml:space="preserve"> </w:t>
+      </w:r>
+      <w:r>
+        <w:rPr>
+          <w:i/>
+          <w:iCs/>
+          <w:lang w:val="en-GB"/>
+        </w:rPr>
+        <w:t>Automatic handgun detection alarm in videos using deep learning</w:t>
+      </w:r>
+      <w:r>
+        <w:rPr>
+          <w:lang w:val="en-GB"/>
+        </w:rPr>
+        <w:t>.</w:t>
+      </w:r>
+      <w:r>
+        <w:rPr>
+          <w:lang w:val="en-GB"/>
+        </w:rPr>
+        <w:t xml:space="preserve"> </w:t>
+      </w:r>
+      <w:r>
+        <w:rPr>
+          <w:lang w:val="en-GB"/>
+        </w:rPr>
+        <w:t>Neurocomputing, 275, 66-72.</w:t>
+      </w:r>
+    </w:p>
+    <w:p>
+      <w:pPr>
+        <w:pStyle w:val="ListParagraph"/>
+        <w:numPr>
+          <w:ilvl w:val="0"/>
+          <w:numId w:val="3"/>
+        </w:numPr>
+        <w:ind w:left="709"/>
+        <w:rPr>
+          <w:lang w:val="en-GB"/>
+        </w:rPr>
+      </w:pPr>
     </w:p>
     <w:sectPr>
       <w:pgSz w:w="12240" w:h="15840"/>
@@ -5046,6 +6700,112 @@
       </w:r>
     </w:p>
   </w:footnote>
+  <w:footnote w:id="1">
+    <w:p>
+      <w:pPr>
+        <w:pStyle w:val="FootnoteText"/>
+      </w:pPr>
+      <w:r>
+        <w:rPr>
+          <w:rStyle w:val="FootnoteReference"/>
+        </w:rPr>
+        <w:footnoteRef/>
+      </w:r>
+      <w:r>
+        <w:t xml:space="preserve"> </w:t>
+      </w:r>
+      <w:r>
+        <w:t>Foote, Keith D. (February 7, 2017). A Brief History of Deep Learning. Retrieved 2020-06-05 from https://www.dataversity.net/brief-history-deep-learning/.</w:t>
+      </w:r>
+    </w:p>
+  </w:footnote>
+  <w:footnote w:id="2">
+    <w:p>
+      <w:pPr>
+        <w:pStyle w:val="FootnoteText"/>
+        <w:jc w:val="left"/>
+      </w:pPr>
+      <w:r>
+        <w:rPr>
+          <w:rStyle w:val="FootnoteReference"/>
+        </w:rPr>
+        <w:footnoteRef/>
+      </w:r>
+      <w:r>
+        <w:t xml:space="preserve"> </w:t>
+      </w:r>
+      <w:hyperlink r:id="rId1" w:history="1">
+        <w:r>
+          <w:rPr>
+            <w:rStyle w:val="Hyperlink"/>
+          </w:rPr>
+          <w:t>https://sci2s.ugr.es/weapons-detection</w:t>
+        </w:r>
+      </w:hyperlink>
+      <w:r>
+        <w:t xml:space="preserve">, </w:t>
+      </w:r>
+      <w:hyperlink r:id="rId2" w:history="1">
+        <w:r>
+          <w:rPr>
+            <w:rStyle w:val="Hyperlink"/>
+          </w:rPr>
+          <w:t>https://github.com/SasankYadati/Guns-Dataset</w:t>
+        </w:r>
+      </w:hyperlink>
+      <w:r>
+        <w:t xml:space="preserve">, </w:t>
+      </w:r>
+      <w:hyperlink r:id="rId3" w:history="1">
+        <w:r>
+          <w:rPr>
+            <w:rStyle w:val="Hyperlink"/>
+          </w:rPr>
+          <w:t>http://kt.agh.edu.pl/matiolanski/KnivesImagesDatabase/</w:t>
+        </w:r>
+      </w:hyperlink>
+    </w:p>
+  </w:footnote>
+  <w:footnote w:id="3">
+    <w:p>
+      <w:pPr>
+        <w:pStyle w:val="FootnoteText"/>
+      </w:pPr>
+      <w:r>
+        <w:rPr>
+          <w:rStyle w:val="FootnoteReference"/>
+        </w:rPr>
+        <w:footnoteRef/>
+      </w:r>
+      <w:r>
+        <w:t xml:space="preserve"> As presented in the description of the dataset. </w:t>
+      </w:r>
+      <w:hyperlink r:id="rId4" w:history="1">
+        <w:r>
+          <w:rPr>
+            <w:rStyle w:val="Hyperlink"/>
+          </w:rPr>
+          <w:t>https://www.interdigital.com/data_sets/violent-scenes-dataset</w:t>
+        </w:r>
+      </w:hyperlink>
+    </w:p>
+  </w:footnote>
+  <w:footnote w:id="4">
+    <w:p>
+      <w:pPr>
+        <w:pStyle w:val="FootnoteText"/>
+      </w:pPr>
+      <w:r>
+        <w:rPr>
+          <w:rStyle w:val="FootnoteReference"/>
+        </w:rPr>
+        <w:footnoteRef/>
+      </w:r>
+      <w:r>
+        <w:t xml:space="preserve"> See note 3.</w:t>
+      </w:r>
+    </w:p>
+  </w:footnote>
 </w:footnotes>
 </file>
 
@@ -5662,6 +7422,95 @@
       <w:rPr>
         <w:rFonts w:ascii="Wingdings" w:hAnsi="Wingdings" w:hint="default"/>
       </w:rPr>
+    </w:lvl>
+  </w:abstractNum>
+  <w:abstractNum w:abstractNumId="6" w15:restartNumberingAfterBreak="0">
+    <w:nsid w:val="6FCE7DC6"/>
+    <w:multiLevelType w:val="hybridMultilevel"/>
+    <w:tmpl w:val="3506972C"/>
+    <w:lvl w:ilvl="0" w:tplc="0409000F">
+      <w:start w:val="1"/>
+      <w:numFmt w:val="decimal"/>
+      <w:lvlText w:val="%1."/>
+      <w:lvlJc w:val="left"/>
+      <w:pPr>
+        <w:ind w:left="720" w:hanging="360"/>
+      </w:pPr>
+      <w:rPr>
+        <w:rFonts w:hint="default"/>
+      </w:rPr>
+    </w:lvl>
+    <w:lvl w:ilvl="1" w:tplc="04090019" w:tentative="1">
+      <w:start w:val="1"/>
+      <w:numFmt w:val="lowerLetter"/>
+      <w:lvlText w:val="%2."/>
+      <w:lvlJc w:val="left"/>
+      <w:pPr>
+        <w:ind w:left="1440" w:hanging="360"/>
+      </w:pPr>
+    </w:lvl>
+    <w:lvl w:ilvl="2" w:tplc="0409001B" w:tentative="1">
+      <w:start w:val="1"/>
+      <w:numFmt w:val="lowerRoman"/>
+      <w:lvlText w:val="%3."/>
+      <w:lvlJc w:val="right"/>
+      <w:pPr>
+        <w:ind w:left="2160" w:hanging="180"/>
+      </w:pPr>
+    </w:lvl>
+    <w:lvl w:ilvl="3" w:tplc="0409000F" w:tentative="1">
+      <w:start w:val="1"/>
+      <w:numFmt w:val="decimal"/>
+      <w:lvlText w:val="%4."/>
+      <w:lvlJc w:val="left"/>
+      <w:pPr>
+        <w:ind w:left="2880" w:hanging="360"/>
+      </w:pPr>
+    </w:lvl>
+    <w:lvl w:ilvl="4" w:tplc="04090019" w:tentative="1">
+      <w:start w:val="1"/>
+      <w:numFmt w:val="lowerLetter"/>
+      <w:lvlText w:val="%5."/>
+      <w:lvlJc w:val="left"/>
+      <w:pPr>
+        <w:ind w:left="3600" w:hanging="360"/>
+      </w:pPr>
+    </w:lvl>
+    <w:lvl w:ilvl="5" w:tplc="0409001B" w:tentative="1">
+      <w:start w:val="1"/>
+      <w:numFmt w:val="lowerRoman"/>
+      <w:lvlText w:val="%6."/>
+      <w:lvlJc w:val="right"/>
+      <w:pPr>
+        <w:ind w:left="4320" w:hanging="180"/>
+      </w:pPr>
+    </w:lvl>
+    <w:lvl w:ilvl="6" w:tplc="0409000F" w:tentative="1">
+      <w:start w:val="1"/>
+      <w:numFmt w:val="decimal"/>
+      <w:lvlText w:val="%7."/>
+      <w:lvlJc w:val="left"/>
+      <w:pPr>
+        <w:ind w:left="5040" w:hanging="360"/>
+      </w:pPr>
+    </w:lvl>
+    <w:lvl w:ilvl="7" w:tplc="04090019" w:tentative="1">
+      <w:start w:val="1"/>
+      <w:numFmt w:val="lowerLetter"/>
+      <w:lvlText w:val="%8."/>
+      <w:lvlJc w:val="left"/>
+      <w:pPr>
+        <w:ind w:left="5760" w:hanging="360"/>
+      </w:pPr>
+    </w:lvl>
+    <w:lvl w:ilvl="8" w:tplc="0409001B" w:tentative="1">
+      <w:start w:val="1"/>
+      <w:numFmt w:val="lowerRoman"/>
+      <w:lvlText w:val="%9."/>
+      <w:lvlJc w:val="right"/>
+      <w:pPr>
+        <w:ind w:left="6480" w:hanging="180"/>
+      </w:pPr>
     </w:lvl>
   </w:abstractNum>
   <w:num w:numId="1">
@@ -5681,6 +7530,9 @@
   </w:num>
   <w:num w:numId="6">
     <w:abstractNumId w:val="3"/>
+  </w:num>
+  <w:num w:numId="7">
+    <w:abstractNumId w:val="6"/>
   </w:num>
 </w:numbering>
 </file>
@@ -6328,6 +8180,7 @@
   <w:style w:type="character" w:default="1" w:styleId="DefaultParagraphFont">
     <w:name w:val="Default Paragraph Font"/>
     <w:uiPriority w:val="1"/>
+    <w:semiHidden/>
     <w:unhideWhenUsed/>
   </w:style>
   <w:style w:type="table" w:default="1" w:styleId="TableNormal">
@@ -6758,6 +8611,54 @@
       <w:shd w:val="clear" w:color="auto" w:fill="E1DFDD"/>
     </w:rPr>
   </w:style>
+  <w:style w:type="paragraph" w:styleId="FootnoteText">
+    <w:name w:val="footnote text"/>
+    <w:basedOn w:val="Normal"/>
+    <w:link w:val="FootnoteTextChar"/>
+    <w:uiPriority w:val="99"/>
+    <w:semiHidden/>
+    <w:unhideWhenUsed/>
+    <w:rsid w:val="00126CD4"/>
+    <w:pPr>
+      <w:spacing w:after="0" w:line="240" w:lineRule="auto"/>
+    </w:pPr>
+    <w:rPr>
+      <w:sz w:val="20"/>
+      <w:szCs w:val="20"/>
+    </w:rPr>
+  </w:style>
+  <w:style w:type="character" w:customStyle="1" w:styleId="FootnoteTextChar">
+    <w:name w:val="Footnote Text Char"/>
+    <w:basedOn w:val="DefaultParagraphFont"/>
+    <w:link w:val="FootnoteText"/>
+    <w:uiPriority w:val="99"/>
+    <w:semiHidden/>
+    <w:rsid w:val="00126CD4"/>
+    <w:rPr>
+      <w:rFonts w:eastAsiaTheme="minorEastAsia"/>
+      <w:sz w:val="20"/>
+      <w:szCs w:val="20"/>
+    </w:rPr>
+  </w:style>
+  <w:style w:type="character" w:styleId="FootnoteReference">
+    <w:name w:val="footnote reference"/>
+    <w:basedOn w:val="DefaultParagraphFont"/>
+    <w:uiPriority w:val="99"/>
+    <w:semiHidden/>
+    <w:unhideWhenUsed/>
+    <w:rsid w:val="00126CD4"/>
+    <w:rPr>
+      <w:vertAlign w:val="superscript"/>
+    </w:rPr>
+  </w:style>
+  <w:style w:type="paragraph" w:styleId="Bibliography">
+    <w:name w:val="Bibliography"/>
+    <w:basedOn w:val="Normal"/>
+    <w:next w:val="Normal"/>
+    <w:uiPriority w:val="37"/>
+    <w:unhideWhenUsed/>
+    <w:rsid w:val="00AF660F"/>
+  </w:style>
 </w:styles>
 </file>
 
@@ -7057,11 +8958,108 @@
 </file>
 
 <file path=customXml/item1.xml><?xml version="1.0" encoding="utf-8"?>
-<b:Sources xmlns:b="http://schemas.openxmlformats.org/officeDocument/2006/bibliography" xmlns="http://schemas.openxmlformats.org/officeDocument/2006/bibliography" SelectedStyle="\APASixthEditionOfficeOnline.xsl" StyleName="APA" Version="6"/>
+<b:Sources xmlns:b="http://schemas.openxmlformats.org/officeDocument/2006/bibliography" xmlns="http://schemas.openxmlformats.org/officeDocument/2006/bibliography" SelectedStyle="\APASixthEditionOfficeOnline.xsl" StyleName="APA" Version="6">
+  <b:Source>
+    <b:Tag>Gue20</b:Tag>
+    <b:SourceType>InternetSite</b:SourceType>
+    <b:Guid>{61ECCEAA-7BA3-4CE1-B24E-E4E456A592E5}</b:Guid>
+    <b:Title>Classification. The Causes of Violence, Prevention and Control of Violence, Bibliography</b:Title>
+    <b:Author>
+      <b:Author>
+        <b:NameList>
+          <b:Person>
+            <b:Last>Guerra</b:Last>
+            <b:First>Nancy</b:First>
+          </b:Person>
+          <b:Person>
+            <b:Last>Knox</b:Last>
+            <b:First>Lyndee</b:First>
+          </b:Person>
+        </b:NameList>
+      </b:Author>
+    </b:Author>
+    <b:InternetSiteTitle>www.jrank.org</b:InternetSiteTitle>
+    <b:URL>https://law.jrank.org/pages/2295/Violence.html</b:URL>
+    <b:YearAccessed>2020</b:YearAccessed>
+    <b:MonthAccessed>May</b:MonthAccessed>
+    <b:DayAccessed>31</b:DayAccessed>
+    <b:RefOrder>1</b:RefOrder>
+  </b:Source>
+  <b:Source>
+    <b:Tag>Bro05</b:Tag>
+    <b:SourceType>Book</b:SourceType>
+    <b:Guid>{7EA028CE-EC01-4AA5-AD24-3B204FC1A034}</b:Guid>
+    <b:Author>
+      <b:Author>
+        <b:NameList>
+          <b:Person>
+            <b:Last>Browne</b:Last>
+            <b:First>Kevin</b:First>
+          </b:Person>
+          <b:Person>
+            <b:Last>Hamilton-Giachritsis</b:Last>
+            <b:First>Catherine</b:First>
+          </b:Person>
+        </b:NameList>
+      </b:Author>
+    </b:Author>
+    <b:Title>The influence of violent media on children and adolescents: A public-health approach.</b:Title>
+    <b:Year>2005</b:Year>
+    <b:Publisher>Lancet</b:Publisher>
+    <b:Pages>8</b:Pages>
+    <b:JournalName>Lancet</b:JournalName>
+    <b:RefOrder>2</b:RefOrder>
+  </b:Source>
+  <b:Source>
+    <b:Tag>alK02</b:Tag>
+    <b:SourceType>Report</b:SourceType>
+    <b:Guid>{A48E99AE-CEE9-4F21-8325-3C6898D1B6BC}</b:Guid>
+    <b:Author>
+      <b:Author>
+        <b:Corporate>Krug et al.</b:Corporate>
+      </b:Author>
+    </b:Author>
+    <b:Title>World report on violence and health</b:Title>
+    <b:Year>2002</b:Year>
+    <b:Publisher>World Health Organization</b:Publisher>
+    <b:City>Wayback Machine</b:City>
+    <b:RefOrder>3</b:RefOrder>
+  </b:Source>
+  <b:Source>
+    <b:Tag>Nat10</b:Tag>
+    <b:SourceType>JournalArticle</b:SourceType>
+    <b:Guid>{E783F84E-9A49-4470-93A3-72A9F99B58FA}</b:Guid>
+    <b:Title>Persistent Fear and Anxiety Can Affect Yougn Children's Learning and Development: Working Paper No. 9</b:Title>
+    <b:Year>2010</b:Year>
+    <b:Author>
+      <b:Author>
+        <b:Corporate>National Scientific Council on the Developing Child</b:Corporate>
+      </b:Author>
+    </b:Author>
+    <b:RefOrder>4</b:RefOrder>
+  </b:Source>
+  <b:Source>
+    <b:Tag>Fac</b:Tag>
+    <b:SourceType>InternetSite</b:SourceType>
+    <b:Guid>{E9A04B01-9D52-4FAE-A018-F2BA7153DFE7}</b:Guid>
+    <b:Title>Community Standards</b:Title>
+    <b:Author>
+      <b:Author>
+        <b:Corporate>Facebook, Inc.</b:Corporate>
+      </b:Author>
+    </b:Author>
+    <b:InternetSiteTitle>www.facebook.com</b:InternetSiteTitle>
+    <b:URL>http://www.facebook.com/communitystandards</b:URL>
+    <b:YearAccessed>2020</b:YearAccessed>
+    <b:MonthAccessed>May</b:MonthAccessed>
+    <b:DayAccessed>31</b:DayAccessed>
+    <b:RefOrder>5</b:RefOrder>
+  </b:Source>
+</b:Sources>
 </file>
 
 <file path=customXml/itemProps1.xml><?xml version="1.0" encoding="utf-8"?>
-<ds:datastoreItem xmlns:ds="http://schemas.openxmlformats.org/officeDocument/2006/customXml" ds:itemID="{2F946736-50E5-4029-8EF6-7F74F89DE7AE}">
+<ds:datastoreItem xmlns:ds="http://schemas.openxmlformats.org/officeDocument/2006/customXml" ds:itemID="{66218A01-5C7F-4C2E-8218-3080AAA91705}">
   <ds:schemaRefs>
     <ds:schemaRef ds:uri="http://schemas.openxmlformats.org/officeDocument/2006/bibliography"/>
   </ds:schemaRefs>

</xml_diff>

<commit_message>
Figures to 2 Project Specifications
</commit_message>
<xml_diff>
--- a/paper/LucrareLicenta_MarkGrigore.docx
+++ b/paper/LucrareLicenta_MarkGrigore.docx
@@ -760,35 +760,7 @@
           <w:sz w:val="28"/>
           <w:szCs w:val="28"/>
         </w:rPr>
-        <w:t>Lect</w:t>
-      </w:r>
-      <w:r>
-        <w:rPr>
-          <w:sz w:val="28"/>
-          <w:szCs w:val="28"/>
-        </w:rPr>
-        <w:t xml:space="preserve">. </w:t>
-      </w:r>
-      <w:r>
-        <w:rPr>
-          <w:sz w:val="28"/>
-          <w:szCs w:val="28"/>
-        </w:rPr>
-        <w:t>D</w:t>
-      </w:r>
-      <w:r>
-        <w:rPr>
-          <w:sz w:val="28"/>
-          <w:szCs w:val="28"/>
-        </w:rPr>
-        <w:t xml:space="preserve">r. </w:t>
-      </w:r>
-      <w:r>
-        <w:rPr>
-          <w:sz w:val="28"/>
-          <w:szCs w:val="28"/>
-        </w:rPr>
-        <w:t>Engr</w:t>
+        <w:t>Conf. dr. ing</w:t>
       </w:r>
       <w:r>
         <w:rPr>
@@ -5550,13 +5522,6 @@
           <w:lang w:val="en-GB"/>
         </w:rPr>
       </w:pPr>
-    </w:p>
-    <w:p>
-      <w:pPr>
-        <w:rPr>
-          <w:lang w:val="en-GB"/>
-        </w:rPr>
-      </w:pPr>
       <w:r>
         <w:rPr>
           <w:lang w:val="en-GB"/>
@@ -5621,11 +5586,20 @@
     <w:p>
       <w:pPr>
         <w:rPr>
-          <w:lang w:val="en-GB"/>
-        </w:rPr>
-      </w:pPr>
-      <w:r>
-        <w:rPr>
+          <w:noProof/>
+        </w:rPr>
+      </w:pPr>
+    </w:p>
+    <w:p>
+      <w:pPr>
+        <w:rPr>
+          <w:lang w:val="en-GB"/>
+        </w:rPr>
+      </w:pPr>
+      <w:r>
+        <w:rPr>
+          <w:b/>
+          <w:bCs/>
           <w:i/>
           <w:iCs/>
           <w:lang w:val="en-GB"/>
@@ -5634,6 +5608,8 @@
       </w:r>
       <w:r>
         <w:rPr>
+          <w:b/>
+          <w:bCs/>
           <w:i/>
           <w:iCs/>
           <w:lang w:val="en-GB"/>
@@ -5696,7 +5672,13 @@
         <w:rPr>
           <w:lang w:val="en-GB"/>
         </w:rPr>
-        <w:t>regardless of</w:t>
+        <w:t>whether it is shooting or not, pointed at someone, or threatening a person, regardless</w:t>
+      </w:r>
+      <w:r>
+        <w:rPr>
+          <w:lang w:val="en-GB"/>
+        </w:rPr>
+        <w:t xml:space="preserve"> of</w:t>
       </w:r>
       <w:r>
         <w:rPr>
@@ -5714,219 +5696,2528 @@
         <w:rPr>
           <w:lang w:val="en-GB"/>
         </w:rPr>
-        <w:t>, is to be classified as violent image.</w:t>
-      </w:r>
-    </w:p>
-    <w:p>
-      <w:pPr>
-        <w:rPr>
-          <w:lang w:val="en-GB"/>
-        </w:rPr>
+        <w:t>, is to be classified as violent image</w:t>
+      </w:r>
+      <w:r>
+        <w:rPr>
+          <w:lang w:val="en-GB"/>
+        </w:rPr>
+        <w:t>.</w:t>
+      </w:r>
+    </w:p>
+    <w:p>
+      <w:pPr>
+        <w:keepNext/>
+        <w:spacing w:before="240"/>
       </w:pPr>
       <w:r>
         <w:rPr>
           <w:i/>
           <w:iCs/>
-          <w:lang w:val="en-GB"/>
-        </w:rPr>
-        <w:t>Presence of cold weapons</w:t>
-      </w:r>
-      <w:r>
+          <w:noProof/>
+          <w:lang w:val="en-GB"/>
+        </w:rPr>
+        <mc:AlternateContent>
+          <mc:Choice Requires="wpg">
+            <w:drawing>
+              <wp:inline distT="0" distB="0" distL="0" distR="0" wp14:anchorId="550B8443" wp14:editId="2FA5AD8C">
+                <wp:extent cx="5934075" cy="1333500"/>
+                <wp:effectExtent l="0" t="0" r="9525" b="0"/>
+                <wp:docPr id="20" name="Group 20"/>
+                <wp:cNvGraphicFramePr/>
+                <a:graphic xmlns:a="http://schemas.openxmlformats.org/drawingml/2006/main">
+                  <a:graphicData uri="http://schemas.microsoft.com/office/word/2010/wordprocessingGroup">
+                    <wpg:wgp>
+                      <wpg:cNvGrpSpPr/>
+                      <wpg:grpSpPr>
+                        <a:xfrm>
+                          <a:off x="0" y="0"/>
+                          <a:ext cx="5934075" cy="1333500"/>
+                          <a:chOff x="0" y="0"/>
+                          <a:chExt cx="5934075" cy="1333500"/>
+                        </a:xfrm>
+                      </wpg:grpSpPr>
+                      <wpg:grpSp>
+                        <wpg:cNvPr id="7" name="Group 7"/>
+                        <wpg:cNvGrpSpPr/>
+                        <wpg:grpSpPr>
+                          <a:xfrm>
+                            <a:off x="0" y="19050"/>
+                            <a:ext cx="1743075" cy="1314450"/>
+                            <a:chOff x="0" y="0"/>
+                            <a:chExt cx="1743075" cy="1314450"/>
+                          </a:xfrm>
+                        </wpg:grpSpPr>
+                        <wps:wsp>
+                          <wps:cNvPr id="217" name="Text Box 2"/>
+                          <wps:cNvSpPr txBox="1">
+                            <a:spLocks noChangeArrowheads="1"/>
+                          </wps:cNvSpPr>
+                          <wps:spPr bwMode="auto">
+                            <a:xfrm>
+                              <a:off x="0" y="1028700"/>
+                              <a:ext cx="1743075" cy="285750"/>
+                            </a:xfrm>
+                            <a:prstGeom prst="rect">
+                              <a:avLst/>
+                            </a:prstGeom>
+                            <a:solidFill>
+                              <a:srgbClr val="FFFFFF"/>
+                            </a:solidFill>
+                            <a:ln w="9525">
+                              <a:noFill/>
+                              <a:miter lim="800000"/>
+                              <a:headEnd/>
+                              <a:tailEnd/>
+                            </a:ln>
+                          </wps:spPr>
+                          <wps:txbx>
+                            <w:txbxContent>
+                              <w:p>
+                                <w:pPr>
+                                  <w:jc w:val="center"/>
+                                  <w:rPr>
+                                    <w:sz w:val="20"/>
+                                    <w:szCs w:val="20"/>
+                                  </w:rPr>
+                                </w:pPr>
+                                <w:r>
+                                  <w:rPr>
+                                    <w:sz w:val="20"/>
+                                    <w:szCs w:val="20"/>
+                                  </w:rPr>
+                                  <w:t>Firearms visible</w:t>
+                                </w:r>
+                              </w:p>
+                            </w:txbxContent>
+                          </wps:txbx>
+                          <wps:bodyPr rot="0" vert="horz" wrap="square" lIns="91440" tIns="45720" rIns="91440" bIns="45720" anchor="t" anchorCtr="0">
+                            <a:noAutofit/>
+                          </wps:bodyPr>
+                        </wps:wsp>
+                        <pic:pic xmlns:pic="http://schemas.openxmlformats.org/drawingml/2006/picture">
+                          <pic:nvPicPr>
+                            <pic:cNvPr id="6" name="Picture 6" descr="Why German police officers rarely reach for their guns | Germany ..."/>
+                            <pic:cNvPicPr>
+                              <a:picLocks noChangeAspect="1"/>
+                            </pic:cNvPicPr>
+                          </pic:nvPicPr>
+                          <pic:blipFill>
+                            <a:blip r:embed="rId12" cstate="print">
+                              <a:extLst>
+                                <a:ext uri="{28A0092B-C50C-407E-A947-70E740481C1C}">
+                                  <a14:useLocalDpi xmlns:a14="http://schemas.microsoft.com/office/drawing/2010/main" val="0"/>
+                                </a:ext>
+                              </a:extLst>
+                            </a:blip>
+                            <a:srcRect/>
+                            <a:stretch>
+                              <a:fillRect/>
+                            </a:stretch>
+                          </pic:blipFill>
+                          <pic:spPr bwMode="auto">
+                            <a:xfrm>
+                              <a:off x="0" y="0"/>
+                              <a:ext cx="1725930" cy="971550"/>
+                            </a:xfrm>
+                            <a:prstGeom prst="rect">
+                              <a:avLst/>
+                            </a:prstGeom>
+                            <a:noFill/>
+                            <a:ln>
+                              <a:noFill/>
+                            </a:ln>
+                          </pic:spPr>
+                        </pic:pic>
+                      </wpg:grpSp>
+                      <wpg:grpSp>
+                        <wpg:cNvPr id="11" name="Group 11"/>
+                        <wpg:cNvGrpSpPr/>
+                        <wpg:grpSpPr>
+                          <a:xfrm>
+                            <a:off x="4191000" y="0"/>
+                            <a:ext cx="1743075" cy="1314450"/>
+                            <a:chOff x="0" y="0"/>
+                            <a:chExt cx="1743075" cy="1314450"/>
+                          </a:xfrm>
+                        </wpg:grpSpPr>
+                        <wps:wsp>
+                          <wps:cNvPr id="12" name="Text Box 2"/>
+                          <wps:cNvSpPr txBox="1">
+                            <a:spLocks noChangeArrowheads="1"/>
+                          </wps:cNvSpPr>
+                          <wps:spPr bwMode="auto">
+                            <a:xfrm>
+                              <a:off x="0" y="1028700"/>
+                              <a:ext cx="1743075" cy="285750"/>
+                            </a:xfrm>
+                            <a:prstGeom prst="rect">
+                              <a:avLst/>
+                            </a:prstGeom>
+                            <a:solidFill>
+                              <a:srgbClr val="FFFFFF"/>
+                            </a:solidFill>
+                            <a:ln w="9525">
+                              <a:noFill/>
+                              <a:miter lim="800000"/>
+                              <a:headEnd/>
+                              <a:tailEnd/>
+                            </a:ln>
+                          </wps:spPr>
+                          <wps:txbx>
+                            <w:txbxContent>
+                              <w:p>
+                                <w:pPr>
+                                  <w:jc w:val="center"/>
+                                  <w:rPr>
+                                    <w:sz w:val="20"/>
+                                    <w:szCs w:val="20"/>
+                                  </w:rPr>
+                                </w:pPr>
+                                <w:r>
+                                  <w:rPr>
+                                    <w:sz w:val="20"/>
+                                    <w:szCs w:val="20"/>
+                                  </w:rPr>
+                                  <w:t>Gun threatening</w:t>
+                                </w:r>
+                              </w:p>
+                            </w:txbxContent>
+                          </wps:txbx>
+                          <wps:bodyPr rot="0" vert="horz" wrap="square" lIns="91440" tIns="45720" rIns="91440" bIns="45720" anchor="t" anchorCtr="0">
+                            <a:noAutofit/>
+                          </wps:bodyPr>
+                        </wps:wsp>
+                        <pic:pic xmlns:pic="http://schemas.openxmlformats.org/drawingml/2006/picture">
+                          <pic:nvPicPr>
+                            <pic:cNvPr id="13" name="Picture 13"/>
+                            <pic:cNvPicPr>
+                              <a:picLocks noChangeAspect="1"/>
+                            </pic:cNvPicPr>
+                          </pic:nvPicPr>
+                          <pic:blipFill>
+                            <a:blip r:embed="rId13" cstate="print">
+                              <a:extLst>
+                                <a:ext uri="{28A0092B-C50C-407E-A947-70E740481C1C}">
+                                  <a14:useLocalDpi xmlns:a14="http://schemas.microsoft.com/office/drawing/2010/main" val="0"/>
+                                </a:ext>
+                              </a:extLst>
+                            </a:blip>
+                            <a:srcRect/>
+                            <a:stretch/>
+                          </pic:blipFill>
+                          <pic:spPr bwMode="auto">
+                            <a:xfrm>
+                              <a:off x="202392" y="0"/>
+                              <a:ext cx="1321145" cy="971550"/>
+                            </a:xfrm>
+                            <a:prstGeom prst="rect">
+                              <a:avLst/>
+                            </a:prstGeom>
+                            <a:noFill/>
+                            <a:ln>
+                              <a:noFill/>
+                            </a:ln>
+                          </pic:spPr>
+                        </pic:pic>
+                      </wpg:grpSp>
+                      <wpg:grpSp>
+                        <wpg:cNvPr id="18" name="Group 18"/>
+                        <wpg:cNvGrpSpPr/>
+                        <wpg:grpSpPr>
+                          <a:xfrm>
+                            <a:off x="2095500" y="28575"/>
+                            <a:ext cx="1743075" cy="1285875"/>
+                            <a:chOff x="0" y="0"/>
+                            <a:chExt cx="1743075" cy="1285875"/>
+                          </a:xfrm>
+                        </wpg:grpSpPr>
+                        <wps:wsp>
+                          <wps:cNvPr id="9" name="Text Box 2"/>
+                          <wps:cNvSpPr txBox="1">
+                            <a:spLocks noChangeArrowheads="1"/>
+                          </wps:cNvSpPr>
+                          <wps:spPr bwMode="auto">
+                            <a:xfrm>
+                              <a:off x="0" y="1000125"/>
+                              <a:ext cx="1743075" cy="285750"/>
+                            </a:xfrm>
+                            <a:prstGeom prst="rect">
+                              <a:avLst/>
+                            </a:prstGeom>
+                            <a:solidFill>
+                              <a:srgbClr val="FFFFFF"/>
+                            </a:solidFill>
+                            <a:ln w="9525">
+                              <a:noFill/>
+                              <a:miter lim="800000"/>
+                              <a:headEnd/>
+                              <a:tailEnd/>
+                            </a:ln>
+                          </wps:spPr>
+                          <wps:txbx>
+                            <w:txbxContent>
+                              <w:p>
+                                <w:pPr>
+                                  <w:jc w:val="center"/>
+                                  <w:rPr>
+                                    <w:sz w:val="20"/>
+                                    <w:szCs w:val="20"/>
+                                  </w:rPr>
+                                </w:pPr>
+                                <w:r>
+                                  <w:rPr>
+                                    <w:sz w:val="20"/>
+                                    <w:szCs w:val="20"/>
+                                  </w:rPr>
+                                  <w:t>Pistol</w:t>
+                                </w:r>
+                              </w:p>
+                            </w:txbxContent>
+                          </wps:txbx>
+                          <wps:bodyPr rot="0" vert="horz" wrap="square" lIns="91440" tIns="45720" rIns="91440" bIns="45720" anchor="t" anchorCtr="0">
+                            <a:noAutofit/>
+                          </wps:bodyPr>
+                        </wps:wsp>
+                        <pic:pic xmlns:pic="http://schemas.openxmlformats.org/drawingml/2006/picture">
+                          <pic:nvPicPr>
+                            <pic:cNvPr id="17" name="Picture 17"/>
+                            <pic:cNvPicPr>
+                              <a:picLocks noChangeAspect="1"/>
+                            </pic:cNvPicPr>
+                          </pic:nvPicPr>
+                          <pic:blipFill rotWithShape="1">
+                            <a:blip r:embed="rId14" cstate="print">
+                              <a:extLst>
+                                <a:ext uri="{28A0092B-C50C-407E-A947-70E740481C1C}">
+                                  <a14:useLocalDpi xmlns:a14="http://schemas.microsoft.com/office/drawing/2010/main" val="0"/>
+                                </a:ext>
+                              </a:extLst>
+                            </a:blip>
+                            <a:srcRect l="3361" r="20504"/>
+                            <a:stretch/>
+                          </pic:blipFill>
+                          <pic:spPr bwMode="auto">
+                            <a:xfrm>
+                              <a:off x="9525" y="0"/>
+                              <a:ext cx="1725930" cy="990600"/>
+                            </a:xfrm>
+                            <a:prstGeom prst="rect">
+                              <a:avLst/>
+                            </a:prstGeom>
+                            <a:noFill/>
+                            <a:ln>
+                              <a:noFill/>
+                            </a:ln>
+                            <a:extLst>
+                              <a:ext uri="{53640926-AAD7-44D8-BBD7-CCE9431645EC}">
+                                <a14:shadowObscured xmlns:a14="http://schemas.microsoft.com/office/drawing/2010/main"/>
+                              </a:ext>
+                            </a:extLst>
+                          </pic:spPr>
+                        </pic:pic>
+                      </wpg:grpSp>
+                    </wpg:wgp>
+                  </a:graphicData>
+                </a:graphic>
+              </wp:inline>
+            </w:drawing>
+          </mc:Choice>
+          <mc:Fallback>
+            <w:pict>
+              <v:group w14:anchorId="550B8443" id="Group 20" o:spid="_x0000_s1026" style="width:467.25pt;height:105pt;mso-position-horizontal-relative:char;mso-position-vertical-relative:line" coordsize="59340,13335" o:gfxdata="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">
+                <v:group id="Group 7" o:spid="_x0000_s1027" style="position:absolute;top:190;width:17430;height:13145" coordsize="17430,13144" o:gfxdata="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">
+                  <v:shapetype id="_x0000_t202" coordsize="21600,21600" o:spt="202" path="m,l,21600r21600,l21600,xe">
+                    <v:stroke joinstyle="miter"/>
+                    <v:path gradientshapeok="t" o:connecttype="rect"/>
+                  </v:shapetype>
+                  <v:shape id="Text Box 2" o:spid="_x0000_s1028" type="#_x0000_t202" style="position:absolute;top:10287;width:17430;height:2857;visibility:visible;mso-wrap-style:square;v-text-anchor:top" o:gfxdata="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" stroked="f">
+                    <v:textbox>
+                      <w:txbxContent>
+                        <w:p>
+                          <w:pPr>
+                            <w:jc w:val="center"/>
+                            <w:rPr>
+                              <w:sz w:val="20"/>
+                              <w:szCs w:val="20"/>
+                            </w:rPr>
+                          </w:pPr>
+                          <w:r>
+                            <w:rPr>
+                              <w:sz w:val="20"/>
+                              <w:szCs w:val="20"/>
+                            </w:rPr>
+                            <w:t>Firearms visible</w:t>
+                          </w:r>
+                        </w:p>
+                      </w:txbxContent>
+                    </v:textbox>
+                  </v:shape>
+                  <v:shapetype id="_x0000_t75" coordsize="21600,21600" o:spt="75" o:preferrelative="t" path="m@4@5l@4@11@9@11@9@5xe" filled="f" stroked="f">
+                    <v:stroke joinstyle="miter"/>
+                    <v:formulas>
+                      <v:f eqn="if lineDrawn pixelLineWidth 0"/>
+                      <v:f eqn="sum @0 1 0"/>
+                      <v:f eqn="sum 0 0 @1"/>
+                      <v:f eqn="prod @2 1 2"/>
+                      <v:f eqn="prod @3 21600 pixelWidth"/>
+                      <v:f eqn="prod @3 21600 pixelHeight"/>
+                      <v:f eqn="sum @0 0 1"/>
+                      <v:f eqn="prod @6 1 2"/>
+                      <v:f eqn="prod @7 21600 pixelWidth"/>
+                      <v:f eqn="sum @8 21600 0"/>
+                      <v:f eqn="prod @7 21600 pixelHeight"/>
+                      <v:f eqn="sum @10 21600 0"/>
+                    </v:formulas>
+                    <v:path o:extrusionok="f" gradientshapeok="t" o:connecttype="rect"/>
+                    <o:lock v:ext="edit" aspectratio="t"/>
+                  </v:shapetype>
+                  <v:shape id="Picture 6" o:spid="_x0000_s1029" type="#_x0000_t75" alt="Why German police officers rarely reach for their guns | Germany ..." style="position:absolute;width:17259;height:9715;visibility:visible;mso-wrap-style:square" o:gfxdata="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">
+                    <v:imagedata r:id="rId15" o:title="Why German police officers rarely reach for their guns | Germany .."/>
+                  </v:shape>
+                </v:group>
+                <v:group id="Group 11" o:spid="_x0000_s1030" style="position:absolute;left:41910;width:17430;height:13144" coordsize="17430,13144" o:gfxdata="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">
+                  <v:shape id="Text Box 2" o:spid="_x0000_s1031" type="#_x0000_t202" style="position:absolute;top:10287;width:17430;height:2857;visibility:visible;mso-wrap-style:square;v-text-anchor:top" o:gfxdata="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" stroked="f">
+                    <v:textbox>
+                      <w:txbxContent>
+                        <w:p>
+                          <w:pPr>
+                            <w:jc w:val="center"/>
+                            <w:rPr>
+                              <w:sz w:val="20"/>
+                              <w:szCs w:val="20"/>
+                            </w:rPr>
+                          </w:pPr>
+                          <w:r>
+                            <w:rPr>
+                              <w:sz w:val="20"/>
+                              <w:szCs w:val="20"/>
+                            </w:rPr>
+                            <w:t>Gun threatening</w:t>
+                          </w:r>
+                        </w:p>
+                      </w:txbxContent>
+                    </v:textbox>
+                  </v:shape>
+                  <v:shape id="Picture 13" o:spid="_x0000_s1032" type="#_x0000_t75" style="position:absolute;left:2023;width:13212;height:9715;visibility:visible;mso-wrap-style:square" o:gfxdata="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">
+                    <v:imagedata r:id="rId16" o:title=""/>
+                  </v:shape>
+                </v:group>
+                <v:group id="Group 18" o:spid="_x0000_s1033" style="position:absolute;left:20955;top:285;width:17430;height:12859" coordsize="17430,12858" o:gfxdata="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">
+                  <v:shape id="Text Box 2" o:spid="_x0000_s1034" type="#_x0000_t202" style="position:absolute;top:10001;width:17430;height:2857;visibility:visible;mso-wrap-style:square;v-text-anchor:top" o:gfxdata="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" stroked="f">
+                    <v:textbox>
+                      <w:txbxContent>
+                        <w:p>
+                          <w:pPr>
+                            <w:jc w:val="center"/>
+                            <w:rPr>
+                              <w:sz w:val="20"/>
+                              <w:szCs w:val="20"/>
+                            </w:rPr>
+                          </w:pPr>
+                          <w:r>
+                            <w:rPr>
+                              <w:sz w:val="20"/>
+                              <w:szCs w:val="20"/>
+                            </w:rPr>
+                            <w:t>Pistol</w:t>
+                          </w:r>
+                        </w:p>
+                      </w:txbxContent>
+                    </v:textbox>
+                  </v:shape>
+                  <v:shape id="Picture 17" o:spid="_x0000_s1035" type="#_x0000_t75" style="position:absolute;left:95;width:17259;height:9906;visibility:visible;mso-wrap-style:square" o:gfxdata="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">
+                    <v:imagedata r:id="rId17" o:title="" cropleft="2203f" cropright="13438f"/>
+                  </v:shape>
+                </v:group>
+                <w10:anchorlock/>
+              </v:group>
+            </w:pict>
+          </mc:Fallback>
+        </mc:AlternateContent>
+      </w:r>
+    </w:p>
+    <w:p>
+      <w:pPr>
+        <w:pStyle w:val="Caption"/>
+        <w:jc w:val="center"/>
+        <w:rPr>
+          <w:lang w:val="en-GB"/>
+        </w:rPr>
+      </w:pPr>
+      <w:r>
+        <w:t xml:space="preserve">Figure </w:t>
+      </w:r>
+      <w:fldSimple w:instr=" SEQ Figure \* ARABIC ">
+        <w:r>
+          <w:rPr>
+            <w:noProof/>
+          </w:rPr>
+          <w:t>1</w:t>
+        </w:r>
+      </w:fldSimple>
+      <w:r>
+        <w:t>. Firearms classification</w:t>
+      </w:r>
+      <w:r>
+        <w:rPr>
+          <w:rStyle w:val="FootnoteReference"/>
+        </w:rPr>
+        <w:footnoteReference w:id="1"/>
+      </w:r>
+    </w:p>
+    <w:p>
+      <w:pPr>
         <w:rPr>
           <w:i/>
           <w:iCs/>
           <w:lang w:val="en-GB"/>
         </w:rPr>
-        <w:t xml:space="preserve"> – </w:t>
-      </w:r>
-      <w:r>
-        <w:rPr>
-          <w:lang w:val="en-GB"/>
-        </w:rPr>
-        <w:t xml:space="preserve">any </w:t>
-      </w:r>
-      <w:r>
-        <w:rPr>
-          <w:lang w:val="en-GB"/>
-        </w:rPr>
-        <w:t>type of</w:t>
-      </w:r>
-      <w:r>
-        <w:rPr>
-          <w:lang w:val="en-GB"/>
-        </w:rPr>
-        <w:t xml:space="preserve"> melee weapon, ranged weapon or other type of weapon that does not involve fire or combustion, is to be classified as violent image.</w:t>
-      </w:r>
-    </w:p>
-    <w:p>
-      <w:pPr>
-        <w:rPr>
-          <w:lang w:val="en-GB"/>
-        </w:rPr>
-      </w:pPr>
-      <w:r>
-        <w:rPr>
+      </w:pPr>
+    </w:p>
+    <w:p>
+      <w:pPr>
+        <w:rPr>
+          <w:lang w:val="en-GB"/>
+        </w:rPr>
+      </w:pPr>
+      <w:r>
+        <w:rPr>
+          <w:b/>
+          <w:bCs/>
           <w:i/>
           <w:iCs/>
           <w:lang w:val="en-GB"/>
         </w:rPr>
-        <w:t>Presence of fire</w:t>
-      </w:r>
-      <w:r>
-        <w:rPr>
-          <w:lang w:val="en-GB"/>
-        </w:rPr>
-        <w:t xml:space="preserve"> – any </w:t>
-      </w:r>
-      <w:r>
-        <w:rPr>
-          <w:lang w:val="en-GB"/>
-        </w:rPr>
-        <w:t>explosion, big fire, vegetation fire, human or animal, living or dead that is burning, fire caused by a gun</w:t>
-      </w:r>
-      <w:r>
-        <w:rPr>
-          <w:lang w:val="en-GB"/>
-        </w:rPr>
-        <w:t>,</w:t>
-      </w:r>
-      <w:r>
-        <w:rPr>
-          <w:lang w:val="en-GB"/>
-        </w:rPr>
-        <w:t xml:space="preserve"> </w:t>
-      </w:r>
-      <w:r>
-        <w:rPr>
-          <w:lang w:val="en-GB"/>
-        </w:rPr>
-        <w:t>is to be classified as violent.</w:t>
-      </w:r>
-    </w:p>
-    <w:p>
-      <w:pPr>
-        <w:rPr>
-          <w:lang w:val="en-GB"/>
-        </w:rPr>
-      </w:pPr>
+        <w:t>Presence of cold weapons</w:t>
+      </w:r>
       <w:r>
         <w:rPr>
           <w:i/>
           <w:iCs/>
           <w:lang w:val="en-GB"/>
         </w:rPr>
-        <w:t>Fight scenes</w:t>
-      </w:r>
+        <w:t xml:space="preserve"> – </w:t>
+      </w:r>
+      <w:r>
+        <w:rPr>
+          <w:lang w:val="en-GB"/>
+        </w:rPr>
+        <w:t xml:space="preserve">any </w:t>
+      </w:r>
+      <w:r>
+        <w:rPr>
+          <w:lang w:val="en-GB"/>
+        </w:rPr>
+        <w:t>type of</w:t>
+      </w:r>
+      <w:r>
+        <w:rPr>
+          <w:lang w:val="en-GB"/>
+        </w:rPr>
+        <w:t xml:space="preserve"> melee weapon, ranged weapon or other type of weapon that does not involve fire or combustion, is to be classified as violent image.</w:t>
+      </w:r>
+    </w:p>
+    <w:p>
+      <w:pPr>
+        <w:keepNext/>
+        <w:spacing w:before="240"/>
+      </w:pPr>
       <w:r>
         <w:rPr>
           <w:i/>
           <w:iCs/>
-          <w:lang w:val="en-GB"/>
-        </w:rPr>
-        <w:t xml:space="preserve"> – </w:t>
-      </w:r>
-      <w:r>
-        <w:rPr>
-          <w:lang w:val="en-GB"/>
-        </w:rPr>
-        <w:t>any</w:t>
-      </w:r>
-      <w:r>
-        <w:rPr>
-          <w:lang w:val="en-GB"/>
-        </w:rPr>
-        <w:t xml:space="preserve"> fight, regardless of the number of people involved or how they are fighting</w:t>
-      </w:r>
-      <w:r>
-        <w:rPr>
-          <w:lang w:val="en-GB"/>
-        </w:rPr>
-        <w:t xml:space="preserve"> or the weapons they use, is to be classified as violent image.</w:t>
-      </w:r>
-    </w:p>
-    <w:p>
-      <w:pPr>
-        <w:rPr>
-          <w:lang w:val="en-GB"/>
-        </w:rPr>
-      </w:pPr>
-      <w:r>
-        <w:rPr>
+          <w:noProof/>
+          <w:lang w:val="en-GB"/>
+        </w:rPr>
+        <mc:AlternateContent>
+          <mc:Choice Requires="wpg">
+            <w:drawing>
+              <wp:inline distT="0" distB="0" distL="0" distR="0" wp14:anchorId="43A2A8BE" wp14:editId="6476F5A2">
+                <wp:extent cx="5939001" cy="1333500"/>
+                <wp:effectExtent l="0" t="0" r="5080" b="0"/>
+                <wp:docPr id="22" name="Group 22"/>
+                <wp:cNvGraphicFramePr/>
+                <a:graphic xmlns:a="http://schemas.openxmlformats.org/drawingml/2006/main">
+                  <a:graphicData uri="http://schemas.microsoft.com/office/word/2010/wordprocessingGroup">
+                    <wpg:wgp>
+                      <wpg:cNvGrpSpPr/>
+                      <wpg:grpSpPr>
+                        <a:xfrm>
+                          <a:off x="0" y="0"/>
+                          <a:ext cx="5939001" cy="1333500"/>
+                          <a:chOff x="-4926" y="0"/>
+                          <a:chExt cx="5939001" cy="1333500"/>
+                        </a:xfrm>
+                      </wpg:grpSpPr>
+                      <wpg:grpSp>
+                        <wpg:cNvPr id="23" name="Group 23"/>
+                        <wpg:cNvGrpSpPr/>
+                        <wpg:grpSpPr>
+                          <a:xfrm>
+                            <a:off x="-4926" y="95250"/>
+                            <a:ext cx="1748001" cy="1238250"/>
+                            <a:chOff x="-4926" y="76200"/>
+                            <a:chExt cx="1748001" cy="1238250"/>
+                          </a:xfrm>
+                        </wpg:grpSpPr>
+                        <wps:wsp>
+                          <wps:cNvPr id="24" name="Text Box 2"/>
+                          <wps:cNvSpPr txBox="1">
+                            <a:spLocks noChangeArrowheads="1"/>
+                          </wps:cNvSpPr>
+                          <wps:spPr bwMode="auto">
+                            <a:xfrm>
+                              <a:off x="0" y="1028700"/>
+                              <a:ext cx="1743075" cy="285750"/>
+                            </a:xfrm>
+                            <a:prstGeom prst="rect">
+                              <a:avLst/>
+                            </a:prstGeom>
+                            <a:solidFill>
+                              <a:srgbClr val="FFFFFF"/>
+                            </a:solidFill>
+                            <a:ln w="9525">
+                              <a:noFill/>
+                              <a:miter lim="800000"/>
+                              <a:headEnd/>
+                              <a:tailEnd/>
+                            </a:ln>
+                          </wps:spPr>
+                          <wps:txbx>
+                            <w:txbxContent>
+                              <w:p>
+                                <w:pPr>
+                                  <w:jc w:val="center"/>
+                                  <w:rPr>
+                                    <w:sz w:val="20"/>
+                                    <w:szCs w:val="20"/>
+                                  </w:rPr>
+                                </w:pPr>
+                                <w:r>
+                                  <w:rPr>
+                                    <w:sz w:val="20"/>
+                                    <w:szCs w:val="20"/>
+                                  </w:rPr>
+                                  <w:t>Sword</w:t>
+                                </w:r>
+                              </w:p>
+                            </w:txbxContent>
+                          </wps:txbx>
+                          <wps:bodyPr rot="0" vert="horz" wrap="square" lIns="91440" tIns="45720" rIns="91440" bIns="45720" anchor="t" anchorCtr="0">
+                            <a:noAutofit/>
+                          </wps:bodyPr>
+                        </wps:wsp>
+                        <pic:pic xmlns:pic="http://schemas.openxmlformats.org/drawingml/2006/picture">
+                          <pic:nvPicPr>
+                            <pic:cNvPr id="25" name="Picture 25"/>
+                            <pic:cNvPicPr>
+                              <a:picLocks noChangeAspect="1"/>
+                            </pic:cNvPicPr>
+                          </pic:nvPicPr>
+                          <pic:blipFill>
+                            <a:blip r:embed="rId18" cstate="print">
+                              <a:extLst>
+                                <a:ext uri="{28A0092B-C50C-407E-A947-70E740481C1C}">
+                                  <a14:useLocalDpi xmlns:a14="http://schemas.microsoft.com/office/drawing/2010/main" val="0"/>
+                                </a:ext>
+                              </a:extLst>
+                            </a:blip>
+                            <a:srcRect/>
+                            <a:stretch/>
+                          </pic:blipFill>
+                          <pic:spPr bwMode="auto">
+                            <a:xfrm rot="5400000">
+                              <a:off x="453390" y="-382116"/>
+                              <a:ext cx="819150" cy="1735782"/>
+                            </a:xfrm>
+                            <a:prstGeom prst="rect">
+                              <a:avLst/>
+                            </a:prstGeom>
+                            <a:noFill/>
+                            <a:ln>
+                              <a:noFill/>
+                            </a:ln>
+                          </pic:spPr>
+                        </pic:pic>
+                      </wpg:grpSp>
+                      <wpg:grpSp>
+                        <wpg:cNvPr id="26" name="Group 26"/>
+                        <wpg:cNvGrpSpPr/>
+                        <wpg:grpSpPr>
+                          <a:xfrm>
+                            <a:off x="4191000" y="0"/>
+                            <a:ext cx="1743075" cy="1314450"/>
+                            <a:chOff x="0" y="0"/>
+                            <a:chExt cx="1743075" cy="1314450"/>
+                          </a:xfrm>
+                        </wpg:grpSpPr>
+                        <wps:wsp>
+                          <wps:cNvPr id="27" name="Text Box 2"/>
+                          <wps:cNvSpPr txBox="1">
+                            <a:spLocks noChangeArrowheads="1"/>
+                          </wps:cNvSpPr>
+                          <wps:spPr bwMode="auto">
+                            <a:xfrm>
+                              <a:off x="0" y="1028700"/>
+                              <a:ext cx="1743075" cy="285750"/>
+                            </a:xfrm>
+                            <a:prstGeom prst="rect">
+                              <a:avLst/>
+                            </a:prstGeom>
+                            <a:solidFill>
+                              <a:srgbClr val="FFFFFF"/>
+                            </a:solidFill>
+                            <a:ln w="9525">
+                              <a:noFill/>
+                              <a:miter lim="800000"/>
+                              <a:headEnd/>
+                              <a:tailEnd/>
+                            </a:ln>
+                          </wps:spPr>
+                          <wps:txbx>
+                            <w:txbxContent>
+                              <w:p>
+                                <w:pPr>
+                                  <w:jc w:val="center"/>
+                                  <w:rPr>
+                                    <w:sz w:val="20"/>
+                                    <w:szCs w:val="20"/>
+                                  </w:rPr>
+                                </w:pPr>
+                                <w:r>
+                                  <w:rPr>
+                                    <w:sz w:val="20"/>
+                                    <w:szCs w:val="20"/>
+                                  </w:rPr>
+                                  <w:t>Knife threatening</w:t>
+                                </w:r>
+                              </w:p>
+                            </w:txbxContent>
+                          </wps:txbx>
+                          <wps:bodyPr rot="0" vert="horz" wrap="square" lIns="91440" tIns="45720" rIns="91440" bIns="45720" anchor="t" anchorCtr="0">
+                            <a:noAutofit/>
+                          </wps:bodyPr>
+                        </wps:wsp>
+                        <pic:pic xmlns:pic="http://schemas.openxmlformats.org/drawingml/2006/picture">
+                          <pic:nvPicPr>
+                            <pic:cNvPr id="28" name="Picture 28"/>
+                            <pic:cNvPicPr>
+                              <a:picLocks noChangeAspect="1"/>
+                            </pic:cNvPicPr>
+                          </pic:nvPicPr>
+                          <pic:blipFill>
+                            <a:blip r:embed="rId19" cstate="print">
+                              <a:extLst>
+                                <a:ext uri="{28A0092B-C50C-407E-A947-70E740481C1C}">
+                                  <a14:useLocalDpi xmlns:a14="http://schemas.microsoft.com/office/drawing/2010/main" val="0"/>
+                                </a:ext>
+                              </a:extLst>
+                            </a:blip>
+                            <a:srcRect/>
+                            <a:stretch/>
+                          </pic:blipFill>
+                          <pic:spPr bwMode="auto">
+                            <a:xfrm>
+                              <a:off x="215265" y="0"/>
+                              <a:ext cx="1295400" cy="971550"/>
+                            </a:xfrm>
+                            <a:prstGeom prst="rect">
+                              <a:avLst/>
+                            </a:prstGeom>
+                            <a:noFill/>
+                            <a:ln>
+                              <a:noFill/>
+                            </a:ln>
+                          </pic:spPr>
+                        </pic:pic>
+                      </wpg:grpSp>
+                      <wpg:grpSp>
+                        <wpg:cNvPr id="29" name="Group 29"/>
+                        <wpg:cNvGrpSpPr/>
+                        <wpg:grpSpPr>
+                          <a:xfrm>
+                            <a:off x="2095500" y="38457"/>
+                            <a:ext cx="1743075" cy="1275993"/>
+                            <a:chOff x="0" y="9882"/>
+                            <a:chExt cx="1743075" cy="1275993"/>
+                          </a:xfrm>
+                        </wpg:grpSpPr>
+                        <wps:wsp>
+                          <wps:cNvPr id="30" name="Text Box 2"/>
+                          <wps:cNvSpPr txBox="1">
+                            <a:spLocks noChangeArrowheads="1"/>
+                          </wps:cNvSpPr>
+                          <wps:spPr bwMode="auto">
+                            <a:xfrm>
+                              <a:off x="0" y="1000125"/>
+                              <a:ext cx="1743075" cy="285750"/>
+                            </a:xfrm>
+                            <a:prstGeom prst="rect">
+                              <a:avLst/>
+                            </a:prstGeom>
+                            <a:solidFill>
+                              <a:srgbClr val="FFFFFF"/>
+                            </a:solidFill>
+                            <a:ln w="9525">
+                              <a:noFill/>
+                              <a:miter lim="800000"/>
+                              <a:headEnd/>
+                              <a:tailEnd/>
+                            </a:ln>
+                          </wps:spPr>
+                          <wps:txbx>
+                            <w:txbxContent>
+                              <w:p>
+                                <w:pPr>
+                                  <w:jc w:val="center"/>
+                                  <w:rPr>
+                                    <w:sz w:val="20"/>
+                                    <w:szCs w:val="20"/>
+                                  </w:rPr>
+                                </w:pPr>
+                                <w:r>
+                                  <w:rPr>
+                                    <w:sz w:val="20"/>
+                                    <w:szCs w:val="20"/>
+                                  </w:rPr>
+                                  <w:t>Sword fight scene</w:t>
+                                </w:r>
+                              </w:p>
+                            </w:txbxContent>
+                          </wps:txbx>
+                          <wps:bodyPr rot="0" vert="horz" wrap="square" lIns="91440" tIns="45720" rIns="91440" bIns="45720" anchor="t" anchorCtr="0">
+                            <a:noAutofit/>
+                          </wps:bodyPr>
+                        </wps:wsp>
+                        <pic:pic xmlns:pic="http://schemas.openxmlformats.org/drawingml/2006/picture">
+                          <pic:nvPicPr>
+                            <pic:cNvPr id="31" name="Picture 31"/>
+                            <pic:cNvPicPr>
+                              <a:picLocks noChangeAspect="1"/>
+                            </pic:cNvPicPr>
+                          </pic:nvPicPr>
+                          <pic:blipFill>
+                            <a:blip r:embed="rId20" cstate="print">
+                              <a:extLst>
+                                <a:ext uri="{28A0092B-C50C-407E-A947-70E740481C1C}">
+                                  <a14:useLocalDpi xmlns:a14="http://schemas.microsoft.com/office/drawing/2010/main" val="0"/>
+                                </a:ext>
+                              </a:extLst>
+                            </a:blip>
+                            <a:srcRect/>
+                            <a:stretch/>
+                          </pic:blipFill>
+                          <pic:spPr bwMode="auto">
+                            <a:xfrm>
+                              <a:off x="9525" y="9882"/>
+                              <a:ext cx="1725930" cy="970835"/>
+                            </a:xfrm>
+                            <a:prstGeom prst="rect">
+                              <a:avLst/>
+                            </a:prstGeom>
+                            <a:noFill/>
+                            <a:ln>
+                              <a:noFill/>
+                            </a:ln>
+                            <a:extLst>
+                              <a:ext uri="{53640926-AAD7-44D8-BBD7-CCE9431645EC}">
+                                <a14:shadowObscured xmlns:a14="http://schemas.microsoft.com/office/drawing/2010/main"/>
+                              </a:ext>
+                            </a:extLst>
+                          </pic:spPr>
+                        </pic:pic>
+                      </wpg:grpSp>
+                    </wpg:wgp>
+                  </a:graphicData>
+                </a:graphic>
+              </wp:inline>
+            </w:drawing>
+          </mc:Choice>
+          <mc:Fallback>
+            <w:pict>
+              <v:group w14:anchorId="43A2A8BE" id="Group 22" o:spid="_x0000_s1036" style="width:467.65pt;height:105pt;mso-position-horizontal-relative:char;mso-position-vertical-relative:line" coordorigin="-49" coordsize="59390,13335" o:gfxdata="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">
+                <v:group id="Group 23" o:spid="_x0000_s1037" style="position:absolute;left:-49;top:952;width:17479;height:12383" coordorigin="-49,762" coordsize="17480,12382" o:gfxdata="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">
+                  <v:shape id="Text Box 2" o:spid="_x0000_s1038" type="#_x0000_t202" style="position:absolute;top:10287;width:17430;height:2857;visibility:visible;mso-wrap-style:square;v-text-anchor:top" o:gfxdata="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" stroked="f">
+                    <v:textbox>
+                      <w:txbxContent>
+                        <w:p>
+                          <w:pPr>
+                            <w:jc w:val="center"/>
+                            <w:rPr>
+                              <w:sz w:val="20"/>
+                              <w:szCs w:val="20"/>
+                            </w:rPr>
+                          </w:pPr>
+                          <w:r>
+                            <w:rPr>
+                              <w:sz w:val="20"/>
+                              <w:szCs w:val="20"/>
+                            </w:rPr>
+                            <w:t>Sword</w:t>
+                          </w:r>
+                        </w:p>
+                      </w:txbxContent>
+                    </v:textbox>
+                  </v:shape>
+                  <v:shape id="Picture 25" o:spid="_x0000_s1039" type="#_x0000_t75" style="position:absolute;left:4534;top:-3821;width:8191;height:17357;rotation:90;visibility:visible;mso-wrap-style:square" o:gfxdata="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">
+                    <v:imagedata r:id="rId21" o:title=""/>
+                  </v:shape>
+                </v:group>
+                <v:group id="Group 26" o:spid="_x0000_s1040" style="position:absolute;left:41910;width:17430;height:13144" coordsize="17430,13144" o:gfxdata="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">
+                  <v:shape id="Text Box 2" o:spid="_x0000_s1041" type="#_x0000_t202" style="position:absolute;top:10287;width:17430;height:2857;visibility:visible;mso-wrap-style:square;v-text-anchor:top" o:gfxdata="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" stroked="f">
+                    <v:textbox>
+                      <w:txbxContent>
+                        <w:p>
+                          <w:pPr>
+                            <w:jc w:val="center"/>
+                            <w:rPr>
+                              <w:sz w:val="20"/>
+                              <w:szCs w:val="20"/>
+                            </w:rPr>
+                          </w:pPr>
+                          <w:r>
+                            <w:rPr>
+                              <w:sz w:val="20"/>
+                              <w:szCs w:val="20"/>
+                            </w:rPr>
+                            <w:t>Knife threatening</w:t>
+                          </w:r>
+                        </w:p>
+                      </w:txbxContent>
+                    </v:textbox>
+                  </v:shape>
+                  <v:shape id="Picture 28" o:spid="_x0000_s1042" type="#_x0000_t75" style="position:absolute;left:2152;width:12954;height:9715;visibility:visible;mso-wrap-style:square" o:gfxdata="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">
+                    <v:imagedata r:id="rId22" o:title=""/>
+                  </v:shape>
+                </v:group>
+                <v:group id="Group 29" o:spid="_x0000_s1043" style="position:absolute;left:20955;top:384;width:17430;height:12760" coordorigin=",98" coordsize="17430,12759" o:gfxdata="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">
+                  <v:shape id="Text Box 2" o:spid="_x0000_s1044" type="#_x0000_t202" style="position:absolute;top:10001;width:17430;height:2857;visibility:visible;mso-wrap-style:square;v-text-anchor:top" o:gfxdata="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" stroked="f">
+                    <v:textbox>
+                      <w:txbxContent>
+                        <w:p>
+                          <w:pPr>
+                            <w:jc w:val="center"/>
+                            <w:rPr>
+                              <w:sz w:val="20"/>
+                              <w:szCs w:val="20"/>
+                            </w:rPr>
+                          </w:pPr>
+                          <w:r>
+                            <w:rPr>
+                              <w:sz w:val="20"/>
+                              <w:szCs w:val="20"/>
+                            </w:rPr>
+                            <w:t>Sword fight scene</w:t>
+                          </w:r>
+                        </w:p>
+                      </w:txbxContent>
+                    </v:textbox>
+                  </v:shape>
+                  <v:shape id="Picture 31" o:spid="_x0000_s1045" type="#_x0000_t75" style="position:absolute;left:95;top:98;width:17259;height:9709;visibility:visible;mso-wrap-style:square" o:gfxdata="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">
+                    <v:imagedata r:id="rId23" o:title=""/>
+                  </v:shape>
+                </v:group>
+                <w10:anchorlock/>
+              </v:group>
+            </w:pict>
+          </mc:Fallback>
+        </mc:AlternateContent>
+      </w:r>
+    </w:p>
+    <w:p>
+      <w:pPr>
+        <w:pStyle w:val="Caption"/>
+        <w:jc w:val="center"/>
+        <w:rPr>
+          <w:lang w:val="en-GB"/>
+        </w:rPr>
+      </w:pPr>
+      <w:r>
+        <w:t xml:space="preserve">Figure </w:t>
+      </w:r>
+      <w:fldSimple w:instr=" SEQ Figure \* ARABIC ">
+        <w:r>
+          <w:rPr>
+            <w:noProof/>
+          </w:rPr>
+          <w:t>2</w:t>
+        </w:r>
+      </w:fldSimple>
+      <w:r>
+        <w:t>. Cold weapons classification</w:t>
+      </w:r>
+      <w:r>
+        <w:rPr>
+          <w:rStyle w:val="FootnoteReference"/>
+        </w:rPr>
+        <w:footnoteReference w:id="2"/>
+      </w:r>
+    </w:p>
+    <w:p>
+      <w:pPr>
+        <w:rPr>
+          <w:lang w:val="en-GB"/>
+        </w:rPr>
+      </w:pPr>
+      <w:r>
+        <w:rPr>
+          <w:b/>
+          <w:bCs/>
           <w:i/>
           <w:iCs/>
           <w:lang w:val="en-GB"/>
         </w:rPr>
-        <w:t>Presence of blood and gory scenes</w:t>
-      </w:r>
+        <w:lastRenderedPageBreak/>
+        <w:t>Presence of fire</w:t>
+      </w:r>
+      <w:r>
+        <w:rPr>
+          <w:lang w:val="en-GB"/>
+        </w:rPr>
+        <w:t xml:space="preserve"> – any </w:t>
+      </w:r>
+      <w:r>
+        <w:rPr>
+          <w:lang w:val="en-GB"/>
+        </w:rPr>
+        <w:t>explosion</w:t>
+      </w:r>
+      <w:r>
+        <w:rPr>
+          <w:lang w:val="en-GB"/>
+        </w:rPr>
+        <w:t xml:space="preserve"> caused by a bomb</w:t>
+      </w:r>
+      <w:r>
+        <w:rPr>
+          <w:lang w:val="en-GB"/>
+        </w:rPr>
+        <w:t xml:space="preserve">, </w:t>
+      </w:r>
+      <w:r>
+        <w:rPr>
+          <w:lang w:val="en-GB"/>
+        </w:rPr>
+        <w:t>any large-scale fire</w:t>
+      </w:r>
+      <w:r>
+        <w:rPr>
+          <w:lang w:val="en-GB"/>
+        </w:rPr>
+        <w:t xml:space="preserve">, vegetation fire, </w:t>
+      </w:r>
+      <w:r>
+        <w:rPr>
+          <w:lang w:val="en-GB"/>
+        </w:rPr>
+        <w:t xml:space="preserve">any </w:t>
+      </w:r>
+      <w:r>
+        <w:rPr>
+          <w:lang w:val="en-GB"/>
+        </w:rPr>
+        <w:t xml:space="preserve">human or animal, living or dead that is burning, </w:t>
+      </w:r>
+      <w:r>
+        <w:rPr>
+          <w:lang w:val="en-GB"/>
+        </w:rPr>
+        <w:t xml:space="preserve">any </w:t>
+      </w:r>
+      <w:r>
+        <w:rPr>
+          <w:lang w:val="en-GB"/>
+        </w:rPr>
+        <w:t>fire caused by a gun</w:t>
+      </w:r>
+      <w:r>
+        <w:rPr>
+          <w:lang w:val="en-GB"/>
+        </w:rPr>
+        <w:t>,</w:t>
+      </w:r>
+      <w:r>
+        <w:rPr>
+          <w:lang w:val="en-GB"/>
+        </w:rPr>
+        <w:t xml:space="preserve"> </w:t>
+      </w:r>
+      <w:r>
+        <w:rPr>
+          <w:lang w:val="en-GB"/>
+        </w:rPr>
+        <w:t>is to be classified as violent.</w:t>
+      </w:r>
+    </w:p>
+    <w:p>
+      <w:pPr>
+        <w:keepNext/>
+        <w:spacing w:before="240"/>
+      </w:pPr>
       <w:r>
         <w:rPr>
           <w:i/>
           <w:iCs/>
-          <w:lang w:val="en-GB"/>
-        </w:rPr>
-        <w:t xml:space="preserve"> </w:t>
-      </w:r>
-      <w:r>
-        <w:rPr>
-          <w:lang w:val="en-GB"/>
-        </w:rPr>
-        <w:t xml:space="preserve">– any </w:t>
-      </w:r>
-      <w:r>
-        <w:t>serious body injury, any presence of blood that drains out f</w:t>
-      </w:r>
-      <w:r>
-        <w:t>rom</w:t>
-      </w:r>
-      <w:r>
-        <w:t xml:space="preserve"> a body, any wound or tissue damage, presence of horror creatures, mutant creatures or skull and flesh representation</w:t>
-      </w:r>
-      <w:r>
-        <w:t>, is to be classified as violent image.</w:t>
-      </w:r>
-    </w:p>
-    <w:p>
-      <w:pPr>
-        <w:rPr>
-          <w:lang w:val="en-GB"/>
-        </w:rPr>
-      </w:pPr>
-      <w:r>
-        <w:rPr>
-          <w:lang w:val="en-GB"/>
-        </w:rPr>
-        <w:t xml:space="preserve">Any other image </w:t>
-      </w:r>
-      <w:r>
-        <w:rPr>
-          <w:lang w:val="en-GB"/>
-        </w:rPr>
-        <w:t xml:space="preserve">that does not contain violent depictions or graphic contents, and </w:t>
-      </w:r>
-      <w:r>
-        <w:rPr>
-          <w:lang w:val="en-GB"/>
-        </w:rPr>
-        <w:t>that is not classified under the above categories</w:t>
-      </w:r>
-      <w:r>
-        <w:rPr>
-          <w:lang w:val="en-GB"/>
-        </w:rPr>
-        <w:t>,</w:t>
-      </w:r>
-      <w:r>
-        <w:rPr>
-          <w:lang w:val="en-GB"/>
-        </w:rPr>
-        <w:t xml:space="preserve"> will be labelled as </w:t>
-      </w:r>
-      <w:r>
-        <w:rPr>
+          <w:noProof/>
+          <w:lang w:val="en-GB"/>
+        </w:rPr>
+        <mc:AlternateContent>
+          <mc:Choice Requires="wpg">
+            <w:drawing>
+              <wp:inline distT="0" distB="0" distL="0" distR="0" wp14:anchorId="510C6D86" wp14:editId="0BA9F721">
+                <wp:extent cx="5953125" cy="1295126"/>
+                <wp:effectExtent l="0" t="0" r="9525" b="635"/>
+                <wp:docPr id="193" name="Group 193"/>
+                <wp:cNvGraphicFramePr/>
+                <a:graphic xmlns:a="http://schemas.openxmlformats.org/drawingml/2006/main">
+                  <a:graphicData uri="http://schemas.microsoft.com/office/word/2010/wordprocessingGroup">
+                    <wpg:wgp>
+                      <wpg:cNvGrpSpPr/>
+                      <wpg:grpSpPr>
+                        <a:xfrm>
+                          <a:off x="0" y="0"/>
+                          <a:ext cx="5953125" cy="1295126"/>
+                          <a:chOff x="0" y="38374"/>
+                          <a:chExt cx="5953125" cy="1295126"/>
+                        </a:xfrm>
+                      </wpg:grpSpPr>
+                      <wpg:grpSp>
+                        <wpg:cNvPr id="194" name="Group 194"/>
+                        <wpg:cNvGrpSpPr/>
+                        <wpg:grpSpPr>
+                          <a:xfrm>
+                            <a:off x="0" y="38391"/>
+                            <a:ext cx="1743075" cy="1295109"/>
+                            <a:chOff x="0" y="19341"/>
+                            <a:chExt cx="1743075" cy="1295109"/>
+                          </a:xfrm>
+                        </wpg:grpSpPr>
+                        <wps:wsp>
+                          <wps:cNvPr id="195" name="Text Box 2"/>
+                          <wps:cNvSpPr txBox="1">
+                            <a:spLocks noChangeArrowheads="1"/>
+                          </wps:cNvSpPr>
+                          <wps:spPr bwMode="auto">
+                            <a:xfrm>
+                              <a:off x="0" y="1028700"/>
+                              <a:ext cx="1743075" cy="285750"/>
+                            </a:xfrm>
+                            <a:prstGeom prst="rect">
+                              <a:avLst/>
+                            </a:prstGeom>
+                            <a:solidFill>
+                              <a:srgbClr val="FFFFFF"/>
+                            </a:solidFill>
+                            <a:ln w="9525">
+                              <a:noFill/>
+                              <a:miter lim="800000"/>
+                              <a:headEnd/>
+                              <a:tailEnd/>
+                            </a:ln>
+                          </wps:spPr>
+                          <wps:txbx>
+                            <w:txbxContent>
+                              <w:p>
+                                <w:pPr>
+                                  <w:jc w:val="center"/>
+                                  <w:rPr>
+                                    <w:sz w:val="20"/>
+                                    <w:szCs w:val="20"/>
+                                  </w:rPr>
+                                </w:pPr>
+                                <w:r>
+                                  <w:rPr>
+                                    <w:sz w:val="20"/>
+                                    <w:szCs w:val="20"/>
+                                  </w:rPr>
+                                  <w:t>Explosion</w:t>
+                                </w:r>
+                              </w:p>
+                            </w:txbxContent>
+                          </wps:txbx>
+                          <wps:bodyPr rot="0" vert="horz" wrap="square" lIns="91440" tIns="45720" rIns="91440" bIns="45720" anchor="t" anchorCtr="0">
+                            <a:noAutofit/>
+                          </wps:bodyPr>
+                        </wps:wsp>
+                        <pic:pic xmlns:pic="http://schemas.openxmlformats.org/drawingml/2006/picture">
+                          <pic:nvPicPr>
+                            <pic:cNvPr id="196" name="Picture 196"/>
+                            <pic:cNvPicPr>
+                              <a:picLocks noChangeAspect="1"/>
+                            </pic:cNvPicPr>
+                          </pic:nvPicPr>
+                          <pic:blipFill rotWithShape="1">
+                            <a:blip r:embed="rId24" cstate="print">
+                              <a:extLst>
+                                <a:ext uri="{28A0092B-C50C-407E-A947-70E740481C1C}">
+                                  <a14:useLocalDpi xmlns:a14="http://schemas.microsoft.com/office/drawing/2010/main" val="0"/>
+                                </a:ext>
+                              </a:extLst>
+                            </a:blip>
+                            <a:srcRect t="18136" b="15537"/>
+                            <a:stretch/>
+                          </pic:blipFill>
+                          <pic:spPr bwMode="auto">
+                            <a:xfrm rot="10800000" flipV="1">
+                              <a:off x="1905" y="19341"/>
+                              <a:ext cx="1722120" cy="970901"/>
+                            </a:xfrm>
+                            <a:prstGeom prst="rect">
+                              <a:avLst/>
+                            </a:prstGeom>
+                            <a:noFill/>
+                            <a:ln>
+                              <a:noFill/>
+                            </a:ln>
+                          </pic:spPr>
+                        </pic:pic>
+                      </wpg:grpSp>
+                      <wpg:grpSp>
+                        <wpg:cNvPr id="197" name="Group 197"/>
+                        <wpg:cNvGrpSpPr/>
+                        <wpg:grpSpPr>
+                          <a:xfrm>
+                            <a:off x="4181475" y="38374"/>
+                            <a:ext cx="1771650" cy="1276076"/>
+                            <a:chOff x="-9525" y="38374"/>
+                            <a:chExt cx="1771650" cy="1276076"/>
+                          </a:xfrm>
+                        </wpg:grpSpPr>
+                        <wps:wsp>
+                          <wps:cNvPr id="198" name="Text Box 2"/>
+                          <wps:cNvSpPr txBox="1">
+                            <a:spLocks noChangeArrowheads="1"/>
+                          </wps:cNvSpPr>
+                          <wps:spPr bwMode="auto">
+                            <a:xfrm>
+                              <a:off x="0" y="1028700"/>
+                              <a:ext cx="1743075" cy="285750"/>
+                            </a:xfrm>
+                            <a:prstGeom prst="rect">
+                              <a:avLst/>
+                            </a:prstGeom>
+                            <a:solidFill>
+                              <a:srgbClr val="FFFFFF"/>
+                            </a:solidFill>
+                            <a:ln w="9525">
+                              <a:noFill/>
+                              <a:miter lim="800000"/>
+                              <a:headEnd/>
+                              <a:tailEnd/>
+                            </a:ln>
+                          </wps:spPr>
+                          <wps:txbx>
+                            <w:txbxContent>
+                              <w:p>
+                                <w:pPr>
+                                  <w:jc w:val="center"/>
+                                  <w:rPr>
+                                    <w:sz w:val="20"/>
+                                    <w:szCs w:val="20"/>
+                                  </w:rPr>
+                                </w:pPr>
+                                <w:r>
+                                  <w:rPr>
+                                    <w:sz w:val="20"/>
+                                    <w:szCs w:val="20"/>
+                                  </w:rPr>
+                                  <w:t>Human on fire</w:t>
+                                </w:r>
+                              </w:p>
+                            </w:txbxContent>
+                          </wps:txbx>
+                          <wps:bodyPr rot="0" vert="horz" wrap="square" lIns="91440" tIns="45720" rIns="91440" bIns="45720" anchor="t" anchorCtr="0">
+                            <a:noAutofit/>
+                          </wps:bodyPr>
+                        </wps:wsp>
+                        <pic:pic xmlns:pic="http://schemas.openxmlformats.org/drawingml/2006/picture">
+                          <pic:nvPicPr>
+                            <pic:cNvPr id="199" name="Picture 199"/>
+                            <pic:cNvPicPr>
+                              <a:picLocks noChangeAspect="1"/>
+                            </pic:cNvPicPr>
+                          </pic:nvPicPr>
+                          <pic:blipFill rotWithShape="1">
+                            <a:blip r:embed="rId25" cstate="print">
+                              <a:extLst>
+                                <a:ext uri="{28A0092B-C50C-407E-A947-70E740481C1C}">
+                                  <a14:useLocalDpi xmlns:a14="http://schemas.microsoft.com/office/drawing/2010/main" val="0"/>
+                                </a:ext>
+                              </a:extLst>
+                            </a:blip>
+                            <a:srcRect t="6299" b="12734"/>
+                            <a:stretch/>
+                          </pic:blipFill>
+                          <pic:spPr bwMode="auto">
+                            <a:xfrm>
+                              <a:off x="-9525" y="38374"/>
+                              <a:ext cx="1771650" cy="970647"/>
+                            </a:xfrm>
+                            <a:prstGeom prst="rect">
+                              <a:avLst/>
+                            </a:prstGeom>
+                            <a:noFill/>
+                            <a:ln>
+                              <a:noFill/>
+                            </a:ln>
+                          </pic:spPr>
+                        </pic:pic>
+                      </wpg:grpSp>
+                      <wpg:grpSp>
+                        <wpg:cNvPr id="200" name="Group 200"/>
+                        <wpg:cNvGrpSpPr/>
+                        <wpg:grpSpPr>
+                          <a:xfrm>
+                            <a:off x="2095500" y="38457"/>
+                            <a:ext cx="1743075" cy="1275993"/>
+                            <a:chOff x="0" y="9882"/>
+                            <a:chExt cx="1743075" cy="1275993"/>
+                          </a:xfrm>
+                        </wpg:grpSpPr>
+                        <wps:wsp>
+                          <wps:cNvPr id="201" name="Text Box 2"/>
+                          <wps:cNvSpPr txBox="1">
+                            <a:spLocks noChangeArrowheads="1"/>
+                          </wps:cNvSpPr>
+                          <wps:spPr bwMode="auto">
+                            <a:xfrm>
+                              <a:off x="0" y="1000125"/>
+                              <a:ext cx="1743075" cy="285750"/>
+                            </a:xfrm>
+                            <a:prstGeom prst="rect">
+                              <a:avLst/>
+                            </a:prstGeom>
+                            <a:solidFill>
+                              <a:srgbClr val="FFFFFF"/>
+                            </a:solidFill>
+                            <a:ln w="9525">
+                              <a:noFill/>
+                              <a:miter lim="800000"/>
+                              <a:headEnd/>
+                              <a:tailEnd/>
+                            </a:ln>
+                          </wps:spPr>
+                          <wps:txbx>
+                            <w:txbxContent>
+                              <w:p>
+                                <w:pPr>
+                                  <w:jc w:val="center"/>
+                                  <w:rPr>
+                                    <w:sz w:val="20"/>
+                                    <w:szCs w:val="20"/>
+                                  </w:rPr>
+                                </w:pPr>
+                                <w:r>
+                                  <w:rPr>
+                                    <w:sz w:val="20"/>
+                                    <w:szCs w:val="20"/>
+                                  </w:rPr>
+                                  <w:t>Vegetation fire</w:t>
+                                </w:r>
+                              </w:p>
+                            </w:txbxContent>
+                          </wps:txbx>
+                          <wps:bodyPr rot="0" vert="horz" wrap="square" lIns="91440" tIns="45720" rIns="91440" bIns="45720" anchor="t" anchorCtr="0">
+                            <a:noAutofit/>
+                          </wps:bodyPr>
+                        </wps:wsp>
+                        <pic:pic xmlns:pic="http://schemas.openxmlformats.org/drawingml/2006/picture">
+                          <pic:nvPicPr>
+                            <pic:cNvPr id="202" name="Picture 202"/>
+                            <pic:cNvPicPr>
+                              <a:picLocks noChangeAspect="1"/>
+                            </pic:cNvPicPr>
+                          </pic:nvPicPr>
+                          <pic:blipFill>
+                            <a:blip r:embed="rId26" cstate="print">
+                              <a:extLst>
+                                <a:ext uri="{28A0092B-C50C-407E-A947-70E740481C1C}">
+                                  <a14:useLocalDpi xmlns:a14="http://schemas.microsoft.com/office/drawing/2010/main" val="0"/>
+                                </a:ext>
+                              </a:extLst>
+                            </a:blip>
+                            <a:srcRect/>
+                            <a:stretch/>
+                          </pic:blipFill>
+                          <pic:spPr bwMode="auto">
+                            <a:xfrm>
+                              <a:off x="9526" y="9882"/>
+                              <a:ext cx="1725928" cy="970835"/>
+                            </a:xfrm>
+                            <a:prstGeom prst="rect">
+                              <a:avLst/>
+                            </a:prstGeom>
+                            <a:noFill/>
+                            <a:ln>
+                              <a:noFill/>
+                            </a:ln>
+                            <a:extLst>
+                              <a:ext uri="{53640926-AAD7-44D8-BBD7-CCE9431645EC}">
+                                <a14:shadowObscured xmlns:a14="http://schemas.microsoft.com/office/drawing/2010/main"/>
+                              </a:ext>
+                            </a:extLst>
+                          </pic:spPr>
+                        </pic:pic>
+                      </wpg:grpSp>
+                    </wpg:wgp>
+                  </a:graphicData>
+                </a:graphic>
+              </wp:inline>
+            </w:drawing>
+          </mc:Choice>
+          <mc:Fallback>
+            <w:pict>
+              <v:group w14:anchorId="510C6D86" id="Group 193" o:spid="_x0000_s1046" style="width:468.75pt;height:102pt;mso-position-horizontal-relative:char;mso-position-vertical-relative:line" coordorigin=",383" coordsize="59531,12951" o:gfxdata="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">
+                <v:group id="Group 194" o:spid="_x0000_s1047" style="position:absolute;top:383;width:17430;height:12952" coordorigin=",193" coordsize="17430,12951" o:gfxdata="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">
+                  <v:shape id="Text Box 2" o:spid="_x0000_s1048" type="#_x0000_t202" style="position:absolute;top:10287;width:17430;height:2857;visibility:visible;mso-wrap-style:square;v-text-anchor:top" o:gfxdata="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" stroked="f">
+                    <v:textbox>
+                      <w:txbxContent>
+                        <w:p>
+                          <w:pPr>
+                            <w:jc w:val="center"/>
+                            <w:rPr>
+                              <w:sz w:val="20"/>
+                              <w:szCs w:val="20"/>
+                            </w:rPr>
+                          </w:pPr>
+                          <w:r>
+                            <w:rPr>
+                              <w:sz w:val="20"/>
+                              <w:szCs w:val="20"/>
+                            </w:rPr>
+                            <w:t>Explosion</w:t>
+                          </w:r>
+                        </w:p>
+                      </w:txbxContent>
+                    </v:textbox>
+                  </v:shape>
+                  <v:shape id="Picture 196" o:spid="_x0000_s1049" type="#_x0000_t75" style="position:absolute;left:19;top:193;width:17221;height:9709;rotation:180;flip:y;visibility:visible;mso-wrap-style:square" o:gfxdata="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">
+                    <v:imagedata r:id="rId27" o:title="" croptop="11886f" cropbottom="10182f"/>
+                  </v:shape>
+                </v:group>
+                <v:group id="Group 197" o:spid="_x0000_s1050" style="position:absolute;left:41814;top:383;width:17717;height:12761" coordorigin="-95,383" coordsize="17716,12760" o:gfxdata="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">
+                  <v:shape id="Text Box 2" o:spid="_x0000_s1051" type="#_x0000_t202" style="position:absolute;top:10287;width:17430;height:2857;visibility:visible;mso-wrap-style:square;v-text-anchor:top" o:gfxdata="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" stroked="f">
+                    <v:textbox>
+                      <w:txbxContent>
+                        <w:p>
+                          <w:pPr>
+                            <w:jc w:val="center"/>
+                            <w:rPr>
+                              <w:sz w:val="20"/>
+                              <w:szCs w:val="20"/>
+                            </w:rPr>
+                          </w:pPr>
+                          <w:r>
+                            <w:rPr>
+                              <w:sz w:val="20"/>
+                              <w:szCs w:val="20"/>
+                            </w:rPr>
+                            <w:t>Human on fire</w:t>
+                          </w:r>
+                        </w:p>
+                      </w:txbxContent>
+                    </v:textbox>
+                  </v:shape>
+                  <v:shape id="Picture 199" o:spid="_x0000_s1052" type="#_x0000_t75" style="position:absolute;left:-95;top:383;width:17716;height:9707;visibility:visible;mso-wrap-style:square" o:gfxdata="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">
+                    <v:imagedata r:id="rId28" o:title="" croptop="4128f" cropbottom="8345f"/>
+                  </v:shape>
+                </v:group>
+                <v:group id="Group 200" o:spid="_x0000_s1053" style="position:absolute;left:20955;top:384;width:17430;height:12760" coordorigin=",98" coordsize="17430,12759" o:gfxdata="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">
+                  <v:shape id="Text Box 2" o:spid="_x0000_s1054" type="#_x0000_t202" style="position:absolute;top:10001;width:17430;height:2857;visibility:visible;mso-wrap-style:square;v-text-anchor:top" o:gfxdata="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" stroked="f">
+                    <v:textbox>
+                      <w:txbxContent>
+                        <w:p>
+                          <w:pPr>
+                            <w:jc w:val="center"/>
+                            <w:rPr>
+                              <w:sz w:val="20"/>
+                              <w:szCs w:val="20"/>
+                            </w:rPr>
+                          </w:pPr>
+                          <w:r>
+                            <w:rPr>
+                              <w:sz w:val="20"/>
+                              <w:szCs w:val="20"/>
+                            </w:rPr>
+                            <w:t>Vegetation fire</w:t>
+                          </w:r>
+                        </w:p>
+                      </w:txbxContent>
+                    </v:textbox>
+                  </v:shape>
+                  <v:shape id="Picture 202" o:spid="_x0000_s1055" type="#_x0000_t75" style="position:absolute;left:95;top:98;width:17259;height:9709;visibility:visible;mso-wrap-style:square" o:gfxdata="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">
+                    <v:imagedata r:id="rId29" o:title=""/>
+                  </v:shape>
+                </v:group>
+                <w10:anchorlock/>
+              </v:group>
+            </w:pict>
+          </mc:Fallback>
+        </mc:AlternateContent>
+      </w:r>
+    </w:p>
+    <w:p>
+      <w:pPr>
+        <w:pStyle w:val="Caption"/>
+        <w:jc w:val="center"/>
+      </w:pPr>
+      <w:r>
+        <w:t xml:space="preserve">Figure </w:t>
+      </w:r>
+      <w:fldSimple w:instr=" SEQ Figure \* ARABIC ">
+        <w:r>
+          <w:rPr>
+            <w:noProof/>
+          </w:rPr>
+          <w:t>3</w:t>
+        </w:r>
+      </w:fldSimple>
+      <w:r>
+        <w:t>. Fire classification</w:t>
+      </w:r>
+      <w:r>
+        <w:rPr>
+          <w:rStyle w:val="FootnoteReference"/>
+        </w:rPr>
+        <w:footnoteReference w:id="3"/>
+      </w:r>
+    </w:p>
+    <w:p/>
+    <w:p>
+      <w:pPr>
+        <w:rPr>
+          <w:lang w:val="en-GB"/>
+        </w:rPr>
+      </w:pPr>
+      <w:r>
+        <w:rPr>
+          <w:b/>
+          <w:bCs/>
           <w:i/>
           <w:iCs/>
           <w:lang w:val="en-GB"/>
         </w:rPr>
+        <w:t>Fight scenes</w:t>
+      </w:r>
+      <w:r>
+        <w:rPr>
+          <w:i/>
+          <w:iCs/>
+          <w:lang w:val="en-GB"/>
+        </w:rPr>
+        <w:t xml:space="preserve"> – </w:t>
+      </w:r>
+      <w:r>
+        <w:rPr>
+          <w:lang w:val="en-GB"/>
+        </w:rPr>
+        <w:t>any</w:t>
+      </w:r>
+      <w:r>
+        <w:rPr>
+          <w:lang w:val="en-GB"/>
+        </w:rPr>
+        <w:t xml:space="preserve"> image that represent a fight</w:t>
+      </w:r>
+      <w:r>
+        <w:rPr>
+          <w:lang w:val="en-GB"/>
+        </w:rPr>
+        <w:t>, regardless of the number of people involved or how they are fighting</w:t>
+      </w:r>
+      <w:r>
+        <w:rPr>
+          <w:lang w:val="en-GB"/>
+        </w:rPr>
+        <w:t xml:space="preserve"> or the weapons they use, is to be classified as violent image.</w:t>
+      </w:r>
+      <w:r>
+        <w:rPr>
+          <w:lang w:val="en-GB"/>
+        </w:rPr>
+        <w:t xml:space="preserve"> A fight scene may imply punching, kicking, mutual or from one side. Battle scenes</w:t>
+      </w:r>
+      <w:r>
+        <w:rPr>
+          <w:lang w:val="en-GB"/>
+        </w:rPr>
+        <w:t>, struggles between a person and an animal</w:t>
+      </w:r>
+      <w:r>
+        <w:rPr>
+          <w:lang w:val="en-GB"/>
+        </w:rPr>
+        <w:t xml:space="preserve"> will also be included in this category.</w:t>
+      </w:r>
+    </w:p>
+    <w:p>
+      <w:pPr>
+        <w:keepNext/>
+        <w:spacing w:before="240"/>
+      </w:pPr>
+      <w:r>
+        <w:rPr>
+          <w:i/>
+          <w:iCs/>
+          <w:noProof/>
+          <w:lang w:val="en-GB"/>
+        </w:rPr>
+        <mc:AlternateContent>
+          <mc:Choice Requires="wpg">
+            <w:drawing>
+              <wp:inline distT="0" distB="0" distL="0" distR="0" wp14:anchorId="01B74C6C" wp14:editId="2277A612">
+                <wp:extent cx="5943600" cy="1292699"/>
+                <wp:effectExtent l="0" t="0" r="0" b="3175"/>
+                <wp:docPr id="203" name="Group 203"/>
+                <wp:cNvGraphicFramePr/>
+                <a:graphic xmlns:a="http://schemas.openxmlformats.org/drawingml/2006/main">
+                  <a:graphicData uri="http://schemas.microsoft.com/office/word/2010/wordprocessingGroup">
+                    <wpg:wgp>
+                      <wpg:cNvGrpSpPr/>
+                      <wpg:grpSpPr>
+                        <a:xfrm>
+                          <a:off x="0" y="0"/>
+                          <a:ext cx="5943600" cy="1292699"/>
+                          <a:chOff x="0" y="38368"/>
+                          <a:chExt cx="5953125" cy="1295132"/>
+                        </a:xfrm>
+                      </wpg:grpSpPr>
+                      <wpg:grpSp>
+                        <wpg:cNvPr id="204" name="Group 204"/>
+                        <wpg:cNvGrpSpPr/>
+                        <wpg:grpSpPr>
+                          <a:xfrm>
+                            <a:off x="0" y="38953"/>
+                            <a:ext cx="1743075" cy="1294547"/>
+                            <a:chOff x="0" y="19903"/>
+                            <a:chExt cx="1743075" cy="1294547"/>
+                          </a:xfrm>
+                        </wpg:grpSpPr>
+                        <wps:wsp>
+                          <wps:cNvPr id="205" name="Text Box 2"/>
+                          <wps:cNvSpPr txBox="1">
+                            <a:spLocks noChangeArrowheads="1"/>
+                          </wps:cNvSpPr>
+                          <wps:spPr bwMode="auto">
+                            <a:xfrm>
+                              <a:off x="0" y="1028700"/>
+                              <a:ext cx="1743075" cy="285750"/>
+                            </a:xfrm>
+                            <a:prstGeom prst="rect">
+                              <a:avLst/>
+                            </a:prstGeom>
+                            <a:solidFill>
+                              <a:srgbClr val="FFFFFF"/>
+                            </a:solidFill>
+                            <a:ln w="9525">
+                              <a:noFill/>
+                              <a:miter lim="800000"/>
+                              <a:headEnd/>
+                              <a:tailEnd/>
+                            </a:ln>
+                          </wps:spPr>
+                          <wps:txbx>
+                            <w:txbxContent>
+                              <w:p>
+                                <w:pPr>
+                                  <w:jc w:val="center"/>
+                                  <w:rPr>
+                                    <w:sz w:val="20"/>
+                                    <w:szCs w:val="20"/>
+                                  </w:rPr>
+                                </w:pPr>
+                                <w:r>
+                                  <w:rPr>
+                                    <w:sz w:val="20"/>
+                                    <w:szCs w:val="20"/>
+                                  </w:rPr>
+                                  <w:t>Sports</w:t>
+                                </w:r>
+                              </w:p>
+                            </w:txbxContent>
+                          </wps:txbx>
+                          <wps:bodyPr rot="0" vert="horz" wrap="square" lIns="91440" tIns="45720" rIns="91440" bIns="45720" anchor="t" anchorCtr="0">
+                            <a:noAutofit/>
+                          </wps:bodyPr>
+                        </wps:wsp>
+                        <pic:pic xmlns:pic="http://schemas.openxmlformats.org/drawingml/2006/picture">
+                          <pic:nvPicPr>
+                            <pic:cNvPr id="206" name="Picture 206"/>
+                            <pic:cNvPicPr>
+                              <a:picLocks noChangeAspect="1"/>
+                            </pic:cNvPicPr>
+                          </pic:nvPicPr>
+                          <pic:blipFill>
+                            <a:blip r:embed="rId30" cstate="print">
+                              <a:extLst>
+                                <a:ext uri="{28A0092B-C50C-407E-A947-70E740481C1C}">
+                                  <a14:useLocalDpi xmlns:a14="http://schemas.microsoft.com/office/drawing/2010/main" val="0"/>
+                                </a:ext>
+                              </a:extLst>
+                            </a:blip>
+                            <a:srcRect/>
+                            <a:stretch/>
+                          </pic:blipFill>
+                          <pic:spPr bwMode="auto">
+                            <a:xfrm rot="10800000" flipV="1">
+                              <a:off x="1905" y="19903"/>
+                              <a:ext cx="1722120" cy="969776"/>
+                            </a:xfrm>
+                            <a:prstGeom prst="rect">
+                              <a:avLst/>
+                            </a:prstGeom>
+                            <a:noFill/>
+                            <a:ln>
+                              <a:noFill/>
+                            </a:ln>
+                          </pic:spPr>
+                        </pic:pic>
+                      </wpg:grpSp>
+                      <wpg:grpSp>
+                        <wpg:cNvPr id="207" name="Group 207"/>
+                        <wpg:cNvGrpSpPr/>
+                        <wpg:grpSpPr>
+                          <a:xfrm>
+                            <a:off x="4181475" y="60725"/>
+                            <a:ext cx="1771650" cy="1253725"/>
+                            <a:chOff x="-9525" y="60725"/>
+                            <a:chExt cx="1771650" cy="1253725"/>
+                          </a:xfrm>
+                        </wpg:grpSpPr>
+                        <wps:wsp>
+                          <wps:cNvPr id="208" name="Text Box 2"/>
+                          <wps:cNvSpPr txBox="1">
+                            <a:spLocks noChangeArrowheads="1"/>
+                          </wps:cNvSpPr>
+                          <wps:spPr bwMode="auto">
+                            <a:xfrm>
+                              <a:off x="0" y="1028700"/>
+                              <a:ext cx="1743075" cy="285750"/>
+                            </a:xfrm>
+                            <a:prstGeom prst="rect">
+                              <a:avLst/>
+                            </a:prstGeom>
+                            <a:solidFill>
+                              <a:srgbClr val="FFFFFF"/>
+                            </a:solidFill>
+                            <a:ln w="9525">
+                              <a:noFill/>
+                              <a:miter lim="800000"/>
+                              <a:headEnd/>
+                              <a:tailEnd/>
+                            </a:ln>
+                          </wps:spPr>
+                          <wps:txbx>
+                            <w:txbxContent>
+                              <w:p>
+                                <w:pPr>
+                                  <w:jc w:val="center"/>
+                                  <w:rPr>
+                                    <w:sz w:val="20"/>
+                                    <w:szCs w:val="20"/>
+                                  </w:rPr>
+                                </w:pPr>
+                                <w:r>
+                                  <w:rPr>
+                                    <w:sz w:val="20"/>
+                                    <w:szCs w:val="20"/>
+                                  </w:rPr>
+                                  <w:t>War</w:t>
+                                </w:r>
+                              </w:p>
+                            </w:txbxContent>
+                          </wps:txbx>
+                          <wps:bodyPr rot="0" vert="horz" wrap="square" lIns="91440" tIns="45720" rIns="91440" bIns="45720" anchor="t" anchorCtr="0">
+                            <a:noAutofit/>
+                          </wps:bodyPr>
+                        </wps:wsp>
+                        <pic:pic xmlns:pic="http://schemas.openxmlformats.org/drawingml/2006/picture">
+                          <pic:nvPicPr>
+                            <pic:cNvPr id="209" name="Picture 209"/>
+                            <pic:cNvPicPr>
+                              <a:picLocks noChangeAspect="1"/>
+                            </pic:cNvPicPr>
+                          </pic:nvPicPr>
+                          <pic:blipFill>
+                            <a:blip r:embed="rId31" cstate="print">
+                              <a:extLst>
+                                <a:ext uri="{28A0092B-C50C-407E-A947-70E740481C1C}">
+                                  <a14:useLocalDpi xmlns:a14="http://schemas.microsoft.com/office/drawing/2010/main" val="0"/>
+                                </a:ext>
+                              </a:extLst>
+                            </a:blip>
+                            <a:srcRect/>
+                            <a:stretch/>
+                          </pic:blipFill>
+                          <pic:spPr bwMode="auto">
+                            <a:xfrm>
+                              <a:off x="-9525" y="60725"/>
+                              <a:ext cx="1771650" cy="925944"/>
+                            </a:xfrm>
+                            <a:prstGeom prst="rect">
+                              <a:avLst/>
+                            </a:prstGeom>
+                            <a:noFill/>
+                            <a:ln>
+                              <a:noFill/>
+                            </a:ln>
+                          </pic:spPr>
+                        </pic:pic>
+                      </wpg:grpSp>
+                      <wpg:grpSp>
+                        <wpg:cNvPr id="210" name="Group 210"/>
+                        <wpg:cNvGrpSpPr/>
+                        <wpg:grpSpPr>
+                          <a:xfrm>
+                            <a:off x="2095500" y="38368"/>
+                            <a:ext cx="1743075" cy="1276082"/>
+                            <a:chOff x="0" y="9793"/>
+                            <a:chExt cx="1743075" cy="1276082"/>
+                          </a:xfrm>
+                        </wpg:grpSpPr>
+                        <wps:wsp>
+                          <wps:cNvPr id="211" name="Text Box 2"/>
+                          <wps:cNvSpPr txBox="1">
+                            <a:spLocks noChangeArrowheads="1"/>
+                          </wps:cNvSpPr>
+                          <wps:spPr bwMode="auto">
+                            <a:xfrm>
+                              <a:off x="0" y="1000125"/>
+                              <a:ext cx="1743075" cy="285750"/>
+                            </a:xfrm>
+                            <a:prstGeom prst="rect">
+                              <a:avLst/>
+                            </a:prstGeom>
+                            <a:solidFill>
+                              <a:srgbClr val="FFFFFF"/>
+                            </a:solidFill>
+                            <a:ln w="9525">
+                              <a:noFill/>
+                              <a:miter lim="800000"/>
+                              <a:headEnd/>
+                              <a:tailEnd/>
+                            </a:ln>
+                          </wps:spPr>
+                          <wps:txbx>
+                            <w:txbxContent>
+                              <w:p>
+                                <w:pPr>
+                                  <w:jc w:val="center"/>
+                                  <w:rPr>
+                                    <w:sz w:val="20"/>
+                                    <w:szCs w:val="20"/>
+                                  </w:rPr>
+                                </w:pPr>
+                                <w:r>
+                                  <w:rPr>
+                                    <w:sz w:val="20"/>
+                                    <w:szCs w:val="20"/>
+                                  </w:rPr>
+                                  <w:t>Street fight</w:t>
+                                </w:r>
+                              </w:p>
+                            </w:txbxContent>
+                          </wps:txbx>
+                          <wps:bodyPr rot="0" vert="horz" wrap="square" lIns="91440" tIns="45720" rIns="91440" bIns="45720" anchor="t" anchorCtr="0">
+                            <a:noAutofit/>
+                          </wps:bodyPr>
+                        </wps:wsp>
+                        <pic:pic xmlns:pic="http://schemas.openxmlformats.org/drawingml/2006/picture">
+                          <pic:nvPicPr>
+                            <pic:cNvPr id="212" name="Picture 212"/>
+                            <pic:cNvPicPr>
+                              <a:picLocks noChangeAspect="1"/>
+                            </pic:cNvPicPr>
+                          </pic:nvPicPr>
+                          <pic:blipFill rotWithShape="1">
+                            <a:blip r:embed="rId32" cstate="print">
+                              <a:extLst>
+                                <a:ext uri="{28A0092B-C50C-407E-A947-70E740481C1C}">
+                                  <a14:useLocalDpi xmlns:a14="http://schemas.microsoft.com/office/drawing/2010/main" val="0"/>
+                                </a:ext>
+                              </a:extLst>
+                            </a:blip>
+                            <a:srcRect t="7011" b="8462"/>
+                            <a:stretch/>
+                          </pic:blipFill>
+                          <pic:spPr bwMode="auto">
+                            <a:xfrm>
+                              <a:off x="119777" y="9793"/>
+                              <a:ext cx="1505427" cy="970298"/>
+                            </a:xfrm>
+                            <a:prstGeom prst="rect">
+                              <a:avLst/>
+                            </a:prstGeom>
+                            <a:noFill/>
+                            <a:ln>
+                              <a:noFill/>
+                            </a:ln>
+                            <a:extLst>
+                              <a:ext uri="{53640926-AAD7-44D8-BBD7-CCE9431645EC}">
+                                <a14:shadowObscured xmlns:a14="http://schemas.microsoft.com/office/drawing/2010/main"/>
+                              </a:ext>
+                            </a:extLst>
+                          </pic:spPr>
+                        </pic:pic>
+                      </wpg:grpSp>
+                    </wpg:wgp>
+                  </a:graphicData>
+                </a:graphic>
+              </wp:inline>
+            </w:drawing>
+          </mc:Choice>
+          <mc:Fallback>
+            <w:pict>
+              <v:group w14:anchorId="01B74C6C" id="Group 203" o:spid="_x0000_s1056" style="width:468pt;height:101.8pt;mso-position-horizontal-relative:char;mso-position-vertical-relative:line" coordorigin=",383" coordsize="59531,12951" o:gfxdata="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">
+                <v:group id="Group 204" o:spid="_x0000_s1057" style="position:absolute;top:389;width:17430;height:12946" coordorigin=",199" coordsize="17430,12945" o:gfxdata="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">
+                  <v:shape id="Text Box 2" o:spid="_x0000_s1058" type="#_x0000_t202" style="position:absolute;top:10287;width:17430;height:2857;visibility:visible;mso-wrap-style:square;v-text-anchor:top" o:gfxdata="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" stroked="f">
+                    <v:textbox>
+                      <w:txbxContent>
+                        <w:p>
+                          <w:pPr>
+                            <w:jc w:val="center"/>
+                            <w:rPr>
+                              <w:sz w:val="20"/>
+                              <w:szCs w:val="20"/>
+                            </w:rPr>
+                          </w:pPr>
+                          <w:r>
+                            <w:rPr>
+                              <w:sz w:val="20"/>
+                              <w:szCs w:val="20"/>
+                            </w:rPr>
+                            <w:t>Sports</w:t>
+                          </w:r>
+                        </w:p>
+                      </w:txbxContent>
+                    </v:textbox>
+                  </v:shape>
+                  <v:shape id="Picture 206" o:spid="_x0000_s1059" type="#_x0000_t75" style="position:absolute;left:19;top:199;width:17221;height:9697;rotation:180;flip:y;visibility:visible;mso-wrap-style:square" o:gfxdata="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">
+                    <v:imagedata r:id="rId33" o:title=""/>
+                  </v:shape>
+                </v:group>
+                <v:group id="Group 207" o:spid="_x0000_s1060" style="position:absolute;left:41814;top:607;width:17717;height:12537" coordorigin="-95,607" coordsize="17716,12537" o:gfxdata="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">
+                  <v:shape id="Text Box 2" o:spid="_x0000_s1061" type="#_x0000_t202" style="position:absolute;top:10287;width:17430;height:2857;visibility:visible;mso-wrap-style:square;v-text-anchor:top" o:gfxdata="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" stroked="f">
+                    <v:textbox>
+                      <w:txbxContent>
+                        <w:p>
+                          <w:pPr>
+                            <w:jc w:val="center"/>
+                            <w:rPr>
+                              <w:sz w:val="20"/>
+                              <w:szCs w:val="20"/>
+                            </w:rPr>
+                          </w:pPr>
+                          <w:r>
+                            <w:rPr>
+                              <w:sz w:val="20"/>
+                              <w:szCs w:val="20"/>
+                            </w:rPr>
+                            <w:t>War</w:t>
+                          </w:r>
+                        </w:p>
+                      </w:txbxContent>
+                    </v:textbox>
+                  </v:shape>
+                  <v:shape id="Picture 209" o:spid="_x0000_s1062" type="#_x0000_t75" style="position:absolute;left:-95;top:607;width:17716;height:9259;visibility:visible;mso-wrap-style:square" o:gfxdata="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">
+                    <v:imagedata r:id="rId34" o:title=""/>
+                  </v:shape>
+                </v:group>
+                <v:group id="Group 210" o:spid="_x0000_s1063" style="position:absolute;left:20955;top:383;width:17430;height:12761" coordorigin=",97" coordsize="17430,12760" o:gfxdata="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">
+                  <v:shape id="Text Box 2" o:spid="_x0000_s1064" type="#_x0000_t202" style="position:absolute;top:10001;width:17430;height:2857;visibility:visible;mso-wrap-style:square;v-text-anchor:top" o:gfxdata="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" stroked="f">
+                    <v:textbox>
+                      <w:txbxContent>
+                        <w:p>
+                          <w:pPr>
+                            <w:jc w:val="center"/>
+                            <w:rPr>
+                              <w:sz w:val="20"/>
+                              <w:szCs w:val="20"/>
+                            </w:rPr>
+                          </w:pPr>
+                          <w:r>
+                            <w:rPr>
+                              <w:sz w:val="20"/>
+                              <w:szCs w:val="20"/>
+                            </w:rPr>
+                            <w:t>Street fight</w:t>
+                          </w:r>
+                        </w:p>
+                      </w:txbxContent>
+                    </v:textbox>
+                  </v:shape>
+                  <v:shape id="Picture 212" o:spid="_x0000_s1065" type="#_x0000_t75" style="position:absolute;left:1197;top:97;width:15055;height:9703;visibility:visible;mso-wrap-style:square" o:gfxdata="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">
+                    <v:imagedata r:id="rId35" o:title="" croptop="4595f" cropbottom="5546f"/>
+                  </v:shape>
+                </v:group>
+                <w10:anchorlock/>
+              </v:group>
+            </w:pict>
+          </mc:Fallback>
+        </mc:AlternateContent>
+      </w:r>
+    </w:p>
+    <w:p>
+      <w:pPr>
+        <w:pStyle w:val="Caption"/>
+        <w:jc w:val="center"/>
+        <w:rPr>
+          <w:lang w:val="en-GB"/>
+        </w:rPr>
+      </w:pPr>
+      <w:r>
+        <w:t xml:space="preserve">Figure </w:t>
+      </w:r>
+      <w:fldSimple w:instr=" SEQ Figure \* ARABIC ">
+        <w:r>
+          <w:rPr>
+            <w:noProof/>
+          </w:rPr>
+          <w:t>4</w:t>
+        </w:r>
+      </w:fldSimple>
+      <w:r>
+        <w:t>. Fight scenes classification</w:t>
+      </w:r>
+      <w:r>
+        <w:rPr>
+          <w:rStyle w:val="FootnoteReference"/>
+        </w:rPr>
+        <w:footnoteReference w:id="4"/>
+      </w:r>
+    </w:p>
+    <w:p>
+      <w:pPr>
+        <w:rPr>
+          <w:i/>
+          <w:iCs/>
+          <w:lang w:val="en-GB"/>
+        </w:rPr>
+      </w:pPr>
+    </w:p>
+    <w:p>
+      <w:r>
+        <w:rPr>
+          <w:b/>
+          <w:bCs/>
+          <w:i/>
+          <w:iCs/>
+          <w:lang w:val="en-GB"/>
+        </w:rPr>
+        <w:t>Presence of blood and gory scenes</w:t>
+      </w:r>
+      <w:r>
+        <w:rPr>
+          <w:i/>
+          <w:iCs/>
+          <w:lang w:val="en-GB"/>
+        </w:rPr>
+        <w:t xml:space="preserve"> </w:t>
+      </w:r>
+      <w:r>
+        <w:rPr>
+          <w:lang w:val="en-GB"/>
+        </w:rPr>
+        <w:t xml:space="preserve">– any </w:t>
+      </w:r>
+      <w:r>
+        <w:t>serious body injury, any presence of blood that drains out f</w:t>
+      </w:r>
+      <w:r>
+        <w:t>rom</w:t>
+      </w:r>
+      <w:r>
+        <w:t xml:space="preserve"> a body, any wound or tissue damage, </w:t>
+      </w:r>
+      <w:r>
+        <w:t xml:space="preserve">any dead body that shows significant injury, </w:t>
+      </w:r>
+      <w:r>
+        <w:t>presence of horror creatures, mutant creatures or skull and flesh representation</w:t>
+      </w:r>
+      <w:r>
+        <w:t>, is to be classified as violent image.</w:t>
+      </w:r>
+    </w:p>
+    <w:p>
+      <w:pPr>
+        <w:keepNext/>
+      </w:pPr>
+      <w:r>
+        <w:rPr>
+          <w:i/>
+          <w:iCs/>
+          <w:noProof/>
+          <w:lang w:val="en-GB"/>
+        </w:rPr>
+        <w:lastRenderedPageBreak/>
+        <mc:AlternateContent>
+          <mc:Choice Requires="wpg">
+            <w:drawing>
+              <wp:inline distT="0" distB="0" distL="0" distR="0" wp14:anchorId="32CC3FBE" wp14:editId="6013440C">
+                <wp:extent cx="5943600" cy="1292225"/>
+                <wp:effectExtent l="0" t="0" r="0" b="3175"/>
+                <wp:docPr id="213" name="Group 213"/>
+                <wp:cNvGraphicFramePr/>
+                <a:graphic xmlns:a="http://schemas.openxmlformats.org/drawingml/2006/main">
+                  <a:graphicData uri="http://schemas.microsoft.com/office/word/2010/wordprocessingGroup">
+                    <wpg:wgp>
+                      <wpg:cNvGrpSpPr/>
+                      <wpg:grpSpPr>
+                        <a:xfrm>
+                          <a:off x="0" y="0"/>
+                          <a:ext cx="5924580" cy="1292225"/>
+                          <a:chOff x="0" y="38368"/>
+                          <a:chExt cx="5934075" cy="1295132"/>
+                        </a:xfrm>
+                      </wpg:grpSpPr>
+                      <wpg:grpSp>
+                        <wpg:cNvPr id="214" name="Group 214"/>
+                        <wpg:cNvGrpSpPr/>
+                        <wpg:grpSpPr>
+                          <a:xfrm>
+                            <a:off x="0" y="38953"/>
+                            <a:ext cx="1743075" cy="1294547"/>
+                            <a:chOff x="0" y="19903"/>
+                            <a:chExt cx="1743075" cy="1294547"/>
+                          </a:xfrm>
+                        </wpg:grpSpPr>
+                        <wps:wsp>
+                          <wps:cNvPr id="215" name="Text Box 2"/>
+                          <wps:cNvSpPr txBox="1">
+                            <a:spLocks noChangeArrowheads="1"/>
+                          </wps:cNvSpPr>
+                          <wps:spPr bwMode="auto">
+                            <a:xfrm>
+                              <a:off x="0" y="1028700"/>
+                              <a:ext cx="1743075" cy="285750"/>
+                            </a:xfrm>
+                            <a:prstGeom prst="rect">
+                              <a:avLst/>
+                            </a:prstGeom>
+                            <a:solidFill>
+                              <a:srgbClr val="FFFFFF"/>
+                            </a:solidFill>
+                            <a:ln w="9525">
+                              <a:noFill/>
+                              <a:miter lim="800000"/>
+                              <a:headEnd/>
+                              <a:tailEnd/>
+                            </a:ln>
+                          </wps:spPr>
+                          <wps:txbx>
+                            <w:txbxContent>
+                              <w:p>
+                                <w:pPr>
+                                  <w:jc w:val="center"/>
+                                  <w:rPr>
+                                    <w:sz w:val="20"/>
+                                    <w:szCs w:val="20"/>
+                                  </w:rPr>
+                                </w:pPr>
+                                <w:r>
+                                  <w:rPr>
+                                    <w:sz w:val="20"/>
+                                    <w:szCs w:val="20"/>
+                                  </w:rPr>
+                                  <w:t>Head injury</w:t>
+                                </w:r>
+                              </w:p>
+                            </w:txbxContent>
+                          </wps:txbx>
+                          <wps:bodyPr rot="0" vert="horz" wrap="square" lIns="91440" tIns="45720" rIns="91440" bIns="45720" anchor="t" anchorCtr="0">
+                            <a:noAutofit/>
+                          </wps:bodyPr>
+                        </wps:wsp>
+                        <pic:pic xmlns:pic="http://schemas.openxmlformats.org/drawingml/2006/picture">
+                          <pic:nvPicPr>
+                            <pic:cNvPr id="216" name="Picture 216"/>
+                            <pic:cNvPicPr>
+                              <a:picLocks noChangeAspect="1"/>
+                            </pic:cNvPicPr>
+                          </pic:nvPicPr>
+                          <pic:blipFill>
+                            <a:blip r:embed="rId36" cstate="print">
+                              <a:extLst>
+                                <a:ext uri="{28A0092B-C50C-407E-A947-70E740481C1C}">
+                                  <a14:useLocalDpi xmlns:a14="http://schemas.microsoft.com/office/drawing/2010/main" val="0"/>
+                                </a:ext>
+                              </a:extLst>
+                            </a:blip>
+                            <a:srcRect/>
+                            <a:stretch/>
+                          </pic:blipFill>
+                          <pic:spPr bwMode="auto">
+                            <a:xfrm rot="10800000" flipH="1" flipV="1">
+                              <a:off x="87173" y="19903"/>
+                              <a:ext cx="1551583" cy="969776"/>
+                            </a:xfrm>
+                            <a:prstGeom prst="rect">
+                              <a:avLst/>
+                            </a:prstGeom>
+                            <a:noFill/>
+                            <a:ln>
+                              <a:noFill/>
+                            </a:ln>
+                          </pic:spPr>
+                        </pic:pic>
+                      </wpg:grpSp>
+                      <wpg:grpSp>
+                        <wpg:cNvPr id="218" name="Group 218"/>
+                        <wpg:cNvGrpSpPr/>
+                        <wpg:grpSpPr>
+                          <a:xfrm>
+                            <a:off x="4191000" y="60725"/>
+                            <a:ext cx="1743075" cy="1253725"/>
+                            <a:chOff x="0" y="60725"/>
+                            <a:chExt cx="1743075" cy="1253725"/>
+                          </a:xfrm>
+                        </wpg:grpSpPr>
+                        <wps:wsp>
+                          <wps:cNvPr id="219" name="Text Box 2"/>
+                          <wps:cNvSpPr txBox="1">
+                            <a:spLocks noChangeArrowheads="1"/>
+                          </wps:cNvSpPr>
+                          <wps:spPr bwMode="auto">
+                            <a:xfrm>
+                              <a:off x="0" y="1028700"/>
+                              <a:ext cx="1743075" cy="285750"/>
+                            </a:xfrm>
+                            <a:prstGeom prst="rect">
+                              <a:avLst/>
+                            </a:prstGeom>
+                            <a:solidFill>
+                              <a:srgbClr val="FFFFFF"/>
+                            </a:solidFill>
+                            <a:ln w="9525">
+                              <a:noFill/>
+                              <a:miter lim="800000"/>
+                              <a:headEnd/>
+                              <a:tailEnd/>
+                            </a:ln>
+                          </wps:spPr>
+                          <wps:txbx>
+                            <w:txbxContent>
+                              <w:p>
+                                <w:pPr>
+                                  <w:jc w:val="center"/>
+                                  <w:rPr>
+                                    <w:sz w:val="20"/>
+                                    <w:szCs w:val="20"/>
+                                  </w:rPr>
+                                </w:pPr>
+                                <w:r>
+                                  <w:rPr>
+                                    <w:sz w:val="20"/>
+                                    <w:szCs w:val="20"/>
+                                  </w:rPr>
+                                  <w:t>Mutant creature</w:t>
+                                </w:r>
+                              </w:p>
+                            </w:txbxContent>
+                          </wps:txbx>
+                          <wps:bodyPr rot="0" vert="horz" wrap="square" lIns="91440" tIns="45720" rIns="91440" bIns="45720" anchor="t" anchorCtr="0">
+                            <a:noAutofit/>
+                          </wps:bodyPr>
+                        </wps:wsp>
+                        <pic:pic xmlns:pic="http://schemas.openxmlformats.org/drawingml/2006/picture">
+                          <pic:nvPicPr>
+                            <pic:cNvPr id="220" name="Picture 220"/>
+                            <pic:cNvPicPr>
+                              <a:picLocks noChangeAspect="1"/>
+                            </pic:cNvPicPr>
+                          </pic:nvPicPr>
+                          <pic:blipFill>
+                            <a:blip r:embed="rId37" cstate="print">
+                              <a:extLst>
+                                <a:ext uri="{28A0092B-C50C-407E-A947-70E740481C1C}">
+                                  <a14:useLocalDpi xmlns:a14="http://schemas.microsoft.com/office/drawing/2010/main" val="0"/>
+                                </a:ext>
+                              </a:extLst>
+                            </a:blip>
+                            <a:srcRect/>
+                            <a:stretch/>
+                          </pic:blipFill>
+                          <pic:spPr bwMode="auto">
+                            <a:xfrm>
+                              <a:off x="50097" y="60725"/>
+                              <a:ext cx="1652404" cy="925944"/>
+                            </a:xfrm>
+                            <a:prstGeom prst="rect">
+                              <a:avLst/>
+                            </a:prstGeom>
+                            <a:noFill/>
+                            <a:ln>
+                              <a:noFill/>
+                            </a:ln>
+                          </pic:spPr>
+                        </pic:pic>
+                      </wpg:grpSp>
+                      <wpg:grpSp>
+                        <wpg:cNvPr id="221" name="Group 221"/>
+                        <wpg:cNvGrpSpPr/>
+                        <wpg:grpSpPr>
+                          <a:xfrm>
+                            <a:off x="2095500" y="38368"/>
+                            <a:ext cx="1743075" cy="1276082"/>
+                            <a:chOff x="0" y="9793"/>
+                            <a:chExt cx="1743075" cy="1276082"/>
+                          </a:xfrm>
+                        </wpg:grpSpPr>
+                        <wps:wsp>
+                          <wps:cNvPr id="222" name="Text Box 2"/>
+                          <wps:cNvSpPr txBox="1">
+                            <a:spLocks noChangeArrowheads="1"/>
+                          </wps:cNvSpPr>
+                          <wps:spPr bwMode="auto">
+                            <a:xfrm>
+                              <a:off x="0" y="1000125"/>
+                              <a:ext cx="1743075" cy="285750"/>
+                            </a:xfrm>
+                            <a:prstGeom prst="rect">
+                              <a:avLst/>
+                            </a:prstGeom>
+                            <a:solidFill>
+                              <a:srgbClr val="FFFFFF"/>
+                            </a:solidFill>
+                            <a:ln w="9525">
+                              <a:noFill/>
+                              <a:miter lim="800000"/>
+                              <a:headEnd/>
+                              <a:tailEnd/>
+                            </a:ln>
+                          </wps:spPr>
+                          <wps:txbx>
+                            <w:txbxContent>
+                              <w:p>
+                                <w:pPr>
+                                  <w:jc w:val="center"/>
+                                  <w:rPr>
+                                    <w:sz w:val="20"/>
+                                    <w:szCs w:val="20"/>
+                                  </w:rPr>
+                                </w:pPr>
+                                <w:r>
+                                  <w:rPr>
+                                    <w:sz w:val="20"/>
+                                    <w:szCs w:val="20"/>
+                                  </w:rPr>
+                                  <w:t>Dead body</w:t>
+                                </w:r>
+                              </w:p>
+                            </w:txbxContent>
+                          </wps:txbx>
+                          <wps:bodyPr rot="0" vert="horz" wrap="square" lIns="91440" tIns="45720" rIns="91440" bIns="45720" anchor="t" anchorCtr="0">
+                            <a:noAutofit/>
+                          </wps:bodyPr>
+                        </wps:wsp>
+                        <pic:pic xmlns:pic="http://schemas.openxmlformats.org/drawingml/2006/picture">
+                          <pic:nvPicPr>
+                            <pic:cNvPr id="223" name="Picture 223"/>
+                            <pic:cNvPicPr>
+                              <a:picLocks noChangeAspect="1"/>
+                            </pic:cNvPicPr>
+                          </pic:nvPicPr>
+                          <pic:blipFill>
+                            <a:blip r:embed="rId38" cstate="print">
+                              <a:extLst>
+                                <a:ext uri="{28A0092B-C50C-407E-A947-70E740481C1C}">
+                                  <a14:useLocalDpi xmlns:a14="http://schemas.microsoft.com/office/drawing/2010/main" val="0"/>
+                                </a:ext>
+                              </a:extLst>
+                            </a:blip>
+                            <a:srcRect/>
+                            <a:stretch/>
+                          </pic:blipFill>
+                          <pic:spPr bwMode="auto">
+                            <a:xfrm>
+                              <a:off x="226043" y="9793"/>
+                              <a:ext cx="1292895" cy="970298"/>
+                            </a:xfrm>
+                            <a:prstGeom prst="rect">
+                              <a:avLst/>
+                            </a:prstGeom>
+                            <a:noFill/>
+                            <a:ln>
+                              <a:noFill/>
+                            </a:ln>
+                            <a:extLst>
+                              <a:ext uri="{53640926-AAD7-44D8-BBD7-CCE9431645EC}">
+                                <a14:shadowObscured xmlns:a14="http://schemas.microsoft.com/office/drawing/2010/main"/>
+                              </a:ext>
+                            </a:extLst>
+                          </pic:spPr>
+                        </pic:pic>
+                      </wpg:grpSp>
+                    </wpg:wgp>
+                  </a:graphicData>
+                </a:graphic>
+              </wp:inline>
+            </w:drawing>
+          </mc:Choice>
+          <mc:Fallback>
+            <w:pict>
+              <v:group w14:anchorId="32CC3FBE" id="Group 213" o:spid="_x0000_s1066" style="width:468pt;height:101.75pt;mso-position-horizontal-relative:char;mso-position-vertical-relative:line" coordorigin=",383" coordsize="59340,12951" o:gfxdata="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">
+                <v:group id="Group 214" o:spid="_x0000_s1067" style="position:absolute;top:389;width:17430;height:12946" coordorigin=",199" coordsize="17430,12945" o:gfxdata="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">
+                  <v:shape id="Text Box 2" o:spid="_x0000_s1068" type="#_x0000_t202" style="position:absolute;top:10287;width:17430;height:2857;visibility:visible;mso-wrap-style:square;v-text-anchor:top" o:gfxdata="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" stroked="f">
+                    <v:textbox>
+                      <w:txbxContent>
+                        <w:p>
+                          <w:pPr>
+                            <w:jc w:val="center"/>
+                            <w:rPr>
+                              <w:sz w:val="20"/>
+                              <w:szCs w:val="20"/>
+                            </w:rPr>
+                          </w:pPr>
+                          <w:r>
+                            <w:rPr>
+                              <w:sz w:val="20"/>
+                              <w:szCs w:val="20"/>
+                            </w:rPr>
+                            <w:t>Head injury</w:t>
+                          </w:r>
+                        </w:p>
+                      </w:txbxContent>
+                    </v:textbox>
+                  </v:shape>
+                  <v:shape id="Picture 216" o:spid="_x0000_s1069" type="#_x0000_t75" style="position:absolute;left:871;top:199;width:15516;height:9697;rotation:180;flip:x y;visibility:visible;mso-wrap-style:square" o:gfxdata="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">
+                    <v:imagedata r:id="rId39" o:title=""/>
+                  </v:shape>
+                </v:group>
+                <v:group id="Group 218" o:spid="_x0000_s1070" style="position:absolute;left:41910;top:607;width:17430;height:12537" coordorigin=",607" coordsize="17430,12537" o:gfxdata="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">
+                  <v:shape id="Text Box 2" o:spid="_x0000_s1071" type="#_x0000_t202" style="position:absolute;top:10287;width:17430;height:2857;visibility:visible;mso-wrap-style:square;v-text-anchor:top" o:gfxdata="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" stroked="f">
+                    <v:textbox>
+                      <w:txbxContent>
+                        <w:p>
+                          <w:pPr>
+                            <w:jc w:val="center"/>
+                            <w:rPr>
+                              <w:sz w:val="20"/>
+                              <w:szCs w:val="20"/>
+                            </w:rPr>
+                          </w:pPr>
+                          <w:r>
+                            <w:rPr>
+                              <w:sz w:val="20"/>
+                              <w:szCs w:val="20"/>
+                            </w:rPr>
+                            <w:t>Mutant creature</w:t>
+                          </w:r>
+                        </w:p>
+                      </w:txbxContent>
+                    </v:textbox>
+                  </v:shape>
+                  <v:shape id="Picture 220" o:spid="_x0000_s1072" type="#_x0000_t75" style="position:absolute;left:500;top:607;width:16525;height:9259;visibility:visible;mso-wrap-style:square" o:gfxdata="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">
+                    <v:imagedata r:id="rId40" o:title=""/>
+                  </v:shape>
+                </v:group>
+                <v:group id="Group 221" o:spid="_x0000_s1073" style="position:absolute;left:20955;top:383;width:17430;height:12761" coordorigin=",97" coordsize="17430,12760" o:gfxdata="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">
+                  <v:shape id="Text Box 2" o:spid="_x0000_s1074" type="#_x0000_t202" style="position:absolute;top:10001;width:17430;height:2857;visibility:visible;mso-wrap-style:square;v-text-anchor:top" o:gfxdata="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" stroked="f">
+                    <v:textbox>
+                      <w:txbxContent>
+                        <w:p>
+                          <w:pPr>
+                            <w:jc w:val="center"/>
+                            <w:rPr>
+                              <w:sz w:val="20"/>
+                              <w:szCs w:val="20"/>
+                            </w:rPr>
+                          </w:pPr>
+                          <w:r>
+                            <w:rPr>
+                              <w:sz w:val="20"/>
+                              <w:szCs w:val="20"/>
+                            </w:rPr>
+                            <w:t>Dead body</w:t>
+                          </w:r>
+                        </w:p>
+                      </w:txbxContent>
+                    </v:textbox>
+                  </v:shape>
+                  <v:shape id="Picture 223" o:spid="_x0000_s1075" type="#_x0000_t75" style="position:absolute;left:2260;top:97;width:12929;height:9703;visibility:visible;mso-wrap-style:square" o:gfxdata="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">
+                    <v:imagedata r:id="rId41" o:title=""/>
+                  </v:shape>
+                </v:group>
+                <w10:anchorlock/>
+              </v:group>
+            </w:pict>
+          </mc:Fallback>
+        </mc:AlternateContent>
+      </w:r>
+    </w:p>
+    <w:p>
+      <w:pPr>
+        <w:pStyle w:val="Caption"/>
+        <w:jc w:val="center"/>
+      </w:pPr>
+      <w:r>
+        <w:t xml:space="preserve">Figure </w:t>
+      </w:r>
+      <w:fldSimple w:instr=" SEQ Figure \* ARABIC ">
+        <w:r>
+          <w:rPr>
+            <w:noProof/>
+          </w:rPr>
+          <w:t>5</w:t>
+        </w:r>
+      </w:fldSimple>
+      <w:r>
+        <w:t>. Gore classification</w:t>
+      </w:r>
+      <w:r>
+        <w:rPr>
+          <w:rStyle w:val="FootnoteReference"/>
+        </w:rPr>
+        <w:footnoteReference w:id="5"/>
+      </w:r>
+    </w:p>
+    <w:p/>
+    <w:p>
+      <w:pPr>
+        <w:rPr>
+          <w:lang w:val="en-GB"/>
+        </w:rPr>
+      </w:pPr>
+      <w:r>
+        <w:rPr>
+          <w:lang w:val="en-GB"/>
+        </w:rPr>
+        <w:t xml:space="preserve">Any other image </w:t>
+      </w:r>
+      <w:r>
+        <w:rPr>
+          <w:lang w:val="en-GB"/>
+        </w:rPr>
+        <w:t xml:space="preserve">that does not contain violent depictions or graphic contents, and </w:t>
+      </w:r>
+      <w:r>
+        <w:rPr>
+          <w:lang w:val="en-GB"/>
+        </w:rPr>
+        <w:t>that is not classified under the above categories</w:t>
+      </w:r>
+      <w:r>
+        <w:rPr>
+          <w:lang w:val="en-GB"/>
+        </w:rPr>
+        <w:t>,</w:t>
+      </w:r>
+      <w:r>
+        <w:rPr>
+          <w:lang w:val="en-GB"/>
+        </w:rPr>
+        <w:t xml:space="preserve"> will be labelled as </w:t>
+      </w:r>
+      <w:r>
+        <w:rPr>
+          <w:b/>
+          <w:bCs/>
+          <w:i/>
+          <w:iCs/>
+          <w:lang w:val="en-GB"/>
+        </w:rPr>
         <w:t>non-violent</w:t>
       </w:r>
       <w:r>
@@ -5938,10 +8229,310 @@
     </w:p>
     <w:p>
       <w:pPr>
-        <w:rPr>
-          <w:lang w:val="en-GB"/>
-        </w:rPr>
-      </w:pPr>
+        <w:keepNext/>
+      </w:pPr>
+      <w:r>
+        <w:rPr>
+          <w:i/>
+          <w:iCs/>
+          <w:noProof/>
+          <w:lang w:val="en-GB"/>
+        </w:rPr>
+        <mc:AlternateContent>
+          <mc:Choice Requires="wpg">
+            <w:drawing>
+              <wp:inline distT="0" distB="0" distL="0" distR="0" wp14:anchorId="554066EB" wp14:editId="1DEFAE22">
+                <wp:extent cx="5941698" cy="2073019"/>
+                <wp:effectExtent l="0" t="0" r="1905" b="3810"/>
+                <wp:docPr id="224" name="Group 224"/>
+                <wp:cNvGraphicFramePr/>
+                <a:graphic xmlns:a="http://schemas.openxmlformats.org/drawingml/2006/main">
+                  <a:graphicData uri="http://schemas.microsoft.com/office/word/2010/wordprocessingGroup">
+                    <wpg:wgp>
+                      <wpg:cNvGrpSpPr/>
+                      <wpg:grpSpPr>
+                        <a:xfrm>
+                          <a:off x="0" y="0"/>
+                          <a:ext cx="5941696" cy="2073019"/>
+                          <a:chOff x="1905" y="38368"/>
+                          <a:chExt cx="5951218" cy="2077683"/>
+                        </a:xfrm>
+                      </wpg:grpSpPr>
+                      <pic:pic xmlns:pic="http://schemas.openxmlformats.org/drawingml/2006/picture">
+                        <pic:nvPicPr>
+                          <pic:cNvPr id="227" name="Picture 227"/>
+                          <pic:cNvPicPr>
+                            <a:picLocks noChangeAspect="1"/>
+                          </pic:cNvPicPr>
+                        </pic:nvPicPr>
+                        <pic:blipFill>
+                          <a:blip r:embed="rId42" cstate="print">
+                            <a:extLst>
+                              <a:ext uri="{28A0092B-C50C-407E-A947-70E740481C1C}">
+                                <a14:useLocalDpi xmlns:a14="http://schemas.microsoft.com/office/drawing/2010/main" val="0"/>
+                              </a:ext>
+                            </a:extLst>
+                          </a:blip>
+                          <a:srcRect/>
+                          <a:stretch/>
+                        </pic:blipFill>
+                        <pic:spPr bwMode="auto">
+                          <a:xfrm rot="10800000" flipH="1" flipV="1">
+                            <a:off x="1905" y="38953"/>
+                            <a:ext cx="1722119" cy="969776"/>
+                          </a:xfrm>
+                          <a:prstGeom prst="rect">
+                            <a:avLst/>
+                          </a:prstGeom>
+                          <a:noFill/>
+                          <a:ln>
+                            <a:noFill/>
+                          </a:ln>
+                        </pic:spPr>
+                      </pic:pic>
+                      <pic:pic xmlns:pic="http://schemas.openxmlformats.org/drawingml/2006/picture">
+                        <pic:nvPicPr>
+                          <pic:cNvPr id="230" name="Picture 230"/>
+                          <pic:cNvPicPr>
+                            <a:picLocks noChangeAspect="1"/>
+                          </pic:cNvPicPr>
+                        </pic:nvPicPr>
+                        <pic:blipFill>
+                          <a:blip r:embed="rId43" cstate="print">
+                            <a:extLst>
+                              <a:ext uri="{28A0092B-C50C-407E-A947-70E740481C1C}">
+                                <a14:useLocalDpi xmlns:a14="http://schemas.microsoft.com/office/drawing/2010/main" val="0"/>
+                              </a:ext>
+                            </a:extLst>
+                          </a:blip>
+                          <a:srcRect/>
+                          <a:stretch/>
+                        </pic:blipFill>
+                        <pic:spPr bwMode="auto">
+                          <a:xfrm>
+                            <a:off x="4181472" y="60720"/>
+                            <a:ext cx="1771651" cy="925944"/>
+                          </a:xfrm>
+                          <a:prstGeom prst="rect">
+                            <a:avLst/>
+                          </a:prstGeom>
+                          <a:noFill/>
+                          <a:ln>
+                            <a:noFill/>
+                          </a:ln>
+                        </pic:spPr>
+                      </pic:pic>
+                      <pic:pic xmlns:pic="http://schemas.openxmlformats.org/drawingml/2006/picture">
+                        <pic:nvPicPr>
+                          <pic:cNvPr id="233" name="Picture 233"/>
+                          <pic:cNvPicPr>
+                            <a:picLocks noChangeAspect="1"/>
+                          </pic:cNvPicPr>
+                        </pic:nvPicPr>
+                        <pic:blipFill>
+                          <a:blip r:embed="rId44" cstate="print">
+                            <a:extLst>
+                              <a:ext uri="{28A0092B-C50C-407E-A947-70E740481C1C}">
+                                <a14:useLocalDpi xmlns:a14="http://schemas.microsoft.com/office/drawing/2010/main" val="0"/>
+                              </a:ext>
+                            </a:extLst>
+                          </a:blip>
+                          <a:srcRect/>
+                          <a:stretch/>
+                        </pic:blipFill>
+                        <pic:spPr bwMode="auto">
+                          <a:xfrm>
+                            <a:off x="2240737" y="38368"/>
+                            <a:ext cx="1454507" cy="970298"/>
+                          </a:xfrm>
+                          <a:prstGeom prst="rect">
+                            <a:avLst/>
+                          </a:prstGeom>
+                          <a:noFill/>
+                          <a:ln>
+                            <a:noFill/>
+                          </a:ln>
+                          <a:extLst>
+                            <a:ext uri="{53640926-AAD7-44D8-BBD7-CCE9431645EC}">
+                              <a14:shadowObscured xmlns:a14="http://schemas.microsoft.com/office/drawing/2010/main"/>
+                            </a:ext>
+                          </a:extLst>
+                        </pic:spPr>
+                      </pic:pic>
+                      <pic:pic xmlns:pic="http://schemas.openxmlformats.org/drawingml/2006/picture">
+                        <pic:nvPicPr>
+                          <pic:cNvPr id="74" name="Picture 74"/>
+                          <pic:cNvPicPr>
+                            <a:picLocks noChangeAspect="1"/>
+                          </pic:cNvPicPr>
+                        </pic:nvPicPr>
+                        <pic:blipFill rotWithShape="1">
+                          <a:blip r:embed="rId45" cstate="print">
+                            <a:extLst>
+                              <a:ext uri="{28A0092B-C50C-407E-A947-70E740481C1C}">
+                                <a14:useLocalDpi xmlns:a14="http://schemas.microsoft.com/office/drawing/2010/main" val="0"/>
+                              </a:ext>
+                            </a:extLst>
+                          </a:blip>
+                          <a:srcRect l="-550" t="6046" r="550" b="37244"/>
+                          <a:stretch/>
+                        </pic:blipFill>
+                        <pic:spPr bwMode="auto">
+                          <a:xfrm rot="10800000" flipV="1">
+                            <a:off x="11444" y="1145711"/>
+                            <a:ext cx="1733532" cy="970340"/>
+                          </a:xfrm>
+                          <a:prstGeom prst="rect">
+                            <a:avLst/>
+                          </a:prstGeom>
+                          <a:noFill/>
+                          <a:ln>
+                            <a:noFill/>
+                          </a:ln>
+                        </pic:spPr>
+                      </pic:pic>
+                      <pic:pic xmlns:pic="http://schemas.openxmlformats.org/drawingml/2006/picture">
+                        <pic:nvPicPr>
+                          <pic:cNvPr id="75" name="Picture 75"/>
+                          <pic:cNvPicPr>
+                            <a:picLocks noChangeAspect="1"/>
+                          </pic:cNvPicPr>
+                        </pic:nvPicPr>
+                        <pic:blipFill>
+                          <a:blip r:embed="rId46" cstate="print">
+                            <a:extLst>
+                              <a:ext uri="{28A0092B-C50C-407E-A947-70E740481C1C}">
+                                <a14:useLocalDpi xmlns:a14="http://schemas.microsoft.com/office/drawing/2010/main" val="0"/>
+                              </a:ext>
+                            </a:extLst>
+                          </a:blip>
+                          <a:srcRect/>
+                          <a:stretch/>
+                        </pic:blipFill>
+                        <pic:spPr bwMode="auto">
+                          <a:xfrm>
+                            <a:off x="4244385" y="1168111"/>
+                            <a:ext cx="1645830" cy="925944"/>
+                          </a:xfrm>
+                          <a:prstGeom prst="rect">
+                            <a:avLst/>
+                          </a:prstGeom>
+                          <a:noFill/>
+                          <a:ln>
+                            <a:noFill/>
+                          </a:ln>
+                        </pic:spPr>
+                      </pic:pic>
+                      <pic:pic xmlns:pic="http://schemas.openxmlformats.org/drawingml/2006/picture">
+                        <pic:nvPicPr>
+                          <pic:cNvPr id="76" name="Picture 76"/>
+                          <pic:cNvPicPr>
+                            <a:picLocks noChangeAspect="1"/>
+                          </pic:cNvPicPr>
+                        </pic:nvPicPr>
+                        <pic:blipFill>
+                          <a:blip r:embed="rId47" cstate="print">
+                            <a:extLst>
+                              <a:ext uri="{28A0092B-C50C-407E-A947-70E740481C1C}">
+                                <a14:useLocalDpi xmlns:a14="http://schemas.microsoft.com/office/drawing/2010/main" val="0"/>
+                              </a:ext>
+                            </a:extLst>
+                          </a:blip>
+                          <a:srcRect/>
+                          <a:stretch/>
+                        </pic:blipFill>
+                        <pic:spPr bwMode="auto">
+                          <a:xfrm>
+                            <a:off x="2222909" y="1145348"/>
+                            <a:ext cx="1490160" cy="970298"/>
+                          </a:xfrm>
+                          <a:prstGeom prst="rect">
+                            <a:avLst/>
+                          </a:prstGeom>
+                          <a:noFill/>
+                          <a:ln>
+                            <a:noFill/>
+                          </a:ln>
+                          <a:extLst>
+                            <a:ext uri="{53640926-AAD7-44D8-BBD7-CCE9431645EC}">
+                              <a14:shadowObscured xmlns:a14="http://schemas.microsoft.com/office/drawing/2010/main"/>
+                            </a:ext>
+                          </a:extLst>
+                        </pic:spPr>
+                      </pic:pic>
+                    </wpg:wgp>
+                  </a:graphicData>
+                </a:graphic>
+              </wp:inline>
+            </w:drawing>
+          </mc:Choice>
+          <mc:Fallback>
+            <w:pict>
+              <v:group w14:anchorId="47E3C3DF" id="Group 224" o:spid="_x0000_s1026" style="width:467.85pt;height:163.25pt;mso-position-horizontal-relative:char;mso-position-vertical-relative:line" coordorigin="19,383" coordsize="59512,20776" o:gfxdata="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">
+                <v:shape id="Picture 227" o:spid="_x0000_s1027" type="#_x0000_t75" style="position:absolute;left:19;top:389;width:17221;height:9698;rotation:180;flip:x y;visibility:visible;mso-wrap-style:square" o:gfxdata="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">
+                  <v:imagedata r:id="rId48" o:title=""/>
+                </v:shape>
+                <v:shape id="Picture 230" o:spid="_x0000_s1028" type="#_x0000_t75" style="position:absolute;left:41814;top:607;width:17717;height:9259;visibility:visible;mso-wrap-style:square" o:gfxdata="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">
+                  <v:imagedata r:id="rId49" o:title=""/>
+                </v:shape>
+                <v:shape id="Picture 233" o:spid="_x0000_s1029" type="#_x0000_t75" style="position:absolute;left:22407;top:383;width:14545;height:9703;visibility:visible;mso-wrap-style:square" o:gfxdata="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">
+                  <v:imagedata r:id="rId50" o:title=""/>
+                </v:shape>
+                <v:shape id="Picture 74" o:spid="_x0000_s1030" type="#_x0000_t75" style="position:absolute;left:114;top:11457;width:17335;height:9703;rotation:180;flip:y;visibility:visible;mso-wrap-style:square" o:gfxdata="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">
+                  <v:imagedata r:id="rId51" o:title="" croptop="3962f" cropbottom="24408f" cropleft="-360f" cropright="360f"/>
+                </v:shape>
+                <v:shape id="Picture 75" o:spid="_x0000_s1031" type="#_x0000_t75" style="position:absolute;left:42443;top:11681;width:16459;height:9259;visibility:visible;mso-wrap-style:square" o:gfxdata="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">
+                  <v:imagedata r:id="rId52" o:title=""/>
+                </v:shape>
+                <v:shape id="Picture 76" o:spid="_x0000_s1032" type="#_x0000_t75" style="position:absolute;left:22229;top:11453;width:14901;height:9703;visibility:visible;mso-wrap-style:square" o:gfxdata="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">
+                  <v:imagedata r:id="rId53" o:title=""/>
+                </v:shape>
+                <w10:anchorlock/>
+              </v:group>
+            </w:pict>
+          </mc:Fallback>
+        </mc:AlternateContent>
+      </w:r>
+    </w:p>
+    <w:p>
+      <w:pPr>
+        <w:pStyle w:val="Caption"/>
+        <w:jc w:val="center"/>
+      </w:pPr>
+      <w:r>
+        <w:t xml:space="preserve">Figure </w:t>
+      </w:r>
+      <w:fldSimple w:instr=" SEQ Figure \* ARABIC ">
+        <w:r>
+          <w:rPr>
+            <w:noProof/>
+          </w:rPr>
+          <w:t>6</w:t>
+        </w:r>
+      </w:fldSimple>
+      <w:r>
+        <w:t>. Non-violent images classification</w:t>
+      </w:r>
+      <w:r>
+        <w:rPr>
+          <w:rStyle w:val="FootnoteReference"/>
+        </w:rPr>
+        <w:footnoteReference w:id="6"/>
+      </w:r>
+    </w:p>
+    <w:p/>
+    <w:p>
+      <w:pPr>
+        <w:rPr>
+          <w:lang w:val="en-GB"/>
+        </w:rPr>
+      </w:pPr>
+      <w:r>
+        <w:rPr>
+          <w:lang w:val="en-GB"/>
+        </w:rPr>
+        <w:t xml:space="preserve">The prediction through the model must be made a straight-forward task by wrapping the actions that are necessary in order to classify an image in a script that must be easy to use. </w:t>
+      </w:r>
     </w:p>
     <w:p>
       <w:pPr>
@@ -5955,15 +8546,6 @@
         </w:rPr>
         <w:t>The model may be subsequently integrated into a parental control application, providing the means to detect if the images a user opens, receives or sends, are graphic or contain violence and notify the parents about the potential harmful situation.</w:t>
       </w:r>
-    </w:p>
-    <w:p>
-      <w:pPr>
-        <w:spacing w:line="259" w:lineRule="auto"/>
-        <w:jc w:val="left"/>
-        <w:rPr>
-          <w:lang w:val="en-GB"/>
-        </w:rPr>
-      </w:pPr>
       <w:r>
         <w:rPr>
           <w:lang w:val="en-GB"/>
@@ -6186,7 +8768,7 @@
           <w:rStyle w:val="FootnoteReference"/>
           <w:lang w:val="en-GB"/>
         </w:rPr>
-        <w:footnoteReference w:id="1"/>
+        <w:footnoteReference w:id="7"/>
       </w:r>
       <w:r>
         <w:rPr>
@@ -6482,7 +9064,7 @@
           <w:rStyle w:val="FootnoteReference"/>
           <w:lang w:val="en-GB"/>
         </w:rPr>
-        <w:footnoteReference w:id="2"/>
+        <w:footnoteReference w:id="8"/>
       </w:r>
       <w:r>
         <w:rPr>
@@ -6908,7 +9490,7 @@
         </w:rPr>
         <w:t xml:space="preserve">, Facebook continuously strive to be on top by always developing and enhancing their AI to track and remove graphic content and other questionable content from their platform. In 2018, Facebook revealed a part of their ways of using AI in combating these issues to the public: frameworks, tools, libraries and models. They are available at </w:t>
       </w:r>
-      <w:hyperlink r:id="rId12" w:history="1">
+      <w:hyperlink r:id="rId54" w:history="1">
         <w:r>
           <w:rPr>
             <w:rStyle w:val="Hyperlink"/>
@@ -7721,7 +10303,7 @@
         </w:rPr>
         <w:t xml:space="preserve">TensorFlow is available at </w:t>
       </w:r>
-      <w:hyperlink r:id="rId13" w:history="1">
+      <w:hyperlink r:id="rId55" w:history="1">
         <w:r>
           <w:rPr>
             <w:rStyle w:val="Hyperlink"/>
@@ -7736,7 +10318,7 @@
         </w:rPr>
         <w:t xml:space="preserve">. Keras API documentation is available at </w:t>
       </w:r>
-      <w:hyperlink r:id="rId14" w:history="1">
+      <w:hyperlink r:id="rId56" w:history="1">
         <w:r>
           <w:rPr>
             <w:rStyle w:val="Hyperlink"/>
@@ -7860,7 +10442,7 @@
           <w:rStyle w:val="FootnoteReference"/>
           <w:lang w:val="en-GB"/>
         </w:rPr>
-        <w:footnoteReference w:id="3"/>
+        <w:footnoteReference w:id="9"/>
       </w:r>
       <w:r>
         <w:rPr>
@@ -7873,7 +10455,7 @@
           <w:rStyle w:val="FootnoteReference"/>
           <w:lang w:val="en-GB"/>
         </w:rPr>
-        <w:footnoteReference w:id="4"/>
+        <w:footnoteReference w:id="10"/>
       </w:r>
       <w:r>
         <w:rPr>
@@ -7906,7 +10488,7 @@
         </w:rPr>
         <w:t xml:space="preserve"> on the InterDigital website, </w:t>
       </w:r>
-      <w:hyperlink r:id="rId15" w:history="1">
+      <w:hyperlink r:id="rId57" w:history="1">
         <w:r>
           <w:rPr>
             <w:rStyle w:val="Hyperlink"/>
@@ -7936,14 +10518,14 @@
           <w:lang w:val="en-GB"/>
         </w:rPr>
       </w:pPr>
-      <w:bookmarkStart w:id="25" w:name="_Toc42610627"/>
+      <w:bookmarkStart w:id="26" w:name="_Toc42610627"/>
       <w:r>
         <w:rPr>
           <w:lang w:val="en-GB"/>
         </w:rPr>
         <w:t>RFW-2000</w:t>
       </w:r>
-      <w:bookmarkEnd w:id="25"/>
+      <w:bookmarkEnd w:id="26"/>
     </w:p>
     <w:p>
       <w:pPr>
@@ -8092,7 +10674,7 @@
         </w:rPr>
         <w:t xml:space="preserve">The dataset is available by request on </w:t>
       </w:r>
-      <w:hyperlink r:id="rId16" w:history="1">
+      <w:hyperlink r:id="rId58" w:history="1">
         <w:r>
           <w:rPr>
             <w:rStyle w:val="Hyperlink"/>
@@ -8118,14 +10700,14 @@
           <w:lang w:val="en-GB"/>
         </w:rPr>
       </w:pPr>
-      <w:bookmarkStart w:id="26" w:name="_Toc42610628"/>
+      <w:bookmarkStart w:id="27" w:name="_Toc42610628"/>
       <w:r>
         <w:rPr>
           <w:lang w:val="en-GB"/>
         </w:rPr>
         <w:t>Pre-trained Models</w:t>
       </w:r>
-      <w:bookmarkEnd w:id="26"/>
+      <w:bookmarkEnd w:id="27"/>
     </w:p>
     <w:p>
       <w:pPr>
@@ -8275,7 +10857,7 @@
           <w:lang w:val="en-GB"/>
         </w:rPr>
       </w:pPr>
-      <w:bookmarkStart w:id="27" w:name="_Toc42610629"/>
+      <w:bookmarkStart w:id="28" w:name="_Toc42610629"/>
       <w:r>
         <w:rPr>
           <w:lang w:val="en-GB"/>
@@ -8283,7 +10865,7 @@
         <w:lastRenderedPageBreak/>
         <w:t>METHOD</w:t>
       </w:r>
-      <w:bookmarkEnd w:id="27"/>
+      <w:bookmarkEnd w:id="28"/>
     </w:p>
     <w:p>
       <w:pPr>
@@ -8369,10 +10951,10 @@
           <w:lang w:val="ro-RO"/>
         </w:rPr>
         <w:drawing>
-          <wp:inline distT="0" distB="0" distL="0" distR="0" wp14:anchorId="7C34DF5A" wp14:editId="134C5AAB">
-            <wp:extent cx="5943600" cy="1519555"/>
+          <wp:inline distT="0" distB="0" distL="0" distR="0" wp14:anchorId="7C34DF5A" wp14:editId="27BDD917">
+            <wp:extent cx="5942545" cy="1519555"/>
             <wp:effectExtent l="0" t="0" r="0" b="0"/>
-            <wp:docPr id="2" name="Picture 2" descr="A screen shot of a television&#10;&#10;Description automatically generated"/>
+            <wp:docPr id="2" name="Picture 2"/>
             <wp:cNvGraphicFramePr>
               <a:graphicFrameLocks xmlns:a="http://schemas.openxmlformats.org/drawingml/2006/main" noChangeAspect="1"/>
             </wp:cNvGraphicFramePr>
@@ -8384,7 +10966,7 @@
                     <pic:cNvPicPr/>
                   </pic:nvPicPr>
                   <pic:blipFill>
-                    <a:blip r:embed="rId17" cstate="print">
+                    <a:blip r:embed="rId59" cstate="print">
                       <a:extLst>
                         <a:ext uri="{28A0092B-C50C-407E-A947-70E740481C1C}">
                           <a14:useLocalDpi xmlns:a14="http://schemas.microsoft.com/office/drawing/2010/main" val="0"/>
@@ -8398,7 +10980,7 @@
                   <pic:spPr>
                     <a:xfrm>
                       <a:off x="0" y="0"/>
-                      <a:ext cx="5943600" cy="1519555"/>
+                      <a:ext cx="5942545" cy="1519555"/>
                     </a:xfrm>
                     <a:prstGeom prst="rect">
                       <a:avLst/>
@@ -8455,7 +11037,7 @@
           <w:sz w:val="20"/>
           <w:szCs w:val="20"/>
         </w:rPr>
-        <w:t>1</w:t>
+        <w:t>7</w:t>
       </w:r>
       <w:r>
         <w:rPr>
@@ -8471,6 +11053,14 @@
         </w:rPr>
         <w:t>. Steps to creating the model</w:t>
       </w:r>
+      <w:r>
+        <w:rPr>
+          <w:rStyle w:val="FootnoteReference"/>
+          <w:sz w:val="20"/>
+          <w:szCs w:val="20"/>
+        </w:rPr>
+        <w:footnoteReference w:id="11"/>
+      </w:r>
     </w:p>
     <w:p>
       <w:pPr>
@@ -8564,6 +11154,7 @@
         <w:rPr>
           <w:lang w:val="en-GB"/>
         </w:rPr>
+        <w:lastRenderedPageBreak/>
         <w:t xml:space="preserve">The fourth step implies building the outer layers of the final model on top of the pre-trained model and apply fine-tuning in order to improve the </w:t>
       </w:r>
       <w:r>
@@ -8583,7 +11174,6 @@
         <w:rPr>
           <w:lang w:val="en-GB"/>
         </w:rPr>
-        <w:lastRenderedPageBreak/>
         <w:t>Finally, the model can be wrapped up under a small script that would receive the input image and would return the classification results.</w:t>
       </w:r>
     </w:p>
@@ -8601,14 +11191,14 @@
           <w:lang w:val="en-GB"/>
         </w:rPr>
       </w:pPr>
-      <w:bookmarkStart w:id="28" w:name="_Toc42610630"/>
+      <w:bookmarkStart w:id="29" w:name="_Toc42610630"/>
       <w:r>
         <w:rPr>
           <w:lang w:val="en-GB"/>
         </w:rPr>
         <w:t>Violence classification</w:t>
       </w:r>
-      <w:bookmarkEnd w:id="28"/>
+      <w:bookmarkEnd w:id="29"/>
     </w:p>
     <w:p>
       <w:r>
@@ -8794,26 +11384,33 @@
           <w:lang w:val="en-GB"/>
         </w:rPr>
       </w:pPr>
-      <w:bookmarkStart w:id="29" w:name="_Toc42610631"/>
+      <w:bookmarkStart w:id="30" w:name="_Toc42610631"/>
       <w:r>
         <w:rPr>
           <w:lang w:val="en-GB"/>
         </w:rPr>
         <w:t>Building the dataset</w:t>
       </w:r>
-      <w:bookmarkEnd w:id="29"/>
-    </w:p>
-    <w:p>
-      <w:pPr>
-        <w:rPr>
-          <w:lang w:val="en-GB"/>
-        </w:rPr>
-      </w:pPr>
-      <w:r>
-        <w:rPr>
-          <w:lang w:val="en-GB"/>
-        </w:rPr>
-        <w:t>Long searches on the available platforms resulted in disappointing findings. Except for small datasets on handguns and rifles, there was nothing much I was able to find. In consequence, I made the choice to use video datasets and work on them</w:t>
+      <w:bookmarkEnd w:id="30"/>
+    </w:p>
+    <w:p>
+      <w:pPr>
+        <w:rPr>
+          <w:lang w:val="en-GB"/>
+        </w:rPr>
+      </w:pPr>
+      <w:r>
+        <w:rPr>
+          <w:lang w:val="en-GB"/>
+        </w:rPr>
+        <w:t xml:space="preserve">Long searches on the available platforms resulted in disappointing findings. Except for small datasets on handguns and rifles, there was nothing much I was able to find. In consequence, I </w:t>
+      </w:r>
+      <w:r>
+        <w:rPr>
+          <w:lang w:val="en-GB"/>
+        </w:rPr>
+        <w:lastRenderedPageBreak/>
+        <w:t>made the choice to use video datasets and work on them</w:t>
       </w:r>
       <w:r>
         <w:rPr>
@@ -8838,7 +11435,6 @@
         <w:rPr>
           <w:lang w:val="en-GB"/>
         </w:rPr>
-        <w:lastRenderedPageBreak/>
         <w:t xml:space="preserve">I opted for the VSD dataset from InterDigital and RFW2000 based </w:t>
       </w:r>
       <w:r>
@@ -8857,44 +11453,20 @@
         <w:rPr>
           <w:lang w:val="en-GB"/>
         </w:rPr>
-        <w:t>The categories of violence of the dataset</w:t>
-      </w:r>
-      <w:r>
-        <w:rPr>
-          <w:lang w:val="en-GB"/>
-        </w:rPr>
-        <w:t>s</w:t>
-      </w:r>
-      <w:r>
-        <w:rPr>
-          <w:lang w:val="en-GB"/>
-        </w:rPr>
-        <w:t xml:space="preserve"> correspond to the ones of this project, thus making it easy to work with. </w:t>
-      </w:r>
-    </w:p>
-    <w:p>
-      <w:pPr>
-        <w:rPr>
-          <w:lang w:val="en-GB"/>
-        </w:rPr>
-      </w:pPr>
-      <w:r>
-        <w:rPr>
-          <w:lang w:val="en-GB"/>
-        </w:rPr>
-        <w:t>This</w:t>
-      </w:r>
-      <w:r>
-        <w:rPr>
-          <w:lang w:val="en-GB"/>
-        </w:rPr>
-        <w:t xml:space="preserve"> VSD</w:t>
-      </w:r>
-      <w:r>
-        <w:rPr>
-          <w:lang w:val="en-GB"/>
-        </w:rPr>
-        <w:t xml:space="preserve"> dataset contains 86 videos that are both video and audio annotated for violence. In addition, 31 Hollywood films have also been processed, and the ground truth files are contained in the dataset, alongside the sources used to obtain the films. </w:t>
+        <w:t xml:space="preserve">The categories of violence of the datasets correspond to the ones of this project, thus making it easy to work with. </w:t>
+      </w:r>
+    </w:p>
+    <w:p>
+      <w:pPr>
+        <w:rPr>
+          <w:lang w:val="en-GB"/>
+        </w:rPr>
+      </w:pPr>
+      <w:r>
+        <w:rPr>
+          <w:lang w:val="en-GB"/>
+        </w:rPr>
+        <w:t xml:space="preserve">This VSD dataset contains 86 videos that are both video and audio annotated for violence. In addition, 31 Hollywood films have also been processed, and the ground truth files are contained in the dataset, alongside the sources used to obtain the films. </w:t>
       </w:r>
     </w:p>
     <w:p>
@@ -8995,14 +11567,14 @@
           <w:lang w:val="en-GB"/>
         </w:rPr>
       </w:pPr>
-      <w:bookmarkStart w:id="30" w:name="_Toc42610633"/>
+      <w:bookmarkStart w:id="31" w:name="_Toc42610633"/>
       <w:r>
         <w:rPr>
           <w:lang w:val="en-GB"/>
         </w:rPr>
         <w:t>Google Images</w:t>
       </w:r>
-      <w:bookmarkEnd w:id="30"/>
+      <w:bookmarkEnd w:id="31"/>
     </w:p>
     <w:p>
       <w:pPr>
@@ -9134,7 +11706,6 @@
           <w:lang w:val="en-GB"/>
         </w:rPr>
       </w:pPr>
-      <w:bookmarkStart w:id="31" w:name="_GoBack"/>
       <w:r>
         <w:rPr>
           <w:color w:val="FF0000"/>
@@ -9143,7 +11714,6 @@
         <w:t>[DESCRIBE TRANSFER LEARNING IN DETAILS]</w:t>
       </w:r>
     </w:p>
-    <w:bookmarkEnd w:id="31"/>
     <w:p>
       <w:pPr>
         <w:rPr>
@@ -9294,7 +11864,7 @@
         </w:rPr>
         <w:t xml:space="preserve"> 9. Retrieved from </w:t>
       </w:r>
-      <w:hyperlink r:id="rId18" w:history="1">
+      <w:hyperlink r:id="rId60" w:history="1">
         <w:r>
           <w:rPr>
             <w:rStyle w:val="Hyperlink"/>
@@ -9376,7 +11946,7 @@
         </w:rPr>
         <w:t xml:space="preserve">from </w:t>
       </w:r>
-      <w:hyperlink r:id="rId19" w:history="1">
+      <w:hyperlink r:id="rId61" w:history="1">
         <w:r>
           <w:rPr>
             <w:rStyle w:val="Hyperlink"/>
@@ -9455,7 +12025,7 @@
         </w:rPr>
         <w:t xml:space="preserve">, Facebook, Inc. Retrieved 2020-05-31, from </w:t>
       </w:r>
-      <w:hyperlink r:id="rId20" w:history="1">
+      <w:hyperlink r:id="rId62" w:history="1">
         <w:r>
           <w:rPr>
             <w:rStyle w:val="Hyperlink"/>
@@ -9515,7 +12085,7 @@
         </w:rPr>
         <w:t xml:space="preserve">. Atten Percept Psychophys 76, 270–279. </w:t>
       </w:r>
-      <w:hyperlink r:id="rId21" w:history="1">
+      <w:hyperlink r:id="rId63" w:history="1">
         <w:r>
           <w:rPr>
             <w:rStyle w:val="Hyperlink"/>
@@ -9806,7 +12376,7 @@
         </w:rPr>
         <w:t xml:space="preserve"> from </w:t>
       </w:r>
-      <w:hyperlink r:id="rId22" w:history="1">
+      <w:hyperlink r:id="rId64" w:history="1">
         <w:r>
           <w:rPr>
             <w:rStyle w:val="Hyperlink"/>
@@ -9862,7 +12432,7 @@
         </w:rPr>
         <w:t xml:space="preserve"> 542, 115–118. </w:t>
       </w:r>
-      <w:hyperlink r:id="rId23" w:history="1">
+      <w:hyperlink r:id="rId65" w:history="1">
         <w:r>
           <w:rPr>
             <w:rStyle w:val="Hyperlink"/>
@@ -10382,7 +12952,7 @@
         </w:rPr>
         <w:t xml:space="preserve"> 2020-06-08, from </w:t>
       </w:r>
-      <w:hyperlink r:id="rId24" w:history="1">
+      <w:hyperlink r:id="rId66" w:history="1">
         <w:r>
           <w:rPr>
             <w:rStyle w:val="Hyperlink"/>
@@ -10424,7 +12994,7 @@
         </w:rPr>
         <w:t xml:space="preserve">, from </w:t>
       </w:r>
-      <w:hyperlink r:id="rId25" w:history="1">
+      <w:hyperlink r:id="rId67" w:history="1">
         <w:r>
           <w:rPr>
             <w:rStyle w:val="Hyperlink"/>
@@ -10484,7 +13054,7 @@
         </w:rPr>
         <w:t xml:space="preserve">, from </w:t>
       </w:r>
-      <w:hyperlink r:id="rId26" w:history="1">
+      <w:hyperlink r:id="rId68" w:history="1">
         <w:r>
           <w:rPr>
             <w:rStyle w:val="Hyperlink"/>
@@ -10602,7 +13172,7 @@
         </w:rPr>
         <w:t xml:space="preserve">, from </w:t>
       </w:r>
-      <w:hyperlink r:id="rId27" w:history="1">
+      <w:hyperlink r:id="rId69" w:history="1">
         <w:r>
           <w:rPr>
             <w:rStyle w:val="Hyperlink"/>
@@ -10799,6 +13369,7 @@
     <w:p>
       <w:pPr>
         <w:pStyle w:val="FootnoteText"/>
+        <w:jc w:val="left"/>
       </w:pPr>
       <w:r>
         <w:rPr>
@@ -10807,10 +13378,46 @@
         <w:footnoteRef/>
       </w:r>
       <w:r>
+        <w:t>©</w:t>
+      </w:r>
+      <w:hyperlink r:id="rId1" w:history="1">
+        <w:r>
+          <w:rPr>
+            <w:rStyle w:val="Hyperlink"/>
+          </w:rPr>
+          <w:t>https://www.dw.com/en/why-german-police-officers-rarely-reach-for-their-guns/a-17884779</w:t>
+        </w:r>
+      </w:hyperlink>
+      <w:r>
+        <w:t>, ©</w:t>
+      </w:r>
+      <w:hyperlink r:id="rId2" w:history="1">
+        <w:r>
+          <w:rPr>
+            <w:rStyle w:val="Hyperlink"/>
+          </w:rPr>
+          <w:t>https://www.alaskapublic.org/2019/04/02/police-man-shot-killed-after-pointing-bb-gun-at-officers/</w:t>
+        </w:r>
+      </w:hyperlink>
+      <w:r>
+        <w:t>,</w:t>
+      </w:r>
+      <w:r>
         <w:t xml:space="preserve"> </w:t>
       </w:r>
       <w:r>
-        <w:t>Foote, Keith D. (February 7, 2017). A Brief History of Deep Learning. Retrieved 2020-06-05 from https://www.dataversity.net/brief-history-deep-learning/.</w:t>
+        <w:t>©</w:t>
+      </w:r>
+      <w:hyperlink r:id="rId3" w:history="1">
+        <w:r>
+          <w:rPr>
+            <w:rStyle w:val="Hyperlink"/>
+          </w:rPr>
+          <w:t>https://c8.alamy.com/comp/R6B6DX/dangerous-criminal-man-with-gun-stealing-car-of-scared-young-woman-on-outdoor-parking-R6B6DX.jpg</w:t>
+        </w:r>
+      </w:hyperlink>
+      <w:r>
+        <w:t xml:space="preserve"> </w:t>
       </w:r>
     </w:p>
   </w:footnote>
@@ -10829,7 +13436,298 @@
       <w:r>
         <w:t xml:space="preserve"> </w:t>
       </w:r>
-      <w:hyperlink r:id="rId1" w:history="1">
+      <w:r>
+        <w:t>©</w:t>
+      </w:r>
+      <w:hyperlink r:id="rId4" w:history="1">
+        <w:r>
+          <w:rPr>
+            <w:rStyle w:val="Hyperlink"/>
+          </w:rPr>
+          <w:t>https://www.darksword-armory.com/wp-content/uploads/2018/07/the-vindaaris-sword-fantasy-medieval-weapon-1328-darksword-armory.jpg</w:t>
+        </w:r>
+      </w:hyperlink>
+      <w:r>
+        <w:t>, ©</w:t>
+      </w:r>
+      <w:hyperlink r:id="rId5" w:history="1">
+        <w:r>
+          <w:rPr>
+            <w:rStyle w:val="Hyperlink"/>
+          </w:rPr>
+          <w:t>https://i.ytimg.com/vi/gydQjwP8Li0/maxresdefault.jpg</w:t>
+        </w:r>
+      </w:hyperlink>
+      <w:r>
+        <w:t>, ©</w:t>
+      </w:r>
+      <w:hyperlink r:id="rId6" w:history="1">
+        <w:r>
+          <w:rPr>
+            <w:rStyle w:val="Hyperlink"/>
+          </w:rPr>
+          <w:t>https://www.123rf.com/photo_673234_gangster-with-a-knife-threatening-young-woman.html</w:t>
+        </w:r>
+      </w:hyperlink>
+    </w:p>
+  </w:footnote>
+  <w:footnote w:id="3">
+    <w:p>
+      <w:pPr>
+        <w:pStyle w:val="FootnoteText"/>
+        <w:jc w:val="left"/>
+      </w:pPr>
+      <w:r>
+        <w:rPr>
+          <w:rStyle w:val="FootnoteReference"/>
+        </w:rPr>
+        <w:footnoteRef/>
+      </w:r>
+      <w:r>
+        <w:t xml:space="preserve"> ©</w:t>
+      </w:r>
+      <w:hyperlink r:id="rId7" w:history="1">
+        <w:r>
+          <w:rPr>
+            <w:rStyle w:val="Hyperlink"/>
+          </w:rPr>
+          <w:t>https://upload.wikimedia.org/wikipedia/commons/7/79/Operation_Upshot-Knothole_-_Badger_001.jpg</w:t>
+        </w:r>
+      </w:hyperlink>
+      <w:r>
+        <w:t>, ©</w:t>
+      </w:r>
+      <w:hyperlink r:id="rId8" w:history="1">
+        <w:r>
+          <w:rPr>
+            <w:rStyle w:val="Hyperlink"/>
+          </w:rPr>
+          <w:t>https://www.aljazeera.com/mritems/imagecache/mbdxxlarge/mritems/Images/2020/1/26/0fa4431eac934f77baddcddd5afa5442_18.jpg</w:t>
+        </w:r>
+      </w:hyperlink>
+      <w:r>
+        <w:t>, ©</w:t>
+      </w:r>
+      <w:hyperlink r:id="rId9" w:history="1">
+        <w:r>
+          <w:rPr>
+            <w:rStyle w:val="Hyperlink"/>
+          </w:rPr>
+          <w:t>https://www.mirror.co.uk/news/uk-news/flames-of-fury-tibetan-man-turns-772693</w:t>
+        </w:r>
+      </w:hyperlink>
+    </w:p>
+  </w:footnote>
+  <w:footnote w:id="4">
+    <w:p>
+      <w:pPr>
+        <w:pStyle w:val="FootnoteText"/>
+        <w:jc w:val="left"/>
+      </w:pPr>
+      <w:r>
+        <w:rPr>
+          <w:rStyle w:val="FootnoteReference"/>
+        </w:rPr>
+        <w:footnoteRef/>
+      </w:r>
+      <w:r>
+        <w:t xml:space="preserve"> ©</w:t>
+      </w:r>
+      <w:hyperlink r:id="rId10" w:history="1">
+        <w:r>
+          <w:rPr>
+            <w:rStyle w:val="Hyperlink"/>
+          </w:rPr>
+          <w:t>https://www.martialtribes.com/how-to-develop-explosive-kick-power/</w:t>
+        </w:r>
+      </w:hyperlink>
+      <w:r>
+        <w:t>, ©</w:t>
+      </w:r>
+      <w:hyperlink r:id="rId11" w:history="1">
+        <w:r>
+          <w:rPr>
+            <w:rStyle w:val="Hyperlink"/>
+          </w:rPr>
+          <w:t>https://www.pinterest.com/pin/247768416982592673/</w:t>
+        </w:r>
+      </w:hyperlink>
+      <w:r>
+        <w:t>, ©</w:t>
+      </w:r>
+      <w:hyperlink r:id="rId12" w:history="1">
+        <w:r>
+          <w:rPr>
+            <w:rStyle w:val="Hyperlink"/>
+          </w:rPr>
+          <w:t>https://www.ancient.eu/article/1010/battle-of-teutoburg-forest/</w:t>
+        </w:r>
+      </w:hyperlink>
+    </w:p>
+  </w:footnote>
+  <w:footnote w:id="5">
+    <w:p>
+      <w:pPr>
+        <w:pStyle w:val="FootnoteText"/>
+        <w:jc w:val="left"/>
+      </w:pPr>
+      <w:r>
+        <w:rPr>
+          <w:rStyle w:val="FootnoteReference"/>
+        </w:rPr>
+        <w:footnoteRef/>
+      </w:r>
+      <w:r>
+        <w:t xml:space="preserve"> ©</w:t>
+      </w:r>
+      <w:hyperlink r:id="rId13" w:history="1">
+        <w:r>
+          <w:rPr>
+            <w:rStyle w:val="Hyperlink"/>
+          </w:rPr>
+          <w:t>https://www.telegraph.co.uk/football/2017/10/20/dynamo-kiev-defender-domagoj-vida-suffers-gruesome-head-injury/</w:t>
+        </w:r>
+      </w:hyperlink>
+      <w:r>
+        <w:t>, ©</w:t>
+      </w:r>
+      <w:hyperlink r:id="rId14" w:history="1">
+        <w:r>
+          <w:rPr>
+            <w:rStyle w:val="Hyperlink"/>
+          </w:rPr>
+          <w:t>https://www.dappercadaver.com/products/decapitated-victim-dummy</w:t>
+        </w:r>
+      </w:hyperlink>
+      <w:r>
+        <w:t>, ©</w:t>
+      </w:r>
+      <w:hyperlink r:id="rId15" w:history="1">
+        <w:r>
+          <w:rPr>
+            <w:rStyle w:val="Hyperlink"/>
+          </w:rPr>
+          <w:t>https://bloodandgutsforgrownups.wordpress.com/2011/09/03/10-incredibly-terrifying-horror-movie-monsters/</w:t>
+        </w:r>
+      </w:hyperlink>
+    </w:p>
+  </w:footnote>
+  <w:footnote w:id="6">
+    <w:p>
+      <w:pPr>
+        <w:pStyle w:val="FootnoteText"/>
+        <w:jc w:val="left"/>
+      </w:pPr>
+      <w:r>
+        <w:rPr>
+          <w:rStyle w:val="FootnoteReference"/>
+        </w:rPr>
+        <w:footnoteRef/>
+      </w:r>
+      <w:r>
+        <w:t xml:space="preserve"> ©</w:t>
+      </w:r>
+      <w:hyperlink r:id="rId16" w:history="1">
+        <w:r>
+          <w:rPr>
+            <w:rStyle w:val="Hyperlink"/>
+          </w:rPr>
+          <w:t>https://www.nbc15.com/content/news/Oshkosh-police-officer-released-from-hospital-after-stabbing-incident-566003251.html</w:t>
+        </w:r>
+      </w:hyperlink>
+      <w:r>
+        <w:t>, ©</w:t>
+      </w:r>
+      <w:hyperlink r:id="rId17" w:history="1">
+        <w:r>
+          <w:rPr>
+            <w:rStyle w:val="Hyperlink"/>
+          </w:rPr>
+          <w:t>https://www.theverge.com/2020/2/7/21126966/coronavirus-handshake-ban-mwc-disease-cold-flu</w:t>
+        </w:r>
+      </w:hyperlink>
+      <w:r>
+        <w:t>, ©</w:t>
+      </w:r>
+      <w:hyperlink r:id="rId18" w:history="1">
+        <w:r>
+          <w:rPr>
+            <w:rStyle w:val="Hyperlink"/>
+          </w:rPr>
+          <w:t>https://www.publicdomainpictures.net/ro/view-image.php?image=211575&amp;picture=campfire</w:t>
+        </w:r>
+      </w:hyperlink>
+      <w:r>
+        <w:t>, ©</w:t>
+      </w:r>
+      <w:hyperlink r:id="rId19" w:history="1">
+        <w:r>
+          <w:rPr>
+            <w:rStyle w:val="Hyperlink"/>
+          </w:rPr>
+          <w:t>https://www.jumpropedudes.com/workouts/male-fitness-model</w:t>
+        </w:r>
+      </w:hyperlink>
+      <w:r>
+        <w:t>, ©</w:t>
+      </w:r>
+      <w:hyperlink r:id="rId20" w:history="1">
+        <w:r>
+          <w:rPr>
+            <w:rStyle w:val="Hyperlink"/>
+          </w:rPr>
+          <w:t>https://www.akc.org/expert-advice/lifestyle/quiz-are-you-a-dog-person-or-a-cat-person/</w:t>
+        </w:r>
+      </w:hyperlink>
+      <w:r>
+        <w:t>, ©</w:t>
+      </w:r>
+      <w:hyperlink r:id="rId21" w:history="1">
+        <w:r>
+          <w:rPr>
+            <w:rStyle w:val="Hyperlink"/>
+          </w:rPr>
+          <w:t>https://www.gffoodservice.com.au/idea/cooking-terms-and-definitions/</w:t>
+        </w:r>
+      </w:hyperlink>
+    </w:p>
+  </w:footnote>
+  <w:footnote w:id="7">
+    <w:p>
+      <w:pPr>
+        <w:pStyle w:val="FootnoteText"/>
+        <w:jc w:val="left"/>
+      </w:pPr>
+      <w:r>
+        <w:rPr>
+          <w:rStyle w:val="FootnoteReference"/>
+        </w:rPr>
+        <w:footnoteRef/>
+      </w:r>
+      <w:r>
+        <w:t xml:space="preserve"> </w:t>
+      </w:r>
+      <w:r>
+        <w:t>Foote, Keith D. (February 7, 2017). A Brief History of Deep Learning. Retrieved 2020-06-05 from https://www.dataversity.net/brief-history-deep-learning/.</w:t>
+      </w:r>
+    </w:p>
+  </w:footnote>
+  <w:footnote w:id="8">
+    <w:p>
+      <w:pPr>
+        <w:pStyle w:val="FootnoteText"/>
+        <w:jc w:val="left"/>
+      </w:pPr>
+      <w:r>
+        <w:rPr>
+          <w:rStyle w:val="FootnoteReference"/>
+        </w:rPr>
+        <w:footnoteRef/>
+      </w:r>
+      <w:r>
+        <w:t xml:space="preserve"> </w:t>
+      </w:r>
+      <w:hyperlink r:id="rId22" w:history="1">
         <w:r>
           <w:rPr>
             <w:rStyle w:val="Hyperlink"/>
@@ -10840,7 +13738,7 @@
       <w:r>
         <w:t xml:space="preserve">, </w:t>
       </w:r>
-      <w:hyperlink r:id="rId2" w:history="1">
+      <w:hyperlink r:id="rId23" w:history="1">
         <w:r>
           <w:rPr>
             <w:rStyle w:val="Hyperlink"/>
@@ -10851,7 +13749,7 @@
       <w:r>
         <w:t xml:space="preserve">, </w:t>
       </w:r>
-      <w:hyperlink r:id="rId3" w:history="1">
+      <w:hyperlink r:id="rId24" w:history="1">
         <w:r>
           <w:rPr>
             <w:rStyle w:val="Hyperlink"/>
@@ -10861,7 +13759,7 @@
       </w:hyperlink>
     </w:p>
   </w:footnote>
-  <w:footnote w:id="3">
+  <w:footnote w:id="9">
     <w:p>
       <w:pPr>
         <w:pStyle w:val="FootnoteText"/>
@@ -10886,7 +13784,7 @@
       </w:r>
     </w:p>
   </w:footnote>
-  <w:footnote w:id="4">
+  <w:footnote w:id="10">
     <w:p>
       <w:pPr>
         <w:pStyle w:val="FootnoteText"/>
@@ -10898,8 +13796,46 @@
         <w:footnoteRef/>
       </w:r>
       <w:r>
-        <w:t xml:space="preserve"> See note 3.</w:t>
-      </w:r>
+        <w:t xml:space="preserve"> See </w:t>
+      </w:r>
+      <w:r>
+        <w:t xml:space="preserve">previous </w:t>
+      </w:r>
+      <w:bookmarkStart w:id="25" w:name="_GoBack"/>
+      <w:bookmarkEnd w:id="25"/>
+      <w:r>
+        <w:t>note.</w:t>
+      </w:r>
+    </w:p>
+  </w:footnote>
+  <w:footnote w:id="11">
+    <w:p>
+      <w:pPr>
+        <w:pStyle w:val="FootnoteText"/>
+      </w:pPr>
+      <w:r>
+        <w:rPr>
+          <w:rStyle w:val="FootnoteReference"/>
+        </w:rPr>
+        <w:footnoteRef/>
+      </w:r>
+      <w:r>
+        <w:t xml:space="preserve"> Source of </w:t>
+      </w:r>
+      <w:r>
+        <w:t xml:space="preserve">the </w:t>
+      </w:r>
+      <w:r>
+        <w:t xml:space="preserve">last image: </w:t>
+      </w:r>
+      <w:hyperlink r:id="rId25" w:history="1">
+        <w:r>
+          <w:rPr>
+            <w:rStyle w:val="Hyperlink"/>
+          </w:rPr>
+          <w:t>https://i.stack.imgur.com/K9lmg.png</w:t>
+        </w:r>
+      </w:hyperlink>
     </w:p>
   </w:footnote>
 </w:footnotes>
@@ -10908,6 +13844,27 @@
 <file path=word/numbering.xml><?xml version="1.0" encoding="utf-8"?>
 <w:numbering xmlns:wpc="http://schemas.microsoft.com/office/word/2010/wordprocessingCanvas" xmlns:cx="http://schemas.microsoft.com/office/drawing/2014/chartex" xmlns:cx1="http://schemas.microsoft.com/office/drawing/2015/9/8/chartex" xmlns:cx2="http://schemas.microsoft.com/office/drawing/2015/10/21/chartex" xmlns:cx3="http://schemas.microsoft.com/office/drawing/2016/5/9/chartex" xmlns:cx4="http://schemas.microsoft.com/office/drawing/2016/5/10/chartex" xmlns:cx5="http://schemas.microsoft.com/office/drawing/2016/5/11/chartex" xmlns:cx6="http://schemas.microsoft.com/office/drawing/2016/5/12/chartex" xmlns:cx7="http://schemas.microsoft.com/office/drawing/2016/5/13/chartex" xmlns:cx8="http://schemas.microsoft.com/office/drawing/2016/5/14/chartex" xmlns:mc="http://schemas.openxmlformats.org/markup-compatibility/2006" xmlns:aink="http://schemas.microsoft.com/office/drawing/2016/ink" xmlns:am3d="http://schemas.microsoft.com/office/drawing/2017/model3d" xmlns:o="urn:schemas-microsoft-com:office:office" xmlns:r="http://schemas.openxmlformats.org/officeDocument/2006/relationships" xmlns:m="http://schemas.openxmlformats.org/officeDocument/2006/math" xmlns:v="urn:schemas-microsoft-com:vml" xmlns:wp14="http://schemas.microsoft.com/office/word/2010/wordprocessingDrawing" xmlns:wp="http://schemas.openxmlformats.org/drawingml/2006/wordprocessingDrawing" xmlns:w10="urn:schemas-microsoft-com:office:word" xmlns:w="http://schemas.openxmlformats.org/wordprocessingml/2006/main" xmlns:w14="http://schemas.microsoft.com/office/word/2010/wordml" xmlns:w15="http://schemas.microsoft.com/office/word/2012/wordml" xmlns:w16cid="http://schemas.microsoft.com/office/word/2016/wordml/cid" xmlns:w16se="http://schemas.microsoft.com/office/word/2015/wordml/symex" xmlns:wpg="http://schemas.microsoft.com/office/word/2010/wordprocessingGroup" xmlns:wpi="http://schemas.microsoft.com/office/word/2010/wordprocessingInk" xmlns:wne="http://schemas.microsoft.com/office/word/2006/wordml" xmlns:wps="http://schemas.microsoft.com/office/word/2010/wordprocessingShape" mc:Ignorable="w14 w15 w16se w16cid wp14">
   <w:abstractNum w:abstractNumId="0" w15:restartNumberingAfterBreak="0">
+    <w:nsid w:val="FFFFFF89"/>
+    <w:multiLevelType w:val="singleLevel"/>
+    <w:tmpl w:val="2E166938"/>
+    <w:lvl w:ilvl="0">
+      <w:start w:val="1"/>
+      <w:numFmt w:val="bullet"/>
+      <w:pStyle w:val="ListBullet"/>
+      <w:lvlText w:val=""/>
+      <w:lvlJc w:val="left"/>
+      <w:pPr>
+        <w:tabs>
+          <w:tab w:val="num" w:pos="360"/>
+        </w:tabs>
+        <w:ind w:left="360" w:hanging="360"/>
+      </w:pPr>
+      <w:rPr>
+        <w:rFonts w:ascii="Symbol" w:hAnsi="Symbol" w:hint="default"/>
+      </w:rPr>
+    </w:lvl>
+  </w:abstractNum>
+  <w:abstractNum w:abstractNumId="1" w15:restartNumberingAfterBreak="0">
     <w:nsid w:val="20521142"/>
     <w:multiLevelType w:val="hybridMultilevel"/>
     <w:tmpl w:val="13A612B6"/>
@@ -10996,7 +13953,7 @@
       </w:pPr>
     </w:lvl>
   </w:abstractNum>
-  <w:abstractNum w:abstractNumId="1" w15:restartNumberingAfterBreak="0">
+  <w:abstractNum w:abstractNumId="2" w15:restartNumberingAfterBreak="0">
     <w:nsid w:val="266A5BF5"/>
     <w:multiLevelType w:val="hybridMultilevel"/>
     <w:tmpl w:val="0F3CB25E"/>
@@ -11109,7 +14066,7 @@
       </w:rPr>
     </w:lvl>
   </w:abstractNum>
-  <w:abstractNum w:abstractNumId="2" w15:restartNumberingAfterBreak="0">
+  <w:abstractNum w:abstractNumId="3" w15:restartNumberingAfterBreak="0">
     <w:nsid w:val="38C22AB6"/>
     <w:multiLevelType w:val="hybridMultilevel"/>
     <w:tmpl w:val="7F38E670"/>
@@ -11200,7 +14157,7 @@
       </w:pPr>
     </w:lvl>
   </w:abstractNum>
-  <w:abstractNum w:abstractNumId="3" w15:restartNumberingAfterBreak="0">
+  <w:abstractNum w:abstractNumId="4" w15:restartNumberingAfterBreak="0">
     <w:nsid w:val="414F379F"/>
     <w:multiLevelType w:val="hybridMultilevel"/>
     <w:tmpl w:val="E2DA4DF2"/>
@@ -11313,7 +14270,7 @@
       </w:rPr>
     </w:lvl>
   </w:abstractNum>
-  <w:abstractNum w:abstractNumId="4" w15:restartNumberingAfterBreak="0">
+  <w:abstractNum w:abstractNumId="5" w15:restartNumberingAfterBreak="0">
     <w:nsid w:val="4C274958"/>
     <w:multiLevelType w:val="multilevel"/>
     <w:tmpl w:val="04090025"/>
@@ -11408,7 +14365,7 @@
       </w:pPr>
     </w:lvl>
   </w:abstractNum>
-  <w:abstractNum w:abstractNumId="5" w15:restartNumberingAfterBreak="0">
+  <w:abstractNum w:abstractNumId="6" w15:restartNumberingAfterBreak="0">
     <w:nsid w:val="564E2650"/>
     <w:multiLevelType w:val="hybridMultilevel"/>
     <w:tmpl w:val="72D2574E"/>
@@ -11520,7 +14477,7 @@
       </w:rPr>
     </w:lvl>
   </w:abstractNum>
-  <w:abstractNum w:abstractNumId="6" w15:restartNumberingAfterBreak="0">
+  <w:abstractNum w:abstractNumId="7" w15:restartNumberingAfterBreak="0">
     <w:nsid w:val="6FCE7DC6"/>
     <w:multiLevelType w:val="hybridMultilevel"/>
     <w:tmpl w:val="3506972C"/>
@@ -11610,25 +14567,28 @@
     </w:lvl>
   </w:abstractNum>
   <w:num w:numId="1">
+    <w:abstractNumId w:val="5"/>
+  </w:num>
+  <w:num w:numId="2">
+    <w:abstractNumId w:val="1"/>
+  </w:num>
+  <w:num w:numId="3">
+    <w:abstractNumId w:val="3"/>
+  </w:num>
+  <w:num w:numId="4">
+    <w:abstractNumId w:val="2"/>
+  </w:num>
+  <w:num w:numId="5">
+    <w:abstractNumId w:val="6"/>
+  </w:num>
+  <w:num w:numId="6">
     <w:abstractNumId w:val="4"/>
   </w:num>
-  <w:num w:numId="2">
+  <w:num w:numId="7">
+    <w:abstractNumId w:val="7"/>
+  </w:num>
+  <w:num w:numId="8">
     <w:abstractNumId w:val="0"/>
-  </w:num>
-  <w:num w:numId="3">
-    <w:abstractNumId w:val="2"/>
-  </w:num>
-  <w:num w:numId="4">
-    <w:abstractNumId w:val="1"/>
-  </w:num>
-  <w:num w:numId="5">
-    <w:abstractNumId w:val="5"/>
-  </w:num>
-  <w:num w:numId="6">
-    <w:abstractNumId w:val="3"/>
-  </w:num>
-  <w:num w:numId="7">
-    <w:abstractNumId w:val="6"/>
   </w:num>
 </w:numbering>
 </file>
@@ -12712,7 +15672,6 @@
     <w:basedOn w:val="Normal"/>
     <w:link w:val="FootnoteTextChar"/>
     <w:uiPriority w:val="99"/>
-    <w:semiHidden/>
     <w:unhideWhenUsed/>
     <w:rsid w:val="00126CD4"/>
     <w:pPr>
@@ -12728,7 +15687,6 @@
     <w:basedOn w:val="DefaultParagraphFont"/>
     <w:link w:val="FootnoteText"/>
     <w:uiPriority w:val="99"/>
-    <w:semiHidden/>
     <w:rsid w:val="00126CD4"/>
     <w:rPr>
       <w:rFonts w:eastAsiaTheme="minorEastAsia"/>
@@ -12826,6 +15784,19 @@
       <w:sz w:val="18"/>
       <w:szCs w:val="18"/>
     </w:rPr>
+  </w:style>
+  <w:style w:type="paragraph" w:styleId="ListBullet">
+    <w:name w:val="List Bullet"/>
+    <w:basedOn w:val="Normal"/>
+    <w:uiPriority w:val="99"/>
+    <w:unhideWhenUsed/>
+    <w:rsid w:val="00484653"/>
+    <w:pPr>
+      <w:numPr>
+        <w:numId w:val="8"/>
+      </w:numPr>
+      <w:contextualSpacing/>
+    </w:pPr>
   </w:style>
 </w:styles>
 </file>
@@ -13227,7 +16198,7 @@
 </file>
 
 <file path=customXml/itemProps1.xml><?xml version="1.0" encoding="utf-8"?>
-<ds:datastoreItem xmlns:ds="http://schemas.openxmlformats.org/officeDocument/2006/customXml" ds:itemID="{079D1BBC-1641-4BCB-B7AD-8274388A7FB9}">
+<ds:datastoreItem xmlns:ds="http://schemas.openxmlformats.org/officeDocument/2006/customXml" ds:itemID="{453623A6-6F6B-4BE6-BF93-781652C5A06A}">
   <ds:schemaRefs>
     <ds:schemaRef ds:uri="http://schemas.openxmlformats.org/officeDocument/2006/bibliography"/>
   </ds:schemaRefs>

</xml_diff>